<commit_message>
RAP test cases update
</commit_message>
<xml_diff>
--- a/Test Case/Validazione/12-Referto di Anatomia Patologica/casi di test RAP.docx
+++ b/Test Case/Validazione/12-Referto di Anatomia Patologica/casi di test RAP.docx
@@ -87,7 +87,211 @@
         <mc:AlternateContent>
           <mc:Choice Requires="wps">
             <w:drawing>
-              <wp:anchor distT="45720" distB="45720" distL="114300" distR="114300" simplePos="0" relativeHeight="251660289" behindDoc="0" locked="0" layoutInCell="1" allowOverlap="1" wp14:anchorId="66C1E32B" wp14:editId="312E4F6C">
+              <wp:anchor distT="45720" distB="45720" distL="114300" distR="114300" simplePos="0" relativeHeight="251660288" behindDoc="0" locked="0" layoutInCell="1" allowOverlap="1" wp14:anchorId="191A3A72" wp14:editId="19E431E4">
+                <wp:simplePos x="0" y="0"/>
+                <wp:positionH relativeFrom="margin">
+                  <wp:align>left</wp:align>
+                </wp:positionH>
+                <wp:positionV relativeFrom="paragraph">
+                  <wp:posOffset>1159714</wp:posOffset>
+                </wp:positionV>
+                <wp:extent cx="6290945" cy="518795"/>
+                <wp:effectExtent l="0" t="0" r="14605" b="14605"/>
+                <wp:wrapSquare wrapText="bothSides"/>
+                <wp:docPr id="1358287589" name="Text Box 1358287589"/>
+                <wp:cNvGraphicFramePr>
+                  <a:graphicFrameLocks xmlns:a="http://schemas.openxmlformats.org/drawingml/2006/main"/>
+                </wp:cNvGraphicFramePr>
+                <a:graphic xmlns:a="http://schemas.openxmlformats.org/drawingml/2006/main">
+                  <a:graphicData uri="http://schemas.microsoft.com/office/word/2010/wordprocessingShape">
+                    <wps:wsp>
+                      <wps:cNvSpPr txBox="1">
+                        <a:spLocks noChangeArrowheads="1"/>
+                      </wps:cNvSpPr>
+                      <wps:spPr bwMode="auto">
+                        <a:xfrm>
+                          <a:off x="0" y="0"/>
+                          <a:ext cx="6290945" cy="519379"/>
+                        </a:xfrm>
+                        <a:prstGeom prst="roundRect">
+                          <a:avLst/>
+                        </a:prstGeom>
+                        <a:solidFill>
+                          <a:schemeClr val="accent6">
+                            <a:lumMod val="60000"/>
+                            <a:lumOff val="40000"/>
+                          </a:schemeClr>
+                        </a:solidFill>
+                        <a:ln w="9525">
+                          <a:solidFill>
+                            <a:srgbClr val="000000"/>
+                          </a:solidFill>
+                          <a:miter lim="800000"/>
+                          <a:headEnd/>
+                          <a:tailEnd/>
+                        </a:ln>
+                      </wps:spPr>
+                      <wps:txbx>
+                        <w:txbxContent>
+                          <w:p>
+                            <w:r>
+                              <w:rPr>
+                                <w:b/>
+                                <w:bCs/>
+                                <w:color w:val="000000" w:themeColor="text1"/>
+                              </w:rPr>
+                              <w:t>Nota 2</w:t>
+                            </w:r>
+                            <w:r>
+                              <w:rPr>
+                                <w:color w:val="000000" w:themeColor="text1"/>
+                              </w:rPr>
+                              <w:t xml:space="preserve">: </w:t>
+                            </w:r>
+                            <w:r>
+                              <w:t xml:space="preserve">a </w:t>
+                            </w:r>
+                            <w:r>
+                              <w:t>seguito</w:t>
+                            </w:r>
+                            <w:r>
+                              <w:t xml:space="preserve"> de</w:t>
+                            </w:r>
+                            <w:r>
+                              <w:t>l</w:t>
+                            </w:r>
+                            <w:r>
+                              <w:t>l'aggiornamento dei Casi di Test</w:t>
+                            </w:r>
+                            <w:r>
+                              <w:t>,</w:t>
+                            </w:r>
+                            <w:r>
+                              <w:t xml:space="preserve"> </w:t>
+                            </w:r>
+                            <w:r>
+                              <w:t xml:space="preserve">la numerazione riportata </w:t>
+                            </w:r>
+                            <w:r>
+                              <w:t>è</w:t>
+                            </w:r>
+                            <w:r>
+                              <w:t xml:space="preserve"> coerente con quanto riportato all’interno della checklist </w:t>
+                            </w:r>
+                            <w:r>
+                              <w:t xml:space="preserve">per garantire una continuità </w:t>
+                            </w:r>
+                            <w:r>
+                              <w:t>con le versioni precedenti</w:t>
+                            </w:r>
+                            <w:r>
+                              <w:t>.</w:t>
+                            </w:r>
+                          </w:p>
+                          <w:p/>
+                        </w:txbxContent>
+                      </wps:txbx>
+                      <wps:bodyPr rot="0" vert="horz" wrap="square" lIns="91440" tIns="45720" rIns="91440" bIns="45720" anchor="t" anchorCtr="0">
+                        <a:noAutofit/>
+                      </wps:bodyPr>
+                    </wps:wsp>
+                  </a:graphicData>
+                </a:graphic>
+                <wp14:sizeRelH relativeFrom="margin">
+                  <wp14:pctWidth>0</wp14:pctWidth>
+                </wp14:sizeRelH>
+                <wp14:sizeRelV relativeFrom="margin">
+                  <wp14:pctHeight>0</wp14:pctHeight>
+                </wp14:sizeRelV>
+              </wp:anchor>
+            </w:drawing>
+          </mc:Choice>
+          <mc:Fallback>
+            <w:pict>
+              <v:roundrect w14:anchorId="191A3A72" id="Text Box 1358287589" o:spid="_x0000_s1026" style="position:absolute;left:0;text-align:left;margin-left:0;margin-top:91.3pt;width:495.35pt;height:40.85pt;z-index:251660288;visibility:visible;mso-wrap-style:square;mso-width-percent:0;mso-height-percent:0;mso-wrap-distance-left:9pt;mso-wrap-distance-top:3.6pt;mso-wrap-distance-right:9pt;mso-wrap-distance-bottom:3.6pt;mso-position-horizontal:left;mso-position-horizontal-relative:margin;mso-position-vertical:absolute;mso-position-vertical-relative:text;mso-width-percent:0;mso-height-percent:0;mso-width-relative:margin;mso-height-relative:margin;v-text-anchor:top" arcsize="10923f" o:gfxdata="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" fillcolor="#a8d08d [1945]">
+                <v:stroke joinstyle="miter"/>
+                <v:textbox>
+                  <w:txbxContent>
+                    <w:p>
+                      <w:r>
+                        <w:rPr>
+                          <w:b/>
+                          <w:bCs/>
+                          <w:color w:val="000000" w:themeColor="text1"/>
+                        </w:rPr>
+                        <w:t>Nota</w:t>
+                      </w:r>
+                      <w:r>
+                        <w:rPr>
+                          <w:b/>
+                          <w:bCs/>
+                          <w:color w:val="000000" w:themeColor="text1"/>
+                        </w:rPr>
+                        <w:t xml:space="preserve"> 2</w:t>
+                      </w:r>
+                      <w:r>
+                        <w:rPr>
+                          <w:color w:val="000000" w:themeColor="text1"/>
+                        </w:rPr>
+                        <w:t xml:space="preserve">: </w:t>
+                      </w:r>
+                      <w:r>
+                        <w:t xml:space="preserve">a </w:t>
+                      </w:r>
+                      <w:r>
+                        <w:t>seguito</w:t>
+                      </w:r>
+                      <w:r>
+                        <w:t xml:space="preserve"> de</w:t>
+                      </w:r>
+                      <w:r>
+                        <w:t>l</w:t>
+                      </w:r>
+                      <w:r>
+                        <w:t>l'aggiornamento dei Casi di Test</w:t>
+                      </w:r>
+                      <w:r>
+                        <w:t>,</w:t>
+                      </w:r>
+                      <w:r>
+                        <w:t xml:space="preserve"> </w:t>
+                      </w:r>
+                      <w:r>
+                        <w:t xml:space="preserve">la numerazione riportata </w:t>
+                      </w:r>
+                      <w:r>
+                        <w:t>è</w:t>
+                      </w:r>
+                      <w:r>
+                        <w:t xml:space="preserve"> coerente con quanto riportato all’interno della checklist </w:t>
+                      </w:r>
+                      <w:r>
+                        <w:t xml:space="preserve">per garantire una continuità </w:t>
+                      </w:r>
+                      <w:r>
+                        <w:t>con le versioni precedenti</w:t>
+                      </w:r>
+                      <w:r>
+                        <w:t>.</w:t>
+                      </w:r>
+                    </w:p>
+                    <w:p/>
+                  </w:txbxContent>
+                </v:textbox>
+                <w10:wrap type="square" anchorx="margin"/>
+              </v:roundrect>
+            </w:pict>
+          </mc:Fallback>
+        </mc:AlternateContent>
+      </w:r>
+      <w:r>
+        <w:rPr>
+          <w:noProof/>
+        </w:rPr>
+        <mc:AlternateContent>
+          <mc:Choice Requires="wps">
+            <w:drawing>
+              <wp:anchor distT="45720" distB="45720" distL="114300" distR="114300" simplePos="0" relativeHeight="251658240" behindDoc="0" locked="0" layoutInCell="1" allowOverlap="1" wp14:anchorId="66C1E32B" wp14:editId="312E4F6C">
                 <wp:simplePos x="0" y="0"/>
                 <wp:positionH relativeFrom="margin">
                   <wp:posOffset>-15240</wp:posOffset>
@@ -168,7 +372,7 @@
           </mc:Choice>
           <mc:Fallback>
             <w:pict>
-              <v:roundrect w14:anchorId="66C1E32B" id="Text Box 4" o:spid="_x0000_s1026" style="position:absolute;left:0;text-align:left;margin-left:-1.2pt;margin-top:57.3pt;width:495.35pt;height:21.9pt;z-index:251660289;visibility:visible;mso-wrap-style:square;mso-width-percent:0;mso-height-percent:0;mso-wrap-distance-left:9pt;mso-wrap-distance-top:3.6pt;mso-wrap-distance-right:9pt;mso-wrap-distance-bottom:3.6pt;mso-position-horizontal:absolute;mso-position-horizontal-relative:margin;mso-position-vertical:absolute;mso-position-vertical-relative:text;mso-width-percent:0;mso-height-percent:0;mso-width-relative:margin;mso-height-relative:margin;v-text-anchor:top" arcsize="10923f" o:gfxdata="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" fillcolor="#e2efd9 [665]">
+              <v:roundrect w14:anchorId="66C1E32B" id="Text Box 4" o:spid="_x0000_s1027" style="position:absolute;left:0;text-align:left;margin-left:-1.2pt;margin-top:57.3pt;width:495.35pt;height:21.9pt;z-index:251658240;visibility:visible;mso-wrap-style:square;mso-width-percent:0;mso-height-percent:0;mso-wrap-distance-left:9pt;mso-wrap-distance-top:3.6pt;mso-wrap-distance-right:9pt;mso-wrap-distance-bottom:3.6pt;mso-position-horizontal:absolute;mso-position-horizontal-relative:margin;mso-position-vertical:absolute;mso-position-vertical-relative:text;mso-width-percent:0;mso-height-percent:0;mso-width-relative:margin;mso-height-relative:margin;v-text-anchor:top" arcsize="10923f" o:gfxdata="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" fillcolor="#e2efd9 [665]">
                 <v:stroke joinstyle="miter"/>
                 <v:textbox>
                   <w:txbxContent>
@@ -365,7 +569,7 @@
           </mc:Choice>
           <mc:Fallback>
             <w:pict>
-              <v:rect w14:anchorId="550D8712" id="Rectangle 887780248" o:spid="_x0000_s1027" style="width:490.5pt;height:36.75pt;visibility:visible;mso-wrap-style:square;mso-left-percent:-10001;mso-top-percent:-10001;mso-position-horizontal:absolute;mso-position-horizontal-relative:char;mso-position-vertical:absolute;mso-position-vertical-relative:line;mso-left-percent:-10001;mso-top-percent:-10001;v-text-anchor:middle" o:gfxdata="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" fillcolor="#fbe4d5 [661]" strokecolor="#1f3763 [1604]" strokeweight="1pt">
+              <v:rect w14:anchorId="550D8712" id="Rectangle 887780248" o:spid="_x0000_s1028" style="width:490.5pt;height:36.75pt;visibility:visible;mso-wrap-style:square;mso-left-percent:-10001;mso-top-percent:-10001;mso-position-horizontal:absolute;mso-position-horizontal-relative:char;mso-position-vertical:absolute;mso-position-vertical-relative:line;mso-left-percent:-10001;mso-top-percent:-10001;v-text-anchor:middle" o:gfxdata="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" fillcolor="#fbe4d5 [661]" strokecolor="#1f3763 [1604]" strokeweight="1pt">
                 <v:textbox>
                   <w:txbxContent>
                     <w:p>
@@ -510,21 +714,31 @@
         <w:rPr>
           <w:rFonts w:cs="Open Sans"/>
         </w:rPr>
-        <w:t xml:space="preserve">Il Caso di Test 1 corrisponde ad un esempio di CDA2 in cui sono presenti tutte le sezioni e/o campi corrispondenti ai dati essenziali del Decreto 7 </w:t>
-      </w:r>
-      <w:proofErr w:type="gramStart"/>
-      <w:r>
-        <w:rPr>
-          <w:rFonts w:cs="Open Sans"/>
-        </w:rPr>
-        <w:t>Settembre</w:t>
-      </w:r>
-      <w:proofErr w:type="gramEnd"/>
-      <w:r>
-        <w:rPr>
-          <w:rFonts w:cs="Open Sans"/>
-        </w:rPr>
-        <w:t xml:space="preserve"> 2023; in particolare, il CDA2 contiene le seguenti sezioni obbligatorie ed opzionali:</w:t>
+        <w:t xml:space="preserve">Il Caso di Test 1 corrisponde ad un esempio di CDA2 in cui sono presenti tutte le sezioni e/o campi corrispondenti ai dati essenziali </w:t>
+      </w:r>
+      <w:r>
+        <w:rPr>
+          <w:rFonts w:cs="Open Sans"/>
+        </w:rPr>
+        <w:t>presenti</w:t>
+      </w:r>
+      <w:r>
+        <w:rPr>
+          <w:rFonts w:cs="Open Sans"/>
+        </w:rPr>
+        <w:t xml:space="preserve"> </w:t>
+      </w:r>
+      <w:r>
+        <w:rPr>
+          <w:rFonts w:cs="Open Sans"/>
+        </w:rPr>
+        <w:t>nell'Allegato A del Decreto del 7 Settembre</w:t>
+      </w:r>
+      <w:r>
+        <w:rPr>
+          <w:rFonts w:cs="Open Sans"/>
+        </w:rPr>
+        <w:t>; in particolare, il CDA2 contiene le seguenti sezioni:</w:t>
       </w:r>
     </w:p>
     <w:p>
@@ -748,6 +962,7 @@
         <w:jc w:val="both"/>
       </w:pPr>
       <w:r>
+        <w:lastRenderedPageBreak/>
         <w:t xml:space="preserve">CASO DI TEST </w:t>
       </w:r>
       <w:r>
@@ -765,21 +980,31 @@
         <w:rPr>
           <w:rFonts w:cs="Open Sans"/>
         </w:rPr>
-        <w:t xml:space="preserve">Il Caso di Test 2 corrisponde ad un esempio di CDA2 in cui sono presenti i campi corrispondenti ai dati essenziali del Decreto 7 </w:t>
-      </w:r>
-      <w:proofErr w:type="gramStart"/>
-      <w:r>
-        <w:rPr>
-          <w:rFonts w:cs="Open Sans"/>
-        </w:rPr>
-        <w:t>Settembre</w:t>
-      </w:r>
-      <w:proofErr w:type="gramEnd"/>
-      <w:r>
-        <w:rPr>
-          <w:rFonts w:cs="Open Sans"/>
-        </w:rPr>
-        <w:t xml:space="preserve"> il CDA2 relativamente ad uno specifico esame autoptico; in particolare, contiene le seguenti sezioni obbligatorie ed opzionali:</w:t>
+        <w:t xml:space="preserve">Il Caso di Test 2 corrisponde ad un esempio di CDA2 in cui sono presenti i campi corrispondenti ai dati essenziali </w:t>
+      </w:r>
+      <w:r>
+        <w:rPr>
+          <w:rFonts w:cs="Open Sans"/>
+        </w:rPr>
+        <w:t>presenti</w:t>
+      </w:r>
+      <w:r>
+        <w:rPr>
+          <w:rFonts w:cs="Open Sans"/>
+        </w:rPr>
+        <w:t xml:space="preserve"> </w:t>
+      </w:r>
+      <w:r>
+        <w:rPr>
+          <w:rFonts w:cs="Open Sans"/>
+        </w:rPr>
+        <w:t>nell'Allegato A del Decreto del 7 Settembre</w:t>
+      </w:r>
+      <w:r>
+        <w:rPr>
+          <w:rFonts w:cs="Open Sans"/>
+        </w:rPr>
+        <w:t xml:space="preserve"> il CDA2 relativamente ad uno specifico esame autoptico; in particolare, contiene le seguenti sezioni:</w:t>
       </w:r>
     </w:p>
     <w:p>
@@ -805,7 +1030,6 @@
           <w:b/>
           <w:bCs/>
         </w:rPr>
-        <w:lastRenderedPageBreak/>
         <w:t>Sezioni obbligatorie</w:t>
       </w:r>
       <w:r>
@@ -887,14 +1111,6 @@
     </w:p>
     <w:p>
       <w:pPr>
-        <w:jc w:val="both"/>
-        <w:rPr>
-          <w:rFonts w:cs="Open Sans"/>
-        </w:rPr>
-      </w:pPr>
-    </w:p>
-    <w:p>
-      <w:pPr>
         <w:pStyle w:val="ListParagraph"/>
         <w:numPr>
           <w:ilvl w:val="0"/>
@@ -973,61 +1189,392 @@
     </w:p>
     <w:p>
       <w:pPr>
-        <w:spacing w:after="240"/>
-        <w:jc w:val="both"/>
-      </w:pPr>
-    </w:p>
-    <w:p>
-      <w:pPr>
         <w:pStyle w:val="Heading3"/>
         <w:spacing w:before="240"/>
         <w:jc w:val="both"/>
       </w:pPr>
+    </w:p>
+    <w:p>
+      <w:pPr>
+        <w:pStyle w:val="Heading3"/>
+        <w:spacing w:before="240"/>
+        <w:jc w:val="both"/>
+      </w:pPr>
+      <w:r>
+        <w:t>CASO DI TEST 3</w:t>
+      </w:r>
+    </w:p>
+    <w:p>
+      <w:pPr>
+        <w:jc w:val="both"/>
+        <w:rPr>
+          <w:rFonts w:eastAsia="Calibri" w:cs="Open Sans"/>
+          <w:color w:val="000000" w:themeColor="text1"/>
+        </w:rPr>
+      </w:pPr>
+      <w:r>
+        <w:rPr>
+          <w:rFonts w:cs="Open Sans"/>
+        </w:rPr>
+        <w:t>Il caso di test prevede un esempio completo di CDA2 che contiene sia le sezioni</w:t>
+      </w:r>
+      <w:r>
+        <w:rPr>
+          <w:rFonts w:cs="Open Sans"/>
+        </w:rPr>
+        <w:t xml:space="preserve"> e/o campi</w:t>
+      </w:r>
+      <w:r>
+        <w:rPr>
+          <w:rFonts w:cs="Open Sans"/>
+        </w:rPr>
+        <w:t xml:space="preserve"> obbligatori</w:t>
+      </w:r>
+      <w:r>
+        <w:rPr>
+          <w:rFonts w:cs="Open Sans"/>
+        </w:rPr>
+        <w:t xml:space="preserve"> e </w:t>
+      </w:r>
+      <w:r>
+        <w:rPr>
+          <w:rFonts w:cs="Open Sans"/>
+        </w:rPr>
+        <w:t>opzionali.</w:t>
+      </w:r>
+    </w:p>
+    <w:p>
+      <w:pPr>
+        <w:jc w:val="both"/>
+        <w:rPr>
+          <w:rFonts w:eastAsia="Calibri" w:cs="Open Sans"/>
+          <w:color w:val="000000" w:themeColor="text1"/>
+        </w:rPr>
+      </w:pPr>
+    </w:p>
+    <w:p>
+      <w:pPr>
+        <w:pStyle w:val="Heading3"/>
+        <w:spacing w:before="240" w:after="240"/>
+        <w:jc w:val="both"/>
+      </w:pPr>
       <w:r>
         <w:t xml:space="preserve">CASO DI TEST </w:t>
       </w:r>
       <w:r>
-        <w:t>3</w:t>
-      </w:r>
-    </w:p>
-    <w:p>
-      <w:pPr>
-        <w:jc w:val="both"/>
-        <w:rPr>
-          <w:rFonts w:cs="Open Sans"/>
-        </w:rPr>
-      </w:pPr>
-      <w:r>
-        <w:rPr>
-          <w:rFonts w:cs="Open Sans"/>
-        </w:rPr>
-        <w:t xml:space="preserve">Il caso di test prevede un esempio completo di CDA2 che contiene sia le sezioni obbligatorie che le sezioni opzionali. Rispetto al caso di test 1 proposto, tra le sezioni opzionali e non ricomprese tra i contenuti essenziali del Decreto 7 Settembre 2023, è presente la sezione opzionale “Stato del margine” e le </w:t>
-      </w:r>
-      <w:proofErr w:type="gramStart"/>
-      <w:r>
-        <w:rPr>
-          <w:rFonts w:cs="Open Sans"/>
-        </w:rPr>
-        <w:t>sotto-sezioni</w:t>
-      </w:r>
-      <w:proofErr w:type="gramEnd"/>
-      <w:r>
-        <w:rPr>
-          <w:rFonts w:cs="Open Sans"/>
-        </w:rPr>
-        <w:t xml:space="preserve"> di Notizie cliniche non citate nel caso di test 1</w:t>
-      </w:r>
-      <w:r>
-        <w:rPr>
-          <w:rFonts w:cs="Open Sans"/>
+        <w:t>24</w:t>
+      </w:r>
+    </w:p>
+    <w:p>
+      <w:pPr>
+        <w:spacing w:after="240"/>
+        <w:jc w:val="both"/>
+      </w:pPr>
+      <w:r>
+        <w:t xml:space="preserve">Il Caso di Test </w:t>
+      </w:r>
+      <w:r>
+        <w:t>24</w:t>
+      </w:r>
+      <w:r>
+        <w:t xml:space="preserve"> rappresenta un esempio di CDA2 che include alcune sezioni e/o campi relativi ai dati essenziali presenti nell'Allegato A del Decreto del 7 Settembre con l'aggiunta di sezioni e/o campi che non trovano riscontro </w:t>
+      </w:r>
+      <w:r>
+        <w:t>nei</w:t>
+      </w:r>
+      <w:r>
+        <w:t xml:space="preserve"> casi di test precedentemente descritti. In particolare, il CDA2 comprende le seguenti sezioni:</w:t>
+      </w:r>
+    </w:p>
+    <w:p>
+      <w:pPr>
+        <w:jc w:val="both"/>
+        <w:rPr>
+          <w:rFonts w:cs="Open Sans"/>
+          <w:b/>
+          <w:bCs/>
+        </w:rPr>
+      </w:pPr>
+      <w:r>
+        <w:rPr>
+          <w:rFonts w:cs="Open Sans"/>
+          <w:b/>
+          <w:bCs/>
+        </w:rPr>
+        <w:t>Sezioni obbligatorie</w:t>
+      </w:r>
+      <w:r>
+        <w:rPr>
+          <w:rFonts w:cs="Open Sans"/>
+          <w:b/>
+          <w:bCs/>
+        </w:rPr>
+        <w:t>:</w:t>
+      </w:r>
+    </w:p>
+    <w:p>
+      <w:pPr>
+        <w:pStyle w:val="ListParagraph"/>
+        <w:numPr>
+          <w:ilvl w:val="0"/>
+          <w:numId w:val="4"/>
+        </w:numPr>
+        <w:jc w:val="both"/>
+        <w:rPr>
+          <w:rFonts w:eastAsia="Calibri" w:cs="Open Sans"/>
+          <w:color w:val="000000" w:themeColor="text1"/>
+        </w:rPr>
+      </w:pPr>
+      <w:r>
+        <w:rPr>
+          <w:rFonts w:eastAsia="Calibri" w:cs="Open Sans"/>
+          <w:color w:val="000000" w:themeColor="text1"/>
+        </w:rPr>
+        <w:t>“Procedura”, elemento atto a descrivere le procedure eseguite e rilevanti al fine della refertazione (es. raccolta del campione, dissezione, prelievo, colorazione, …);</w:t>
+      </w:r>
+    </w:p>
+    <w:p>
+      <w:pPr>
+        <w:pStyle w:val="ListParagraph"/>
+        <w:numPr>
+          <w:ilvl w:val="0"/>
+          <w:numId w:val="4"/>
+        </w:numPr>
+        <w:jc w:val="both"/>
+        <w:rPr>
+          <w:rFonts w:eastAsia="Calibri" w:cs="Open Sans"/>
+          <w:color w:val="000000" w:themeColor="text1"/>
+        </w:rPr>
+      </w:pPr>
+      <w:r>
+        <w:rPr>
+          <w:rFonts w:eastAsia="Calibri" w:cs="Open Sans"/>
+          <w:color w:val="000000" w:themeColor="text1"/>
+        </w:rPr>
+        <w:t xml:space="preserve">“Diagnosi”, </w:t>
+      </w:r>
+      <w:r>
+        <w:rPr>
+          <w:rFonts w:eastAsia="Calibri" w:cs="Open Sans"/>
+          <w:color w:val="000000" w:themeColor="text1"/>
+        </w:rPr>
+        <w:t>elemento atto a fornire una diagnosi conclusiva dedotta dall’esame di Anatomia Patologica;</w:t>
+      </w:r>
+    </w:p>
+    <w:p>
+      <w:pPr>
+        <w:jc w:val="both"/>
+        <w:rPr>
+          <w:rFonts w:cs="Open Sans"/>
+          <w:b/>
+          <w:bCs/>
+        </w:rPr>
+      </w:pPr>
+      <w:r>
+        <w:rPr>
+          <w:rFonts w:cs="Open Sans"/>
+          <w:b/>
+          <w:bCs/>
+        </w:rPr>
+        <w:t>Sezioni Opzionali:</w:t>
+      </w:r>
+    </w:p>
+    <w:p>
+      <w:pPr>
+        <w:pStyle w:val="ListParagraph"/>
+        <w:numPr>
+          <w:ilvl w:val="0"/>
+          <w:numId w:val="4"/>
+        </w:numPr>
+        <w:jc w:val="both"/>
+        <w:rPr>
+          <w:rFonts w:eastAsia="Calibri" w:cs="Open Sans"/>
+          <w:color w:val="000000" w:themeColor="text1"/>
+        </w:rPr>
+      </w:pPr>
+      <w:r>
+        <w:rPr>
+          <w:rFonts w:eastAsia="Calibri" w:cs="Open Sans"/>
+          <w:color w:val="000000" w:themeColor="text1"/>
+        </w:rPr>
+        <w:t>“Notizie Cliniche”</w:t>
+      </w:r>
+      <w:r>
+        <w:rPr>
+          <w:rFonts w:eastAsia="Calibri" w:cs="Open Sans"/>
+          <w:color w:val="000000" w:themeColor="text1"/>
+        </w:rPr>
+        <w:t>,</w:t>
+      </w:r>
+      <w:r>
+        <w:rPr>
+          <w:rFonts w:eastAsia="Calibri" w:cs="Open Sans"/>
+          <w:color w:val="000000" w:themeColor="text1"/>
+        </w:rPr>
+        <w:t xml:space="preserve"> </w:t>
+      </w:r>
+      <w:r>
+        <w:rPr>
+          <w:rFonts w:eastAsia="Calibri" w:cs="Open Sans"/>
+          <w:color w:val="000000" w:themeColor="text1"/>
+        </w:rPr>
+        <w:t>e</w:t>
+      </w:r>
+      <w:r>
+        <w:rPr>
+          <w:rFonts w:eastAsia="Calibri" w:cs="Open Sans"/>
+          <w:color w:val="000000" w:themeColor="text1"/>
+        </w:rPr>
+        <w:t>lemento atto a fornire un inquadramento generale dello stato di salute del paziente, della sua storia clinica e della motivazione che ha scaturito l’esigenza di sottoporre il paziente all’esame diagnostico.</w:t>
+      </w:r>
+    </w:p>
+    <w:p>
+      <w:pPr>
+        <w:pStyle w:val="ListParagraph"/>
+        <w:numPr>
+          <w:ilvl w:val="0"/>
+          <w:numId w:val="4"/>
+        </w:numPr>
+        <w:jc w:val="both"/>
+        <w:rPr>
+          <w:rFonts w:eastAsia="Calibri" w:cs="Open Sans"/>
+          <w:color w:val="000000" w:themeColor="text1"/>
+        </w:rPr>
+      </w:pPr>
+      <w:r>
+        <w:rPr>
+          <w:rFonts w:eastAsia="Calibri" w:cs="Open Sans"/>
+          <w:color w:val="000000" w:themeColor="text1"/>
+        </w:rPr>
+        <w:t xml:space="preserve">“Osservazione macroscopica”, elemento atto a riportare al proprio interno una descrizione a livello </w:t>
+      </w:r>
+      <w:r>
+        <w:rPr>
+          <w:rFonts w:eastAsia="Calibri" w:cs="Open Sans"/>
+          <w:color w:val="000000" w:themeColor="text1"/>
+        </w:rPr>
+        <w:t>macroscopico.</w:t>
+      </w:r>
+      <w:r>
+        <w:rPr>
+          <w:rFonts w:eastAsia="Calibri" w:cs="Open Sans"/>
+          <w:color w:val="000000" w:themeColor="text1"/>
+        </w:rPr>
+        <w:t xml:space="preserve"> Inoltre, è necessario valorizzare l’elemento che rappresenta il campione sul quale sono stati effettuati gli esami e l’entryRelationship “Oggetti Correlati” relativa all’immagine del vetrino.</w:t>
+      </w:r>
+      <w:r>
+        <w:rPr>
+          <w:rFonts w:eastAsia="Calibri" w:cs="Open Sans"/>
+          <w:color w:val="000000" w:themeColor="text1"/>
+        </w:rPr>
+        <w:t xml:space="preserve"> </w:t>
+      </w:r>
+    </w:p>
+    <w:p>
+      <w:pPr>
+        <w:pStyle w:val="ListParagraph"/>
+        <w:numPr>
+          <w:ilvl w:val="0"/>
+          <w:numId w:val="4"/>
+        </w:numPr>
+        <w:jc w:val="both"/>
+        <w:rPr>
+          <w:rFonts w:eastAsia="Calibri" w:cs="Open Sans"/>
+          <w:color w:val="000000" w:themeColor="text1"/>
+        </w:rPr>
+      </w:pPr>
+      <w:r>
+        <w:rPr>
+          <w:rFonts w:eastAsia="Calibri" w:cs="Open Sans"/>
+          <w:color w:val="000000" w:themeColor="text1"/>
+        </w:rPr>
+        <w:lastRenderedPageBreak/>
+        <w:t>“Osservazione microscopica”, elemento atto a riportare al proprio interno una descrizione a livello microscopico. Inoltre, è necessario valorizzare l’elemento che rappresenta il campione sul quale sono stati effettuati gli esami</w:t>
+      </w:r>
+      <w:r>
+        <w:rPr>
+          <w:rFonts w:eastAsia="Calibri" w:cs="Open Sans"/>
+          <w:color w:val="000000" w:themeColor="text1"/>
+        </w:rPr>
+        <w:t xml:space="preserve"> e l’entryRelationship “Oggetti Correlati” relativa all’immagine del vetrino.</w:t>
+      </w:r>
+      <w:r>
+        <w:rPr>
+          <w:rFonts w:eastAsia="Calibri" w:cs="Open Sans"/>
+          <w:color w:val="000000" w:themeColor="text1"/>
+        </w:rPr>
+        <w:t xml:space="preserve"> </w:t>
+      </w:r>
+    </w:p>
+    <w:p>
+      <w:pPr>
+        <w:pStyle w:val="ListParagraph"/>
+        <w:numPr>
+          <w:ilvl w:val="0"/>
+          <w:numId w:val="4"/>
+        </w:numPr>
+        <w:jc w:val="both"/>
+        <w:rPr>
+          <w:rFonts w:eastAsia="Calibri" w:cs="Open Sans"/>
+          <w:color w:val="000000" w:themeColor="text1"/>
+        </w:rPr>
+      </w:pPr>
+      <w:r>
+        <w:rPr>
+          <w:rFonts w:eastAsia="Calibri" w:cs="Open Sans"/>
+          <w:color w:val="000000" w:themeColor="text1"/>
+        </w:rPr>
+        <w:t>“Stato del margine”,</w:t>
+      </w:r>
+      <w:r>
+        <w:t xml:space="preserve"> </w:t>
+      </w:r>
+      <w:r>
+        <w:rPr>
+          <w:rFonts w:eastAsia="Calibri" w:cs="Open Sans"/>
+          <w:color w:val="000000" w:themeColor="text1"/>
+        </w:rPr>
+        <w:t>e</w:t>
+      </w:r>
+      <w:r>
+        <w:rPr>
+          <w:rFonts w:eastAsia="Calibri" w:cs="Open Sans"/>
+          <w:color w:val="000000" w:themeColor="text1"/>
+        </w:rPr>
+        <w:t>lemento che consente di rappresentare le informazioni relative al margine chirurgico del tumore</w:t>
+      </w:r>
+      <w:r>
+        <w:rPr>
+          <w:rFonts w:eastAsia="Calibri" w:cs="Open Sans"/>
+          <w:color w:val="000000" w:themeColor="text1"/>
         </w:rPr>
         <w:t>.</w:t>
       </w:r>
-    </w:p>
-    <w:p>
-      <w:pPr>
-        <w:jc w:val="both"/>
-      </w:pPr>
+      <w:r>
+        <w:rPr>
+          <w:rFonts w:eastAsia="Calibri" w:cs="Open Sans"/>
+          <w:color w:val="000000" w:themeColor="text1"/>
+        </w:rPr>
+        <w:t xml:space="preserve"> </w:t>
+      </w:r>
+    </w:p>
+    <w:p>
+      <w:pPr>
+        <w:jc w:val="both"/>
+      </w:pPr>
+    </w:p>
+    <w:p>
+      <w:pPr>
+        <w:rPr>
+          <w:rFonts w:eastAsiaTheme="majorEastAsia" w:cstheme="majorBidi"/>
+          <w:b/>
+          <w:sz w:val="26"/>
+          <w:szCs w:val="26"/>
+        </w:rPr>
+      </w:pPr>
+      <w:r>
+        <w:br w:type="page"/>
+      </w:r>
     </w:p>
     <w:p>
       <w:pPr>
@@ -1035,6 +1582,7 @@
         <w:jc w:val="both"/>
       </w:pPr>
       <w:r>
+        <w:lastRenderedPageBreak/>
         <w:t>Cas</w:t>
       </w:r>
       <w:r>
@@ -1139,17 +1687,207 @@
       <w:r>
         <w:t>l’informazione inerente al livello di riservatezza del documento (</w:t>
       </w:r>
-      <w:proofErr w:type="spellStart"/>
+      <w:r>
+        <w:rPr>
+          <w:i/>
+        </w:rPr>
+        <w:t>confidentialityCode</w:t>
+      </w:r>
+      <w:r>
+        <w:t xml:space="preserve">) genera un </w:t>
+      </w:r>
+      <w:r>
+        <w:rPr>
+          <w:u w:val="single"/>
+        </w:rPr>
+        <w:t>errore sintattico</w:t>
+      </w:r>
+      <w:r>
+        <w:t xml:space="preserve">. </w:t>
+      </w:r>
+    </w:p>
+    <w:p>
+      <w:pPr>
+        <w:jc w:val="both"/>
+      </w:pPr>
+    </w:p>
+    <w:p>
+      <w:pPr>
+        <w:pStyle w:val="Heading3"/>
+        <w:jc w:val="both"/>
+      </w:pPr>
+      <w:r>
+        <w:t>CASO DI TEST 1</w:t>
+      </w:r>
+      <w:r>
+        <w:t>2</w:t>
+      </w:r>
+    </w:p>
+    <w:p>
+      <w:pPr>
+        <w:jc w:val="both"/>
+      </w:pPr>
+      <w:r>
+        <w:t>Si prende in esame il caso in cui l’inserimento delle informazioni relative alla dimensione del tumore riportata nella sezione “Osservazione Microscopica” avvenga con un codice errato (</w:t>
+      </w:r>
+      <w:r>
+        <w:rPr>
+          <w:i/>
+        </w:rPr>
+        <w:t>component/</w:t>
+      </w:r>
+      <w:r>
+        <w:rPr>
+          <w:i/>
+        </w:rPr>
+        <w:t>observation/</w:t>
+      </w:r>
+      <w:r>
+        <w:rPr>
+          <w:i/>
+        </w:rPr>
+        <w:t>code</w:t>
+      </w:r>
+      <w:r>
+        <w:t xml:space="preserve">), e quindi non previsto dal sistema di codifica di riferimento </w:t>
+      </w:r>
+      <w:r>
+        <w:t>LOINC</w:t>
+      </w:r>
+      <w:r>
+        <w:t xml:space="preserve">, generando così un </w:t>
+      </w:r>
+      <w:r>
+        <w:rPr>
+          <w:u w:val="single"/>
+        </w:rPr>
+        <w:t>errore terminologico.</w:t>
+      </w:r>
+    </w:p>
+    <w:p>
+      <w:pPr>
+        <w:jc w:val="both"/>
+      </w:pPr>
+    </w:p>
+    <w:p>
+      <w:pPr>
+        <w:pStyle w:val="Heading3"/>
+        <w:jc w:val="both"/>
+      </w:pPr>
+      <w:r>
+        <w:t>CASO DI TEST 1</w:t>
+      </w:r>
+      <w:r>
+        <w:t>3</w:t>
+      </w:r>
+    </w:p>
+    <w:p>
+      <w:pPr>
+        <w:pStyle w:val="ListParagraph"/>
+        <w:ind w:left="0"/>
+        <w:jc w:val="both"/>
+      </w:pPr>
+      <w:r>
+        <w:t xml:space="preserve">Durante la fase di compilazione delle informazioni relative allo stato clinico del problema associato </w:t>
+      </w:r>
+      <w:r>
+        <w:rPr>
+          <w:rFonts w:ascii="Calibri" w:eastAsia="Calibri" w:hAnsi="Calibri" w:cs="Calibri"/>
+          <w:color w:val="000000" w:themeColor="text1"/>
+        </w:rPr>
+        <w:t xml:space="preserve">all’anamnesi patologica prossima del paziente nella sezione “Anamnesi”, </w:t>
+      </w:r>
+      <w:r>
+        <w:t xml:space="preserve">viene generato un </w:t>
+      </w:r>
+      <w:r>
+        <w:rPr>
+          <w:u w:val="single"/>
+        </w:rPr>
+        <w:t xml:space="preserve">errore </w:t>
+      </w:r>
+      <w:r>
+        <w:rPr>
+          <w:u w:val="single"/>
+        </w:rPr>
+        <w:t>terminologico</w:t>
+      </w:r>
+      <w:r>
+        <w:t xml:space="preserve"> dovuto all’inserimento di un codice errato (</w:t>
+      </w:r>
       <w:r>
         <w:rPr>
           <w:i/>
           <w:iCs/>
         </w:rPr>
-        <w:t>confidentialityCode</w:t>
-      </w:r>
-      <w:proofErr w:type="spellEnd"/>
-      <w:r>
-        <w:t xml:space="preserve">) genera un </w:t>
+        <w:t>observation/value/@code</w:t>
+      </w:r>
+      <w:r>
+        <w:t>).</w:t>
+      </w:r>
+    </w:p>
+    <w:p>
+      <w:pPr>
+        <w:jc w:val="both"/>
+      </w:pPr>
+    </w:p>
+    <w:p>
+      <w:pPr>
+        <w:pStyle w:val="Heading3"/>
+        <w:jc w:val="both"/>
+      </w:pPr>
+      <w:r>
+        <w:t>CASO DI TEST 1</w:t>
+      </w:r>
+      <w:r>
+        <w:t>4</w:t>
+      </w:r>
+    </w:p>
+    <w:p>
+      <w:pPr>
+        <w:jc w:val="both"/>
+      </w:pPr>
+      <w:r>
+        <w:t xml:space="preserve">Il mancato inserimento del campo inerente all’identificativo univoco della </w:t>
+      </w:r>
+      <w:r>
+        <w:t xml:space="preserve">richiesta </w:t>
+      </w:r>
+      <w:r>
+        <w:rPr>
+          <w:rStyle w:val="ui-provider"/>
+        </w:rPr>
+        <w:t>od ogni altro tipo di ordine ad esso relativo</w:t>
+      </w:r>
+      <w:r>
+        <w:t xml:space="preserve"> </w:t>
+      </w:r>
+      <w:r>
+        <w:t xml:space="preserve">che ha </w:t>
+      </w:r>
+      <w:r>
+        <w:t xml:space="preserve">prodotto il documento </w:t>
+      </w:r>
+      <w:r>
+        <w:t>(</w:t>
+      </w:r>
+      <w:r>
+        <w:rPr>
+          <w:i/>
+        </w:rPr>
+        <w:t>inFulfillmentOf/order/id</w:t>
+      </w:r>
+      <w:r>
+        <w:t>)</w:t>
+      </w:r>
+      <w:r>
+        <w:t>,</w:t>
+      </w:r>
+      <w:r>
+        <w:t xml:space="preserve"> </w:t>
+      </w:r>
+      <w:r>
+        <w:t xml:space="preserve">genera un </w:t>
       </w:r>
       <w:r>
         <w:rPr>
@@ -1158,59 +1896,134 @@
         <w:t>errore sintattico</w:t>
       </w:r>
       <w:r>
-        <w:t xml:space="preserve">. </w:t>
-      </w:r>
-    </w:p>
-    <w:p>
-      <w:pPr>
-        <w:jc w:val="both"/>
-        <w:rPr>
-          <w:highlight w:val="yellow"/>
-        </w:rPr>
-      </w:pPr>
-      <w:r>
-        <w:rPr>
-          <w:rFonts w:ascii="Times New Roman" w:eastAsia="Times New Roman" w:hAnsi="Times New Roman" w:cs="Times New Roman"/>
-          <w:sz w:val="24"/>
-          <w:szCs w:val="24"/>
-          <w:highlight w:val="yellow"/>
-        </w:rPr>
+        <w:t>.</w:t>
+      </w:r>
+    </w:p>
+    <w:p>
+      <w:pPr>
+        <w:jc w:val="both"/>
+      </w:pPr>
+    </w:p>
+    <w:p>
+      <w:pPr>
+        <w:pStyle w:val="Heading3"/>
+        <w:jc w:val="both"/>
+      </w:pPr>
+      <w:r>
+        <w:t>CASO DI TEST 1</w:t>
+      </w:r>
+      <w:r>
+        <w:t>5</w:t>
+      </w:r>
+    </w:p>
+    <w:p>
+      <w:pPr>
+        <w:jc w:val="both"/>
+        <w:rPr>
+          <w:u w:val="single"/>
+        </w:rPr>
+      </w:pPr>
+      <w:r>
+        <w:t>Il mancato inserimento</w:t>
+      </w:r>
+      <w:r>
+        <w:t xml:space="preserve"> del codice </w:t>
+      </w:r>
+      <w:r>
+        <w:rPr>
+          <w:i/>
+        </w:rPr>
+        <w:t xml:space="preserve">(entry/observation/code) </w:t>
+      </w:r>
+      <w:r>
+        <w:t xml:space="preserve">che specifica l’esame eseguito </w:t>
+      </w:r>
+      <w:r>
+        <w:t xml:space="preserve">all’interno della </w:t>
+      </w:r>
+      <w:r>
+        <w:t>sotto-</w:t>
+      </w:r>
+      <w:r>
+        <w:t>sezione “Precedenti Esami Eseguiti”</w:t>
+      </w:r>
+      <w:r>
         <w:t xml:space="preserve"> </w:t>
       </w:r>
+      <w:r>
+        <w:t xml:space="preserve">genera un </w:t>
+      </w:r>
+      <w:r>
+        <w:rPr>
+          <w:u w:val="single"/>
+        </w:rPr>
+        <w:t xml:space="preserve">errore </w:t>
+      </w:r>
+      <w:r>
+        <w:rPr>
+          <w:u w:val="single"/>
+        </w:rPr>
+        <w:t>sintattico</w:t>
+      </w:r>
+      <w:r>
+        <w:rPr>
+          <w:u w:val="single"/>
+        </w:rPr>
+        <w:t>.</w:t>
+      </w:r>
+    </w:p>
+    <w:p>
+      <w:pPr>
+        <w:jc w:val="both"/>
+      </w:pPr>
+      <w:bookmarkStart w:id="0" w:name="_Hlk122876476"/>
     </w:p>
     <w:p>
       <w:pPr>
         <w:pStyle w:val="Heading3"/>
         <w:jc w:val="both"/>
-        <w:rPr>
-          <w:rFonts w:ascii="Calibri" w:eastAsia="Calibri" w:hAnsi="Calibri" w:cs="Calibri"/>
-        </w:rPr>
-      </w:pPr>
-      <w:r>
-        <w:rPr>
-          <w:rFonts w:ascii="Calibri" w:eastAsia="Calibri" w:hAnsi="Calibri" w:cs="Calibri"/>
-        </w:rPr>
-        <w:t xml:space="preserve">CASO DI TEST </w:t>
-      </w:r>
-      <w:r>
-        <w:rPr>
-          <w:rFonts w:ascii="Calibri" w:eastAsia="Calibri" w:hAnsi="Calibri" w:cs="Calibri"/>
-        </w:rPr>
+      </w:pPr>
+      <w:r>
+        <w:t>CASO DI TEST 1</w:t>
+      </w:r>
+      <w:r>
         <w:t>7</w:t>
       </w:r>
-      <w:r>
-        <w:rPr>
-          <w:rFonts w:ascii="Calibri" w:eastAsia="Calibri" w:hAnsi="Calibri" w:cs="Calibri"/>
-        </w:rPr>
-        <w:t xml:space="preserve"> </w:t>
-      </w:r>
-    </w:p>
-    <w:p>
-      <w:pPr>
-        <w:jc w:val="both"/>
-      </w:pPr>
-      <w:r>
-        <w:t xml:space="preserve">Durante la fase di compilazione dei dati anagrafici dell’assistito, il test case riguarda la generazione di un </w:t>
+    </w:p>
+    <w:p>
+      <w:pPr>
+        <w:jc w:val="both"/>
+      </w:pPr>
+      <w:bookmarkStart w:id="1" w:name="_Hlk122977440"/>
+      <w:r>
+        <w:t xml:space="preserve">Il mancato inserimento </w:t>
+      </w:r>
+      <w:r>
+        <w:t>del campo che riport</w:t>
+      </w:r>
+      <w:r>
+        <w:t>a</w:t>
+      </w:r>
+      <w:r>
+        <w:t xml:space="preserve"> le</w:t>
+      </w:r>
+      <w:r>
+        <w:t xml:space="preserve"> informazioni testuali contenute nella sezione “</w:t>
+      </w:r>
+      <w:r>
+        <w:t>Epicrisi</w:t>
+      </w:r>
+      <w:r>
+        <w:t>” (</w:t>
+      </w:r>
+      <w:r>
+        <w:rPr>
+          <w:i/>
+        </w:rPr>
+        <w:t>section/text</w:t>
+      </w:r>
+      <w:r>
+        <w:t xml:space="preserve">), genera </w:t>
       </w:r>
       <w:r>
         <w:rPr>
@@ -1219,70 +2032,10 @@
         <w:t>errore semantico</w:t>
       </w:r>
       <w:r>
-        <w:t xml:space="preserve"> </w:t>
-      </w:r>
-      <w:r>
-        <w:t>causato</w:t>
-      </w:r>
-      <w:r>
-        <w:t xml:space="preserve"> </w:t>
-      </w:r>
-      <w:r>
-        <w:t>dal mancato inserimento della data di nascita d</w:t>
-      </w:r>
-      <w:r>
-        <w:t>ello stesso</w:t>
-      </w:r>
-      <w:r>
-        <w:t xml:space="preserve"> (</w:t>
-      </w:r>
-      <w:proofErr w:type="spellStart"/>
-      <w:r>
-        <w:rPr>
-          <w:i/>
-          <w:iCs/>
-        </w:rPr>
-        <w:t>patientRole</w:t>
-      </w:r>
-      <w:proofErr w:type="spellEnd"/>
-      <w:r>
-        <w:rPr>
-          <w:i/>
-          <w:iCs/>
-        </w:rPr>
-        <w:t>/</w:t>
-      </w:r>
-      <w:proofErr w:type="spellStart"/>
-      <w:r>
-        <w:rPr>
-          <w:i/>
-          <w:iCs/>
-        </w:rPr>
-        <w:t>patient</w:t>
-      </w:r>
-      <w:proofErr w:type="spellEnd"/>
-      <w:r>
-        <w:rPr>
-          <w:i/>
-          <w:iCs/>
-        </w:rPr>
-        <w:t>/</w:t>
-      </w:r>
-      <w:proofErr w:type="spellStart"/>
-      <w:r>
-        <w:rPr>
-          <w:i/>
-          <w:iCs/>
-        </w:rPr>
-        <w:t>birthTime</w:t>
-      </w:r>
-      <w:proofErr w:type="spellEnd"/>
-      <w:r>
-        <w:t>)</w:t>
-      </w:r>
-      <w:r>
         <w:t>.</w:t>
       </w:r>
+      <w:bookmarkEnd w:id="0"/>
+      <w:bookmarkEnd w:id="1"/>
     </w:p>
     <w:p>
       <w:pPr>
@@ -1295,399 +2048,10 @@
         <w:jc w:val="both"/>
       </w:pPr>
       <w:r>
-        <w:rPr>
-          <w:rFonts w:ascii="Calibri" w:eastAsia="Calibri" w:hAnsi="Calibri" w:cs="Calibri"/>
-        </w:rPr>
-        <w:t xml:space="preserve">CASO DI TEST </w:t>
-      </w:r>
-      <w:r>
-        <w:rPr>
-          <w:rFonts w:ascii="Calibri" w:eastAsia="Calibri" w:hAnsi="Calibri" w:cs="Calibri"/>
-        </w:rPr>
+        <w:t>CASO DI TEST 1</w:t>
+      </w:r>
+      <w:r>
         <w:t>8</w:t>
-      </w:r>
-      <w:r>
-        <w:rPr>
-          <w:rFonts w:ascii="Calibri" w:eastAsia="Calibri" w:hAnsi="Calibri" w:cs="Calibri"/>
-        </w:rPr>
-        <w:t xml:space="preserve"> </w:t>
-      </w:r>
-    </w:p>
-    <w:p>
-      <w:pPr>
-        <w:jc w:val="both"/>
-      </w:pPr>
-      <w:r>
-        <w:t xml:space="preserve">Durante la fase di compilazione dei dati anagrafici dell’assistito, il test case riguarda la generazione di un </w:t>
-      </w:r>
-      <w:r>
-        <w:rPr>
-          <w:u w:val="single"/>
-        </w:rPr>
-        <w:t>errore semantico</w:t>
-      </w:r>
-      <w:r>
-        <w:t xml:space="preserve"> scatenato dall’inserimento di un livello di riservatezza del documento (</w:t>
-      </w:r>
-      <w:proofErr w:type="spellStart"/>
-      <w:r>
-        <w:rPr>
-          <w:i/>
-          <w:iCs/>
-        </w:rPr>
-        <w:t>confidentialityCode</w:t>
-      </w:r>
-      <w:proofErr w:type="spellEnd"/>
-      <w:r>
-        <w:t xml:space="preserve">) con informazioni moderatamente sensibili (“Restricted”).  </w:t>
-      </w:r>
-    </w:p>
-    <w:p>
-      <w:pPr>
-        <w:jc w:val="both"/>
-        <w:rPr>
-          <w:highlight w:val="yellow"/>
-        </w:rPr>
-      </w:pPr>
-      <w:r>
-        <w:rPr>
-          <w:rFonts w:ascii="Times New Roman" w:eastAsia="Times New Roman" w:hAnsi="Times New Roman" w:cs="Times New Roman"/>
-          <w:sz w:val="24"/>
-          <w:szCs w:val="24"/>
-          <w:highlight w:val="yellow"/>
-        </w:rPr>
-        <w:t xml:space="preserve"> </w:t>
-      </w:r>
-    </w:p>
-    <w:p>
-      <w:pPr>
-        <w:pStyle w:val="Heading3"/>
-        <w:jc w:val="both"/>
-        <w:rPr>
-          <w:rFonts w:ascii="Calibri" w:eastAsia="Calibri" w:hAnsi="Calibri" w:cs="Calibri"/>
-        </w:rPr>
-      </w:pPr>
-      <w:r>
-        <w:rPr>
-          <w:rFonts w:ascii="Calibri" w:eastAsia="Calibri" w:hAnsi="Calibri" w:cs="Calibri"/>
-        </w:rPr>
-        <w:lastRenderedPageBreak/>
-        <w:t xml:space="preserve">CASO DI TEST </w:t>
-      </w:r>
-      <w:r>
-        <w:rPr>
-          <w:rFonts w:ascii="Calibri" w:eastAsia="Calibri" w:hAnsi="Calibri" w:cs="Calibri"/>
-        </w:rPr>
-        <w:t>9</w:t>
-      </w:r>
-    </w:p>
-    <w:p>
-      <w:pPr>
-        <w:spacing w:after="0" w:line="240" w:lineRule="auto"/>
-        <w:jc w:val="both"/>
-        <w:rPr>
-          <w:rFonts w:ascii="Calibri" w:eastAsia="Calibri" w:hAnsi="Calibri" w:cs="Calibri"/>
-          <w:color w:val="000000" w:themeColor="text1"/>
-        </w:rPr>
-      </w:pPr>
-      <w:r>
-        <w:rPr>
-          <w:rStyle w:val="normaltextrun"/>
-          <w:rFonts w:ascii="Calibri" w:eastAsia="Calibri" w:hAnsi="Calibri" w:cs="Calibri"/>
-          <w:color w:val="000000" w:themeColor="text1"/>
-        </w:rPr>
-        <w:t xml:space="preserve">Durante la fase di compilazione dei dati anagrafici dell’assistito, il test case riguarda la generazione di un </w:t>
-      </w:r>
-      <w:r>
-        <w:rPr>
-          <w:rStyle w:val="normaltextrun"/>
-          <w:rFonts w:ascii="Calibri" w:eastAsia="Calibri" w:hAnsi="Calibri" w:cs="Calibri"/>
-          <w:color w:val="000000" w:themeColor="text1"/>
-          <w:u w:val="single"/>
-        </w:rPr>
-        <w:t>errore semantico</w:t>
-      </w:r>
-      <w:r>
-        <w:rPr>
-          <w:rStyle w:val="normaltextrun"/>
-          <w:rFonts w:ascii="Calibri" w:eastAsia="Calibri" w:hAnsi="Calibri" w:cs="Calibri"/>
-          <w:color w:val="000000" w:themeColor="text1"/>
-        </w:rPr>
-        <w:t xml:space="preserve"> causato dall’inserimento dell’indirizzo ma non la specifica del comune di residenza del </w:t>
-      </w:r>
-      <w:r>
-        <w:rPr>
-          <w:rStyle w:val="normaltextrun"/>
-          <w:rFonts w:ascii="Calibri" w:eastAsia="Calibri" w:hAnsi="Calibri" w:cs="Calibri"/>
-          <w:color w:val="000000" w:themeColor="text1"/>
-        </w:rPr>
-        <w:t>paziente</w:t>
-      </w:r>
-      <w:r>
-        <w:t xml:space="preserve"> (</w:t>
-      </w:r>
-      <w:proofErr w:type="spellStart"/>
-      <w:r>
-        <w:rPr>
-          <w:i/>
-          <w:iCs/>
-        </w:rPr>
-        <w:t>patientRole</w:t>
-      </w:r>
-      <w:proofErr w:type="spellEnd"/>
-      <w:r>
-        <w:rPr>
-          <w:i/>
-          <w:iCs/>
-        </w:rPr>
-        <w:t>/</w:t>
-      </w:r>
-      <w:proofErr w:type="spellStart"/>
-      <w:r>
-        <w:rPr>
-          <w:i/>
-          <w:iCs/>
-        </w:rPr>
-        <w:t>address</w:t>
-      </w:r>
-      <w:proofErr w:type="spellEnd"/>
-      <w:r>
-        <w:rPr>
-          <w:i/>
-          <w:iCs/>
-        </w:rPr>
-        <w:t>/city</w:t>
-      </w:r>
-      <w:r>
-        <w:t>)</w:t>
-      </w:r>
-      <w:r>
-        <w:rPr>
-          <w:u w:val="single"/>
-        </w:rPr>
-        <w:t>.</w:t>
-      </w:r>
-    </w:p>
-    <w:p>
-      <w:pPr>
-        <w:jc w:val="both"/>
-      </w:pPr>
-    </w:p>
-    <w:p>
-      <w:pPr>
-        <w:pStyle w:val="Heading3"/>
-        <w:jc w:val="both"/>
-      </w:pPr>
-      <w:r>
-        <w:rPr>
-          <w:rFonts w:ascii="Calibri" w:eastAsia="Calibri" w:hAnsi="Calibri" w:cs="Calibri"/>
-        </w:rPr>
-        <w:t xml:space="preserve">CASO DI TEST </w:t>
-      </w:r>
-      <w:r>
-        <w:rPr>
-          <w:rFonts w:ascii="Calibri" w:eastAsia="Calibri" w:hAnsi="Calibri" w:cs="Calibri"/>
-        </w:rPr>
-        <w:t>10</w:t>
-      </w:r>
-    </w:p>
-    <w:p>
-      <w:pPr>
-        <w:jc w:val="both"/>
-      </w:pPr>
-      <w:r>
-        <w:t>Durante la fase di compilazione dei dati inerenti al nominativo del paziente, viene indicato il cognome ma omesso il nome dello stesso (</w:t>
-      </w:r>
-      <w:proofErr w:type="spellStart"/>
-      <w:r>
-        <w:rPr>
-          <w:i/>
-          <w:iCs/>
-        </w:rPr>
-        <w:t>patient</w:t>
-      </w:r>
-      <w:proofErr w:type="spellEnd"/>
-      <w:r>
-        <w:rPr>
-          <w:i/>
-          <w:iCs/>
-        </w:rPr>
-        <w:t>/name/</w:t>
-      </w:r>
-      <w:proofErr w:type="spellStart"/>
-      <w:r>
-        <w:rPr>
-          <w:i/>
-          <w:iCs/>
-        </w:rPr>
-        <w:t>given</w:t>
-      </w:r>
-      <w:proofErr w:type="spellEnd"/>
-      <w:r>
-        <w:t xml:space="preserve">) </w:t>
-      </w:r>
-      <w:r>
-        <w:t>generando così un</w:t>
-      </w:r>
-      <w:r>
-        <w:t xml:space="preserve"> </w:t>
-      </w:r>
-      <w:r>
-        <w:rPr>
-          <w:u w:val="single"/>
-        </w:rPr>
-        <w:t>errore semantico</w:t>
-      </w:r>
-      <w:r>
-        <w:t xml:space="preserve">. </w:t>
-      </w:r>
-    </w:p>
-    <w:p>
-      <w:pPr>
-        <w:jc w:val="both"/>
-        <w:rPr>
-          <w:highlight w:val="yellow"/>
-        </w:rPr>
-      </w:pPr>
-    </w:p>
-    <w:p>
-      <w:pPr>
-        <w:pStyle w:val="Heading3"/>
-        <w:jc w:val="both"/>
-      </w:pPr>
-      <w:r>
-        <w:rPr>
-          <w:rFonts w:ascii="Calibri" w:eastAsia="Calibri" w:hAnsi="Calibri" w:cs="Calibri"/>
-        </w:rPr>
-        <w:t>CASO DI TEST 1</w:t>
-      </w:r>
-      <w:r>
-        <w:rPr>
-          <w:rFonts w:ascii="Calibri" w:eastAsia="Calibri" w:hAnsi="Calibri" w:cs="Calibri"/>
-        </w:rPr>
-        <w:t>1</w:t>
-      </w:r>
-    </w:p>
-    <w:p>
-      <w:pPr>
-        <w:jc w:val="both"/>
-      </w:pPr>
-      <w:r>
-        <w:t>Durante la fase di compilazione dei dati inerenti all’anagrafica del paziente, viene indicato un valore errato nel campo relativo al “Sesso” del paziente (</w:t>
-      </w:r>
-      <w:proofErr w:type="spellStart"/>
-      <w:r>
-        <w:rPr>
-          <w:i/>
-          <w:iCs/>
-        </w:rPr>
-        <w:t>administrativeGenderCode</w:t>
-      </w:r>
-      <w:proofErr w:type="spellEnd"/>
-      <w:r>
-        <w:t xml:space="preserve">), cioè un valore diverso da quelli ammessi che corrispondono a ‘maschio’, ‘femmina’ o ‘indifferenziato’. Viene così generato un </w:t>
-      </w:r>
-      <w:r>
-        <w:rPr>
-          <w:u w:val="single"/>
-        </w:rPr>
-        <w:t>errore terminologico</w:t>
-      </w:r>
-      <w:r>
-        <w:t>.</w:t>
-      </w:r>
-      <w:r>
-        <w:t xml:space="preserve"> </w:t>
-      </w:r>
-    </w:p>
-    <w:p>
-      <w:pPr>
-        <w:jc w:val="both"/>
-      </w:pPr>
-    </w:p>
-    <w:p>
-      <w:pPr>
-        <w:pStyle w:val="Heading3"/>
-        <w:jc w:val="both"/>
-      </w:pPr>
-      <w:r>
-        <w:t>CASO DI TEST 1</w:t>
-      </w:r>
-      <w:r>
-        <w:t>2</w:t>
-      </w:r>
-    </w:p>
-    <w:p>
-      <w:pPr>
-        <w:jc w:val="both"/>
-      </w:pPr>
-      <w:r>
-        <w:t>Si prende in esame il caso in cui l’inserimento delle informazioni relative alla dimensione del tumore riportata nella sezione “Osservazione Microscopica” avvenga con un codice errato (</w:t>
-      </w:r>
-      <w:r>
-        <w:rPr>
-          <w:i/>
-          <w:iCs/>
-        </w:rPr>
-        <w:t>component/</w:t>
-      </w:r>
-      <w:proofErr w:type="spellStart"/>
-      <w:r>
-        <w:rPr>
-          <w:i/>
-          <w:iCs/>
-        </w:rPr>
-        <w:t>observation</w:t>
-      </w:r>
-      <w:proofErr w:type="spellEnd"/>
-      <w:r>
-        <w:rPr>
-          <w:i/>
-          <w:iCs/>
-        </w:rPr>
-        <w:t>/</w:t>
-      </w:r>
-      <w:r>
-        <w:rPr>
-          <w:i/>
-          <w:iCs/>
-        </w:rPr>
-        <w:t>code</w:t>
-      </w:r>
-      <w:r>
-        <w:t xml:space="preserve">), e quindi non previsto dal sistema di codifica di riferimento </w:t>
-      </w:r>
-      <w:r>
-        <w:t>LOINC</w:t>
-      </w:r>
-      <w:r>
-        <w:t xml:space="preserve">, generando così un </w:t>
-      </w:r>
-      <w:r>
-        <w:rPr>
-          <w:u w:val="single"/>
-        </w:rPr>
-        <w:t>errore terminologico.</w:t>
-      </w:r>
-    </w:p>
-    <w:p>
-      <w:pPr>
-        <w:jc w:val="both"/>
-        <w:rPr>
-          <w:highlight w:val="yellow"/>
-        </w:rPr>
-      </w:pPr>
-    </w:p>
-    <w:p>
-      <w:pPr>
-        <w:pStyle w:val="Heading3"/>
-        <w:jc w:val="both"/>
-      </w:pPr>
-      <w:r>
-        <w:t>CASO DI TEST 1</w:t>
-      </w:r>
-      <w:r>
-        <w:t>3</w:t>
       </w:r>
     </w:p>
     <w:p>
@@ -1697,418 +2061,112 @@
         <w:jc w:val="both"/>
       </w:pPr>
       <w:r>
-        <w:t xml:space="preserve">Durante la fase di compilazione delle informazioni relative allo stato clinico del problema associato </w:t>
-      </w:r>
-      <w:r>
-        <w:rPr>
-          <w:rFonts w:ascii="Calibri" w:eastAsia="Calibri" w:hAnsi="Calibri" w:cs="Calibri"/>
-          <w:color w:val="000000" w:themeColor="text1"/>
-        </w:rPr>
-        <w:t xml:space="preserve">all’anamnesi patologica prossima del paziente nella sezione “Anamnesi”, </w:t>
-      </w:r>
-      <w:r>
-        <w:t>viene generato un</w:t>
+        <w:t xml:space="preserve">Durante la fase di compilazione delle informazioni </w:t>
+      </w:r>
+      <w:r>
+        <w:t>associate</w:t>
+      </w:r>
+      <w:r>
+        <w:t xml:space="preserve"> ai </w:t>
+      </w:r>
+      <w:r>
+        <w:t>linfonodi</w:t>
       </w:r>
       <w:r>
         <w:t xml:space="preserve"> </w:t>
       </w:r>
       <w:r>
+        <w:t xml:space="preserve">nella </w:t>
+      </w:r>
+      <w:r>
+        <w:rPr>
+          <w:i/>
+        </w:rPr>
+        <w:t>entry</w:t>
+      </w:r>
+      <w:r>
+        <w:t xml:space="preserve"> </w:t>
+      </w:r>
+      <w:r>
+        <w:t>“Fo</w:t>
+      </w:r>
+      <w:r>
+        <w:t>rmula del tumore</w:t>
+      </w:r>
+      <w:r>
+        <w:t>”</w:t>
+      </w:r>
+      <w:r>
+        <w:t xml:space="preserve"> </w:t>
+      </w:r>
+      <w:r>
+        <w:t>della</w:t>
+      </w:r>
+      <w:r>
+        <w:t xml:space="preserve"> sezione “</w:t>
+      </w:r>
+      <w:r>
+        <w:t>Diagnosi</w:t>
+      </w:r>
+      <w:r>
+        <w:t>”, viene generato un</w:t>
+      </w:r>
+      <w:r>
         <w:rPr>
           <w:u w:val="single"/>
         </w:rPr>
-        <w:t xml:space="preserve">errore </w:t>
-      </w:r>
-      <w:r>
-        <w:rPr>
-          <w:u w:val="single"/>
-        </w:rPr>
-        <w:t>terminologico</w:t>
-      </w:r>
-      <w:r>
-        <w:t xml:space="preserve"> dovuto all’inserimento di un codice errato (</w:t>
-      </w:r>
-      <w:proofErr w:type="spellStart"/>
+        <w:t xml:space="preserve"> errore semantico</w:t>
+      </w:r>
+      <w:r>
+        <w:t xml:space="preserve"> dovuto </w:t>
+      </w:r>
+      <w:r>
+        <w:t>al</w:t>
+      </w:r>
+      <w:r>
+        <w:t xml:space="preserve"> </w:t>
+      </w:r>
+      <w:r>
+        <w:t>mancat</w:t>
+      </w:r>
+      <w:r>
+        <w:t>o inserimento</w:t>
+      </w:r>
+      <w:r>
+        <w:t xml:space="preserve"> dell’elemento</w:t>
+      </w:r>
+      <w:r>
+        <w:t xml:space="preserve"> che s</w:t>
+      </w:r>
+      <w:r>
+        <w:t>pecifica il</w:t>
+      </w:r>
+      <w:r>
+        <w:t xml:space="preserve"> numero dei linfonodi </w:t>
+      </w:r>
+      <w:r>
+        <w:t>(</w:t>
+      </w:r>
       <w:r>
         <w:rPr>
           <w:i/>
-          <w:iCs/>
         </w:rPr>
         <w:t>observation</w:t>
       </w:r>
-      <w:proofErr w:type="spellEnd"/>
       <w:r>
         <w:rPr>
           <w:i/>
-          <w:iCs/>
         </w:rPr>
         <w:t>/</w:t>
       </w:r>
-      <w:proofErr w:type="spellStart"/>
       <w:r>
         <w:rPr>
           <w:i/>
-          <w:iCs/>
         </w:rPr>
         <w:t>value</w:t>
       </w:r>
-      <w:proofErr w:type="spellEnd"/>
-      <w:r>
-        <w:rPr>
-          <w:i/>
-          <w:iCs/>
-        </w:rPr>
-        <w:t>/@code</w:t>
-      </w:r>
       <w:r>
         <w:t>).</w:t>
-      </w:r>
-    </w:p>
-    <w:p>
-      <w:pPr>
-        <w:jc w:val="both"/>
-        <w:rPr>
-          <w:highlight w:val="yellow"/>
-        </w:rPr>
-      </w:pPr>
-    </w:p>
-    <w:p>
-      <w:pPr>
-        <w:pStyle w:val="Heading3"/>
-        <w:jc w:val="both"/>
-      </w:pPr>
-      <w:r>
-        <w:t>CASO DI TEST 1</w:t>
-      </w:r>
-      <w:r>
-        <w:t>4</w:t>
-      </w:r>
-    </w:p>
-    <w:p>
-      <w:pPr>
-        <w:jc w:val="both"/>
-      </w:pPr>
-      <w:r>
-        <w:t xml:space="preserve">Il mancato inserimento del campo inerente all’identificativo univoco della </w:t>
-      </w:r>
-      <w:r>
-        <w:t xml:space="preserve">richiesta </w:t>
-      </w:r>
-      <w:r>
-        <w:rPr>
-          <w:rStyle w:val="ui-provider"/>
-        </w:rPr>
-        <w:t>od ogni altro tipo di ordine ad esso relativo</w:t>
-      </w:r>
-      <w:r>
-        <w:t xml:space="preserve"> </w:t>
-      </w:r>
-      <w:r>
-        <w:t xml:space="preserve">che ha </w:t>
-      </w:r>
-      <w:r>
-        <w:t xml:space="preserve">prodotto il documento </w:t>
-      </w:r>
-      <w:r>
-        <w:t>(</w:t>
-      </w:r>
-      <w:proofErr w:type="spellStart"/>
-      <w:r>
-        <w:rPr>
-          <w:i/>
-          <w:iCs/>
-        </w:rPr>
-        <w:t>inFulfillmentOf</w:t>
-      </w:r>
-      <w:proofErr w:type="spellEnd"/>
-      <w:r>
-        <w:rPr>
-          <w:i/>
-          <w:iCs/>
-        </w:rPr>
-        <w:t>/</w:t>
-      </w:r>
-      <w:proofErr w:type="spellStart"/>
-      <w:r>
-        <w:rPr>
-          <w:i/>
-          <w:iCs/>
-        </w:rPr>
-        <w:t>order</w:t>
-      </w:r>
-      <w:proofErr w:type="spellEnd"/>
-      <w:r>
-        <w:rPr>
-          <w:i/>
-          <w:iCs/>
-        </w:rPr>
-        <w:t>/id</w:t>
-      </w:r>
-      <w:r>
-        <w:t>)</w:t>
-      </w:r>
-      <w:r>
-        <w:t>,</w:t>
-      </w:r>
-      <w:r>
-        <w:t xml:space="preserve"> </w:t>
-      </w:r>
-      <w:r>
-        <w:t xml:space="preserve">genera un </w:t>
-      </w:r>
-      <w:r>
-        <w:rPr>
-          <w:u w:val="single"/>
-        </w:rPr>
-        <w:t>errore sintattico</w:t>
-      </w:r>
-      <w:r>
-        <w:t>.</w:t>
-      </w:r>
-    </w:p>
-    <w:p>
-      <w:pPr>
-        <w:jc w:val="both"/>
-        <w:rPr>
-          <w:highlight w:val="yellow"/>
-        </w:rPr>
-      </w:pPr>
-    </w:p>
-    <w:p>
-      <w:pPr>
-        <w:pStyle w:val="Heading3"/>
-        <w:jc w:val="both"/>
-      </w:pPr>
-      <w:r>
-        <w:t>CASO DI TEST 1</w:t>
-      </w:r>
-      <w:r>
-        <w:t>5</w:t>
-      </w:r>
-    </w:p>
-    <w:p>
-      <w:pPr>
-        <w:jc w:val="both"/>
-        <w:rPr>
-          <w:u w:val="single"/>
-        </w:rPr>
-      </w:pPr>
-      <w:r>
-        <w:t>Il mancato inserimento</w:t>
-      </w:r>
-      <w:r>
-        <w:t xml:space="preserve"> del codice </w:t>
-      </w:r>
-      <w:r>
-        <w:rPr>
-          <w:i/>
-          <w:iCs/>
-        </w:rPr>
-        <w:t>(entry/</w:t>
-      </w:r>
-      <w:proofErr w:type="spellStart"/>
-      <w:r>
-        <w:rPr>
-          <w:i/>
-          <w:iCs/>
-        </w:rPr>
-        <w:t>observation</w:t>
-      </w:r>
-      <w:proofErr w:type="spellEnd"/>
-      <w:r>
-        <w:rPr>
-          <w:i/>
-          <w:iCs/>
-        </w:rPr>
-        <w:t>/code)</w:t>
-      </w:r>
-      <w:r>
-        <w:rPr>
-          <w:i/>
-          <w:iCs/>
-        </w:rPr>
-        <w:t xml:space="preserve"> </w:t>
-      </w:r>
-      <w:r>
-        <w:t>che specifica l’esame eseguito</w:t>
-      </w:r>
-      <w:r>
-        <w:t xml:space="preserve"> </w:t>
-      </w:r>
-      <w:r>
-        <w:t xml:space="preserve">all’interno della </w:t>
-      </w:r>
-      <w:proofErr w:type="gramStart"/>
-      <w:r>
-        <w:t>sotto-</w:t>
-      </w:r>
-      <w:r>
-        <w:t>sezione</w:t>
-      </w:r>
-      <w:proofErr w:type="gramEnd"/>
-      <w:r>
-        <w:t xml:space="preserve"> “Precedenti Esami Eseguiti”</w:t>
-      </w:r>
-      <w:r>
-        <w:t xml:space="preserve"> </w:t>
-      </w:r>
-      <w:r>
-        <w:t xml:space="preserve">genera un </w:t>
-      </w:r>
-      <w:r>
-        <w:rPr>
-          <w:u w:val="single"/>
-        </w:rPr>
-        <w:t xml:space="preserve">errore </w:t>
-      </w:r>
-      <w:r>
-        <w:rPr>
-          <w:u w:val="single"/>
-        </w:rPr>
-        <w:t>sintattico</w:t>
-      </w:r>
-      <w:r>
-        <w:rPr>
-          <w:u w:val="single"/>
-        </w:rPr>
-        <w:t>.</w:t>
-      </w:r>
-    </w:p>
-    <w:p>
-      <w:pPr>
-        <w:jc w:val="both"/>
-      </w:pPr>
-    </w:p>
-    <w:p>
-      <w:pPr>
-        <w:pStyle w:val="Heading3"/>
-        <w:jc w:val="both"/>
-      </w:pPr>
-      <w:r>
-        <w:t>CASO DI TEST 1</w:t>
-      </w:r>
-      <w:r>
-        <w:t>6</w:t>
-      </w:r>
-    </w:p>
-    <w:p>
-      <w:pPr>
-        <w:jc w:val="both"/>
-      </w:pPr>
-      <w:bookmarkStart w:id="0" w:name="_Hlk122876476"/>
-      <w:r>
-        <w:t>Il mancato inserimento della sezione obbligatoria “</w:t>
-      </w:r>
-      <w:r>
-        <w:t>Procedur</w:t>
-      </w:r>
-      <w:r>
-        <w:t>a</w:t>
-      </w:r>
-      <w:r>
-        <w:t xml:space="preserve">” genera un </w:t>
-      </w:r>
-      <w:r>
-        <w:rPr>
-          <w:u w:val="single"/>
-        </w:rPr>
-        <w:t>errore semantico</w:t>
-      </w:r>
-      <w:r>
-        <w:t>.</w:t>
-      </w:r>
-    </w:p>
-    <w:p>
-      <w:pPr>
-        <w:jc w:val="both"/>
-        <w:rPr>
-          <w:highlight w:val="yellow"/>
-        </w:rPr>
-      </w:pPr>
-    </w:p>
-    <w:p>
-      <w:pPr>
-        <w:pStyle w:val="Heading3"/>
-        <w:jc w:val="both"/>
-      </w:pPr>
-      <w:r>
-        <w:t>CASO DI TEST 1</w:t>
-      </w:r>
-      <w:r>
-        <w:t>7</w:t>
-      </w:r>
-    </w:p>
-    <w:p>
-      <w:pPr>
-        <w:jc w:val="both"/>
-      </w:pPr>
-      <w:bookmarkStart w:id="1" w:name="_Hlk122977440"/>
-      <w:r>
-        <w:t xml:space="preserve">Il mancato inserimento </w:t>
-      </w:r>
-      <w:r>
-        <w:t>del campo che riport</w:t>
-      </w:r>
-      <w:r>
-        <w:t>a</w:t>
-      </w:r>
-      <w:r>
-        <w:t xml:space="preserve"> le</w:t>
-      </w:r>
-      <w:r>
-        <w:t xml:space="preserve"> informazioni testuali contenute nella sezione “</w:t>
-      </w:r>
-      <w:r>
-        <w:t>Epicrisi</w:t>
-      </w:r>
-      <w:r>
-        <w:t>” (</w:t>
-      </w:r>
-      <w:proofErr w:type="spellStart"/>
-      <w:r>
-        <w:rPr>
-          <w:i/>
-          <w:iCs/>
-        </w:rPr>
-        <w:t>section</w:t>
-      </w:r>
-      <w:proofErr w:type="spellEnd"/>
-      <w:r>
-        <w:rPr>
-          <w:i/>
-          <w:iCs/>
-        </w:rPr>
-        <w:t>/text</w:t>
-      </w:r>
-      <w:r>
-        <w:t xml:space="preserve">), genera </w:t>
-      </w:r>
-      <w:r>
-        <w:rPr>
-          <w:u w:val="single"/>
-        </w:rPr>
-        <w:t>errore semantico</w:t>
-      </w:r>
-      <w:r>
-        <w:t>.</w:t>
-      </w:r>
-      <w:bookmarkEnd w:id="0"/>
-      <w:bookmarkEnd w:id="1"/>
-    </w:p>
-    <w:p>
-      <w:pPr>
-        <w:jc w:val="both"/>
-      </w:pPr>
-    </w:p>
-    <w:p>
-      <w:pPr>
-        <w:pStyle w:val="Heading3"/>
-        <w:jc w:val="both"/>
-      </w:pPr>
-      <w:r>
-        <w:t>CASO DI TEST 1</w:t>
-      </w:r>
-      <w:r>
-        <w:t>8</w:t>
       </w:r>
     </w:p>
     <w:p>
@@ -2116,133 +2174,12 @@
         <w:pStyle w:val="ListParagraph"/>
         <w:ind w:left="0"/>
         <w:jc w:val="both"/>
-      </w:pPr>
-      <w:r>
-        <w:t xml:space="preserve">Durante la fase di compilazione delle informazioni </w:t>
-      </w:r>
-      <w:r>
-        <w:t>associate</w:t>
-      </w:r>
-      <w:r>
-        <w:t xml:space="preserve"> ai </w:t>
-      </w:r>
-      <w:r>
-        <w:t>linfonodi</w:t>
-      </w:r>
-      <w:r>
-        <w:t xml:space="preserve"> </w:t>
-      </w:r>
-      <w:r>
-        <w:t xml:space="preserve">nella </w:t>
-      </w:r>
-      <w:r>
-        <w:rPr>
-          <w:i/>
-          <w:iCs/>
-        </w:rPr>
-        <w:t>entry</w:t>
-      </w:r>
-      <w:r>
-        <w:t xml:space="preserve"> </w:t>
-      </w:r>
-      <w:r>
-        <w:t>“Fo</w:t>
-      </w:r>
-      <w:r>
-        <w:t>rmula del tumore</w:t>
-      </w:r>
-      <w:r>
-        <w:t>”</w:t>
-      </w:r>
-      <w:r>
-        <w:t xml:space="preserve"> </w:t>
-      </w:r>
-      <w:r>
-        <w:t>della</w:t>
-      </w:r>
-      <w:r>
-        <w:t xml:space="preserve"> sezione “</w:t>
-      </w:r>
-      <w:r>
-        <w:t>Diagnosi</w:t>
-      </w:r>
-      <w:r>
-        <w:t>”, viene generato un</w:t>
-      </w:r>
-      <w:r>
-        <w:rPr>
-          <w:u w:val="single"/>
-        </w:rPr>
-        <w:t xml:space="preserve"> errore semantico</w:t>
-      </w:r>
-      <w:r>
-        <w:t xml:space="preserve"> dovuto </w:t>
-      </w:r>
-      <w:r>
-        <w:t>al</w:t>
-      </w:r>
-      <w:r>
-        <w:t xml:space="preserve"> </w:t>
-      </w:r>
-      <w:r>
-        <w:t>mancat</w:t>
-      </w:r>
-      <w:r>
-        <w:t>o inserimento</w:t>
-      </w:r>
-      <w:r>
-        <w:t xml:space="preserve"> dell’elemento</w:t>
-      </w:r>
-      <w:r>
-        <w:t xml:space="preserve"> che s</w:t>
-      </w:r>
-      <w:r>
-        <w:t>pecifica il</w:t>
-      </w:r>
-      <w:r>
-        <w:t xml:space="preserve"> numero dei linfonodi </w:t>
-      </w:r>
-      <w:r>
-        <w:t>(</w:t>
-      </w:r>
-      <w:proofErr w:type="spellStart"/>
-      <w:r>
-        <w:rPr>
-          <w:i/>
-          <w:iCs/>
-        </w:rPr>
-        <w:t>observation</w:t>
-      </w:r>
-      <w:proofErr w:type="spellEnd"/>
-      <w:r>
-        <w:rPr>
-          <w:i/>
-          <w:iCs/>
-        </w:rPr>
-        <w:t>/</w:t>
-      </w:r>
-      <w:proofErr w:type="spellStart"/>
-      <w:r>
-        <w:rPr>
-          <w:i/>
-          <w:iCs/>
-        </w:rPr>
-        <w:t>value</w:t>
-      </w:r>
-      <w:proofErr w:type="spellEnd"/>
-      <w:r>
-        <w:t>).</w:t>
-      </w:r>
-    </w:p>
-    <w:p>
-      <w:pPr>
-        <w:jc w:val="both"/>
         <w:rPr>
           <w:b/>
           <w:bCs/>
-          <w:highlight w:val="yellow"/>
-        </w:rPr>
-      </w:pPr>
+        </w:rPr>
+      </w:pPr>
+      <w:bookmarkStart w:id="2" w:name="_Hlk122880431"/>
     </w:p>
     <w:p>
       <w:pPr>
@@ -2250,86 +2187,101 @@
         <w:jc w:val="both"/>
       </w:pPr>
       <w:r>
-        <w:t>CASO DI TEST 1</w:t>
-      </w:r>
-      <w:r>
-        <w:t>9</w:t>
-      </w:r>
-    </w:p>
-    <w:p>
-      <w:pPr>
-        <w:pStyle w:val="ListParagraph"/>
-        <w:ind w:left="0"/>
-        <w:jc w:val="both"/>
-      </w:pPr>
-      <w:bookmarkStart w:id="2" w:name="_Hlk122880431"/>
-      <w:r>
-        <w:t xml:space="preserve">Durante la fase di compilazione delle </w:t>
-      </w:r>
-      <w:r>
-        <w:t xml:space="preserve">informazioni sulla </w:t>
-      </w:r>
-      <w:r>
-        <w:t>procedura di raccolta del campione</w:t>
-      </w:r>
-      <w:r>
-        <w:t xml:space="preserve"> nella sezione “</w:t>
-      </w:r>
-      <w:r>
-        <w:t>Procedura</w:t>
-      </w:r>
-      <w:r>
-        <w:t>”, viene generato un</w:t>
-      </w:r>
-      <w:r>
-        <w:rPr>
+        <w:t xml:space="preserve">CASO DI TEST </w:t>
+      </w:r>
+      <w:r>
+        <w:t>20</w:t>
+      </w:r>
+    </w:p>
+    <w:p>
+      <w:pPr>
+        <w:jc w:val="both"/>
+        <w:rPr>
+          <w:rFonts w:ascii="Calibri" w:eastAsia="Calibri" w:hAnsi="Calibri" w:cs="Calibri"/>
+        </w:rPr>
+      </w:pPr>
+      <w:r>
+        <w:rPr>
+          <w:rFonts w:ascii="Calibri" w:eastAsia="Calibri" w:hAnsi="Calibri" w:cs="Calibri"/>
+          <w:color w:val="000000" w:themeColor="text1"/>
+        </w:rPr>
+        <w:t xml:space="preserve">Il mancato inserimento </w:t>
+      </w:r>
+      <w:r>
+        <w:rPr>
+          <w:rFonts w:ascii="Calibri" w:eastAsia="Calibri" w:hAnsi="Calibri" w:cs="Calibri"/>
+          <w:color w:val="000000" w:themeColor="text1"/>
+        </w:rPr>
+        <w:t>del campo che specifica il</w:t>
+      </w:r>
+      <w:r>
+        <w:rPr>
+          <w:rFonts w:ascii="Calibri" w:eastAsia="Calibri" w:hAnsi="Calibri" w:cs="Calibri"/>
+          <w:color w:val="000000" w:themeColor="text1"/>
+        </w:rPr>
+        <w:t xml:space="preserve"> grado di parentela del familiare in oggetto (</w:t>
+      </w:r>
+      <w:r>
+        <w:rPr>
+          <w:rFonts w:ascii="Calibri" w:eastAsia="Calibri" w:hAnsi="Calibri" w:cs="Calibri"/>
+          <w:i/>
+          <w:color w:val="000000" w:themeColor="text1"/>
+        </w:rPr>
+        <w:t>relatedSubject/code</w:t>
+      </w:r>
+      <w:r>
+        <w:rPr>
+          <w:rFonts w:ascii="Calibri" w:eastAsia="Calibri" w:hAnsi="Calibri" w:cs="Calibri"/>
+          <w:color w:val="000000" w:themeColor="text1"/>
+        </w:rPr>
+        <w:t xml:space="preserve">) contenuto nella </w:t>
+      </w:r>
+      <w:r>
+        <w:rPr>
+          <w:rFonts w:ascii="Calibri" w:eastAsia="Calibri" w:hAnsi="Calibri" w:cs="Calibri"/>
+          <w:color w:val="000000" w:themeColor="text1"/>
+        </w:rPr>
+        <w:t>sotto-</w:t>
+      </w:r>
+      <w:r>
+        <w:rPr>
+          <w:rFonts w:ascii="Calibri" w:eastAsia="Calibri" w:hAnsi="Calibri" w:cs="Calibri"/>
+          <w:color w:val="000000" w:themeColor="text1"/>
+        </w:rPr>
+        <w:t xml:space="preserve">sezione </w:t>
+      </w:r>
+      <w:r>
+        <w:rPr>
+          <w:rFonts w:ascii="Calibri" w:eastAsia="Calibri" w:hAnsi="Calibri" w:cs="Calibri"/>
+          <w:color w:val="000000" w:themeColor="text1"/>
+        </w:rPr>
+        <w:t>“</w:t>
+      </w:r>
+      <w:r>
+        <w:rPr>
+          <w:rFonts w:ascii="Calibri" w:eastAsia="Calibri" w:hAnsi="Calibri" w:cs="Calibri"/>
+          <w:color w:val="000000" w:themeColor="text1"/>
+        </w:rPr>
+        <w:t>Anamnesi</w:t>
+      </w:r>
+      <w:r>
+        <w:rPr>
+          <w:rFonts w:ascii="Calibri" w:eastAsia="Calibri" w:hAnsi="Calibri" w:cs="Calibri"/>
+          <w:color w:val="000000" w:themeColor="text1"/>
+        </w:rPr>
+        <w:t xml:space="preserve">”, genera un </w:t>
+      </w:r>
+      <w:r>
+        <w:rPr>
+          <w:rFonts w:ascii="Calibri" w:eastAsia="Calibri" w:hAnsi="Calibri" w:cs="Calibri"/>
+          <w:color w:val="000000" w:themeColor="text1"/>
           <w:u w:val="single"/>
         </w:rPr>
-        <w:t xml:space="preserve"> errore semantico</w:t>
-      </w:r>
-      <w:r>
-        <w:t xml:space="preserve"> dovuto all’assenza della specifica riguardante </w:t>
-      </w:r>
-      <w:r>
-        <w:t xml:space="preserve">la </w:t>
-      </w:r>
-      <w:r>
-        <w:t xml:space="preserve">data in cui la procedura è stata eseguita </w:t>
-      </w:r>
-      <w:r>
-        <w:t>(</w:t>
-      </w:r>
-      <w:r>
-        <w:rPr>
-          <w:i/>
-          <w:iCs/>
-        </w:rPr>
-        <w:t>procedure</w:t>
-      </w:r>
-      <w:r>
-        <w:rPr>
-          <w:i/>
-          <w:iCs/>
-        </w:rPr>
-        <w:t>/</w:t>
-      </w:r>
-      <w:proofErr w:type="spellStart"/>
-      <w:r>
-        <w:rPr>
-          <w:i/>
-          <w:iCs/>
-        </w:rPr>
-        <w:t>effectiveTime</w:t>
-      </w:r>
-      <w:proofErr w:type="spellEnd"/>
-      <w:r>
-        <w:t>).</w:t>
-      </w:r>
-    </w:p>
-    <w:p>
-      <w:pPr>
-        <w:pStyle w:val="ListParagraph"/>
-        <w:ind w:left="0"/>
+        <w:t>errore semantico.</w:t>
+      </w:r>
+    </w:p>
+    <w:p>
+      <w:pPr>
         <w:jc w:val="both"/>
         <w:rPr>
           <w:b/>
@@ -2343,120 +2295,45 @@
         <w:jc w:val="both"/>
       </w:pPr>
       <w:r>
-        <w:t xml:space="preserve">CASO DI TEST </w:t>
-      </w:r>
-      <w:r>
-        <w:t>20</w:t>
-      </w:r>
-    </w:p>
-    <w:p>
-      <w:pPr>
-        <w:jc w:val="both"/>
-        <w:rPr>
-          <w:rFonts w:ascii="Calibri" w:eastAsia="Calibri" w:hAnsi="Calibri" w:cs="Calibri"/>
-        </w:rPr>
-      </w:pPr>
-      <w:r>
-        <w:rPr>
-          <w:rFonts w:ascii="Calibri" w:eastAsia="Calibri" w:hAnsi="Calibri" w:cs="Calibri"/>
-          <w:color w:val="000000" w:themeColor="text1"/>
-        </w:rPr>
-        <w:t xml:space="preserve">Il mancato inserimento </w:t>
-      </w:r>
-      <w:r>
-        <w:rPr>
-          <w:rFonts w:ascii="Calibri" w:eastAsia="Calibri" w:hAnsi="Calibri" w:cs="Calibri"/>
-          <w:color w:val="000000" w:themeColor="text1"/>
-        </w:rPr>
-        <w:t>del campo che specifica il</w:t>
-      </w:r>
-      <w:r>
-        <w:rPr>
-          <w:rFonts w:ascii="Calibri" w:eastAsia="Calibri" w:hAnsi="Calibri" w:cs="Calibri"/>
-          <w:color w:val="000000" w:themeColor="text1"/>
-        </w:rPr>
-        <w:t xml:space="preserve"> grado di parentela del familiare in oggetto (</w:t>
-      </w:r>
-      <w:proofErr w:type="spellStart"/>
-      <w:r>
-        <w:rPr>
-          <w:rFonts w:ascii="Calibri" w:eastAsia="Calibri" w:hAnsi="Calibri" w:cs="Calibri"/>
+        <w:t>CASO DI TEST 2</w:t>
+      </w:r>
+      <w:r>
+        <w:t>1</w:t>
+      </w:r>
+    </w:p>
+    <w:p>
+      <w:pPr>
+        <w:jc w:val="both"/>
+      </w:pPr>
+      <w:r>
+        <w:t>Durante la fase di compilazione delle allergie contenute nella sezione “</w:t>
+      </w:r>
+      <w:r>
+        <w:t>Notizie Cliniche</w:t>
+      </w:r>
+      <w:r>
+        <w:t>”, viene generato un</w:t>
+      </w:r>
+      <w:r>
+        <w:rPr>
+          <w:u w:val="single"/>
+        </w:rPr>
+        <w:t xml:space="preserve"> errore semantico</w:t>
+      </w:r>
+      <w:r>
+        <w:t xml:space="preserve"> dovuto all’assenza della specifica riguardante l’intervallo di tempo in cui l’allergia o intolleranza è attiva (</w:t>
+      </w:r>
+      <w:r>
+        <w:rPr>
           <w:i/>
-          <w:iCs/>
-          <w:color w:val="000000" w:themeColor="text1"/>
-        </w:rPr>
-        <w:t>relatedSubject</w:t>
-      </w:r>
-      <w:proofErr w:type="spellEnd"/>
-      <w:r>
-        <w:rPr>
-          <w:rFonts w:ascii="Calibri" w:eastAsia="Calibri" w:hAnsi="Calibri" w:cs="Calibri"/>
-          <w:i/>
-          <w:iCs/>
-          <w:color w:val="000000" w:themeColor="text1"/>
-        </w:rPr>
-        <w:t>/code</w:t>
-      </w:r>
-      <w:r>
-        <w:rPr>
-          <w:rFonts w:ascii="Calibri" w:eastAsia="Calibri" w:hAnsi="Calibri" w:cs="Calibri"/>
-          <w:color w:val="000000" w:themeColor="text1"/>
-        </w:rPr>
-        <w:t xml:space="preserve">) contenuto nella </w:t>
-      </w:r>
-      <w:proofErr w:type="gramStart"/>
-      <w:r>
-        <w:rPr>
-          <w:rFonts w:ascii="Calibri" w:eastAsia="Calibri" w:hAnsi="Calibri" w:cs="Calibri"/>
-          <w:color w:val="000000" w:themeColor="text1"/>
-        </w:rPr>
-        <w:t>sotto-</w:t>
-      </w:r>
-      <w:r>
-        <w:rPr>
-          <w:rFonts w:ascii="Calibri" w:eastAsia="Calibri" w:hAnsi="Calibri" w:cs="Calibri"/>
-          <w:color w:val="000000" w:themeColor="text1"/>
-        </w:rPr>
-        <w:t>sezione</w:t>
-      </w:r>
-      <w:proofErr w:type="gramEnd"/>
-      <w:r>
-        <w:rPr>
-          <w:rFonts w:ascii="Calibri" w:eastAsia="Calibri" w:hAnsi="Calibri" w:cs="Calibri"/>
-          <w:color w:val="000000" w:themeColor="text1"/>
-        </w:rPr>
-        <w:t xml:space="preserve"> </w:t>
-      </w:r>
-      <w:r>
-        <w:rPr>
-          <w:rFonts w:ascii="Calibri" w:eastAsia="Calibri" w:hAnsi="Calibri" w:cs="Calibri"/>
-          <w:color w:val="000000" w:themeColor="text1"/>
-        </w:rPr>
-        <w:t>“</w:t>
-      </w:r>
-      <w:r>
-        <w:rPr>
-          <w:rFonts w:ascii="Calibri" w:eastAsia="Calibri" w:hAnsi="Calibri" w:cs="Calibri"/>
-          <w:color w:val="000000" w:themeColor="text1"/>
-        </w:rPr>
-        <w:t>Anamnesi</w:t>
-      </w:r>
-      <w:r>
-        <w:rPr>
-          <w:rFonts w:ascii="Calibri" w:eastAsia="Calibri" w:hAnsi="Calibri" w:cs="Calibri"/>
-          <w:color w:val="000000" w:themeColor="text1"/>
-        </w:rPr>
-        <w:t xml:space="preserve">”, genera un </w:t>
-      </w:r>
-      <w:r>
-        <w:rPr>
-          <w:rFonts w:ascii="Calibri" w:eastAsia="Calibri" w:hAnsi="Calibri" w:cs="Calibri"/>
-          <w:color w:val="000000" w:themeColor="text1"/>
-          <w:u w:val="single"/>
-        </w:rPr>
-        <w:t>errore semantico.</w:t>
-      </w:r>
-    </w:p>
+        </w:rPr>
+        <w:t>observation/effectiveTime</w:t>
+      </w:r>
+      <w:r>
+        <w:t>).</w:t>
+      </w:r>
+    </w:p>
+    <w:bookmarkEnd w:id="2"/>
     <w:p>
       <w:pPr>
         <w:jc w:val="both"/>
@@ -2475,257 +2352,130 @@
         <w:t>CASO DI TEST 2</w:t>
       </w:r>
       <w:r>
-        <w:t>1</w:t>
-      </w:r>
-    </w:p>
-    <w:p>
-      <w:pPr>
-        <w:jc w:val="both"/>
-      </w:pPr>
-      <w:r>
-        <w:t>Durante la fase di compilazione delle allergie contenute nella sezione “</w:t>
-      </w:r>
-      <w:r>
-        <w:t>Notizie Cliniche</w:t>
-      </w:r>
-      <w:r>
-        <w:t>”, viene generato un</w:t>
-      </w:r>
-      <w:r>
+        <w:t>2</w:t>
+      </w:r>
+    </w:p>
+    <w:p>
+      <w:pPr>
+        <w:jc w:val="both"/>
         <w:rPr>
           <w:u w:val="single"/>
         </w:rPr>
+      </w:pPr>
+      <w:r>
+        <w:t>Si prende in esame il caso in cui l’inserimento d</w:t>
+      </w:r>
+      <w:r>
+        <w:t xml:space="preserve">elle informazioni relative al dettaglio dell’anamnesi familiare del paziente </w:t>
+      </w:r>
+      <w:r>
+        <w:t>avvenga</w:t>
+      </w:r>
+      <w:r>
+        <w:t xml:space="preserve"> con</w:t>
+      </w:r>
+      <w:r>
+        <w:t xml:space="preserve"> un </w:t>
+      </w:r>
+      <w:r>
+        <w:t>codice</w:t>
+      </w:r>
+      <w:r>
+        <w:t xml:space="preserve"> errat</w:t>
+      </w:r>
+      <w:r>
+        <w:t>o</w:t>
+      </w:r>
+      <w:r>
+        <w:t xml:space="preserve"> (</w:t>
+      </w:r>
+      <w:r>
+        <w:rPr>
+          <w:i/>
+        </w:rPr>
+        <w:t>observation/value</w:t>
+      </w:r>
+      <w:r>
+        <w:t>),</w:t>
+      </w:r>
+      <w:r>
+        <w:t xml:space="preserve"> e quindi non previst</w:t>
+      </w:r>
+      <w:r>
+        <w:t>o</w:t>
+      </w:r>
+      <w:r>
+        <w:t xml:space="preserve"> dal sistema di codifica di riferimento</w:t>
+      </w:r>
+      <w:r>
+        <w:t xml:space="preserve"> ICD9CM, generando così </w:t>
+      </w:r>
+      <w:r>
+        <w:t xml:space="preserve">un </w:t>
+      </w:r>
+      <w:r>
+        <w:rPr>
+          <w:u w:val="single"/>
+        </w:rPr>
+        <w:t>errore terminologico.</w:t>
+      </w:r>
+    </w:p>
+    <w:p>
+      <w:pPr>
+        <w:jc w:val="both"/>
+        <w:rPr>
+          <w:u w:val="single"/>
+        </w:rPr>
+      </w:pPr>
+    </w:p>
+    <w:p>
+      <w:pPr>
+        <w:pStyle w:val="Heading3"/>
+        <w:jc w:val="both"/>
+      </w:pPr>
+      <w:r>
+        <w:t>CASO DI TEST 2</w:t>
+      </w:r>
+      <w:r>
+        <w:t>3</w:t>
+      </w:r>
+    </w:p>
+    <w:p>
+      <w:pPr>
+        <w:jc w:val="both"/>
+      </w:pPr>
+      <w:r>
+        <w:t>Durante la fase di compilazione della procedura di raccolta del campione nella sezione “Procedura”, viene generato un</w:t>
+      </w:r>
+      <w:r>
+        <w:rPr>
+          <w:u w:val="single"/>
+        </w:rPr>
         <w:t xml:space="preserve"> errore semantico</w:t>
       </w:r>
       <w:r>
-        <w:t xml:space="preserve"> dovuto all’assenza della specifica riguardante l’intervallo di tempo in cui l’allergia o intolleranza è attiva (</w:t>
-      </w:r>
-      <w:proofErr w:type="spellStart"/>
+        <w:t xml:space="preserve"> dovuto all’assenza </w:t>
+      </w:r>
+      <w:r>
+        <w:t xml:space="preserve">dell’informazione inerente al contenitore del campione </w:t>
+      </w:r>
       <w:r>
         <w:rPr>
           <w:i/>
-          <w:iCs/>
-        </w:rPr>
-        <w:t>observation</w:t>
-      </w:r>
-      <w:proofErr w:type="spellEnd"/>
+        </w:rPr>
+        <w:t>(procedure/entry</w:t>
+      </w:r>
       <w:r>
         <w:rPr>
           <w:i/>
-          <w:iCs/>
-        </w:rPr>
-        <w:t>/</w:t>
-      </w:r>
-      <w:proofErr w:type="spellStart"/>
+        </w:rPr>
+        <w:t>R</w:t>
+      </w:r>
       <w:r>
         <w:rPr>
           <w:i/>
-          <w:iCs/>
-        </w:rPr>
-        <w:t>effectiveTime</w:t>
-      </w:r>
-      <w:proofErr w:type="spellEnd"/>
-      <w:r>
-        <w:t>).</w:t>
-      </w:r>
-    </w:p>
-    <w:bookmarkEnd w:id="2"/>
-    <w:p>
-      <w:pPr>
-        <w:jc w:val="both"/>
-        <w:rPr>
-          <w:b/>
-          <w:bCs/>
-        </w:rPr>
-      </w:pPr>
-    </w:p>
-    <w:p>
-      <w:pPr>
-        <w:pStyle w:val="Heading3"/>
-        <w:jc w:val="both"/>
-      </w:pPr>
-      <w:r>
-        <w:t>CASO DI TEST 2</w:t>
-      </w:r>
-      <w:r>
-        <w:t>2</w:t>
-      </w:r>
-    </w:p>
-    <w:p>
-      <w:pPr>
-        <w:jc w:val="both"/>
-        <w:rPr>
-          <w:u w:val="single"/>
-        </w:rPr>
-      </w:pPr>
-      <w:r>
-        <w:t>Si prende in esame il caso in cui l’inserimento d</w:t>
-      </w:r>
-      <w:r>
-        <w:t xml:space="preserve">elle informazioni relative al dettaglio dell’anamnesi familiare del paziente </w:t>
-      </w:r>
-      <w:r>
-        <w:t>avvenga</w:t>
-      </w:r>
-      <w:r>
-        <w:t xml:space="preserve"> con</w:t>
-      </w:r>
-      <w:r>
-        <w:t xml:space="preserve"> un </w:t>
-      </w:r>
-      <w:r>
-        <w:t>codice</w:t>
-      </w:r>
-      <w:r>
-        <w:t xml:space="preserve"> errat</w:t>
-      </w:r>
-      <w:r>
-        <w:t>o</w:t>
-      </w:r>
-      <w:r>
-        <w:t xml:space="preserve"> (</w:t>
-      </w:r>
-      <w:proofErr w:type="spellStart"/>
-      <w:r>
-        <w:rPr>
-          <w:i/>
-          <w:iCs/>
-        </w:rPr>
-        <w:t>observation</w:t>
-      </w:r>
-      <w:proofErr w:type="spellEnd"/>
-      <w:r>
-        <w:rPr>
-          <w:i/>
-          <w:iCs/>
-        </w:rPr>
-        <w:t>/</w:t>
-      </w:r>
-      <w:proofErr w:type="spellStart"/>
-      <w:r>
-        <w:rPr>
-          <w:i/>
-          <w:iCs/>
-        </w:rPr>
-        <w:t>value</w:t>
-      </w:r>
-      <w:proofErr w:type="spellEnd"/>
-      <w:r>
-        <w:t>),</w:t>
-      </w:r>
-      <w:r>
-        <w:t xml:space="preserve"> e quindi non previst</w:t>
-      </w:r>
-      <w:r>
-        <w:t>o</w:t>
-      </w:r>
-      <w:r>
-        <w:t xml:space="preserve"> dal sistema di codifica di riferimento</w:t>
-      </w:r>
-      <w:r>
-        <w:t xml:space="preserve"> ICD9CM, generando così </w:t>
-      </w:r>
-      <w:r>
-        <w:t xml:space="preserve">un </w:t>
-      </w:r>
-      <w:r>
-        <w:rPr>
-          <w:u w:val="single"/>
-        </w:rPr>
-        <w:t>errore terminologico.</w:t>
-      </w:r>
-    </w:p>
-    <w:p>
-      <w:pPr>
-        <w:jc w:val="both"/>
-        <w:rPr>
-          <w:u w:val="single"/>
-        </w:rPr>
-      </w:pPr>
-    </w:p>
-    <w:p>
-      <w:pPr>
-        <w:pStyle w:val="Heading3"/>
-        <w:jc w:val="both"/>
-      </w:pPr>
-      <w:r>
-        <w:t>CASO DI TEST 2</w:t>
-      </w:r>
-      <w:r>
-        <w:t>3</w:t>
-      </w:r>
-    </w:p>
-    <w:p>
-      <w:pPr>
-        <w:jc w:val="both"/>
-      </w:pPr>
-      <w:r>
-        <w:t>Durante la fase di compilazione della procedura di raccolta del campione nella sezione “Procedura”, viene generato un</w:t>
-      </w:r>
-      <w:r>
-        <w:rPr>
-          <w:u w:val="single"/>
-        </w:rPr>
-        <w:t xml:space="preserve"> errore semantico</w:t>
-      </w:r>
-      <w:r>
-        <w:t xml:space="preserve"> dovuto all’assenza </w:t>
-      </w:r>
-      <w:r>
-        <w:t xml:space="preserve">dell’informazione inerente </w:t>
-      </w:r>
-      <w:r>
-        <w:t>al contenitore</w:t>
-      </w:r>
-      <w:r>
-        <w:t xml:space="preserve"> del </w:t>
-      </w:r>
-      <w:r>
-        <w:t xml:space="preserve">campione </w:t>
-      </w:r>
-      <w:r>
-        <w:rPr>
-          <w:i/>
-          <w:iCs/>
-        </w:rPr>
-        <w:t>(procedure/</w:t>
-      </w:r>
-      <w:proofErr w:type="spellStart"/>
-      <w:r>
-        <w:rPr>
-          <w:i/>
-          <w:iCs/>
-        </w:rPr>
-        <w:t>entry</w:t>
-      </w:r>
-      <w:r>
-        <w:rPr>
-          <w:i/>
-          <w:iCs/>
-        </w:rPr>
-        <w:t>R</w:t>
-      </w:r>
-      <w:r>
-        <w:rPr>
-          <w:i/>
-          <w:iCs/>
-        </w:rPr>
-        <w:t>elationship</w:t>
-      </w:r>
-      <w:proofErr w:type="spellEnd"/>
-      <w:r>
-        <w:rPr>
-          <w:i/>
-          <w:iCs/>
-        </w:rPr>
-        <w:t>/supply</w:t>
-      </w:r>
-      <w:r>
-        <w:rPr>
-          <w:i/>
-          <w:iCs/>
-        </w:rPr>
-        <w:t>)</w:t>
+        </w:rPr>
+        <w:t>elationship/supply)</w:t>
       </w:r>
       <w:r>
         <w:t>.</w:t>
@@ -3211,6 +2961,155 @@
     </w:lvl>
   </w:abstractNum>
   <w:abstractNum w:abstractNumId="4" w15:restartNumberingAfterBreak="0">
+    <w:nsid w:val="6EB73837"/>
+    <w:multiLevelType w:val="multilevel"/>
+    <w:tmpl w:val="B2D8AB5E"/>
+    <w:lvl w:ilvl="0">
+      <w:start w:val="1"/>
+      <w:numFmt w:val="bullet"/>
+      <w:lvlText w:val=""/>
+      <w:lvlJc w:val="left"/>
+      <w:pPr>
+        <w:tabs>
+          <w:tab w:val="num" w:pos="720"/>
+        </w:tabs>
+        <w:ind w:left="720" w:hanging="360"/>
+      </w:pPr>
+      <w:rPr>
+        <w:rFonts w:ascii="Symbol" w:hAnsi="Symbol" w:hint="default"/>
+        <w:sz w:val="20"/>
+      </w:rPr>
+    </w:lvl>
+    <w:lvl w:ilvl="1" w:tentative="1">
+      <w:start w:val="1"/>
+      <w:numFmt w:val="bullet"/>
+      <w:lvlText w:val="o"/>
+      <w:lvlJc w:val="left"/>
+      <w:pPr>
+        <w:tabs>
+          <w:tab w:val="num" w:pos="1440"/>
+        </w:tabs>
+        <w:ind w:left="1440" w:hanging="360"/>
+      </w:pPr>
+      <w:rPr>
+        <w:rFonts w:ascii="Courier New" w:hAnsi="Courier New" w:hint="default"/>
+        <w:sz w:val="20"/>
+      </w:rPr>
+    </w:lvl>
+    <w:lvl w:ilvl="2" w:tentative="1">
+      <w:start w:val="1"/>
+      <w:numFmt w:val="bullet"/>
+      <w:lvlText w:val=""/>
+      <w:lvlJc w:val="left"/>
+      <w:pPr>
+        <w:tabs>
+          <w:tab w:val="num" w:pos="2160"/>
+        </w:tabs>
+        <w:ind w:left="2160" w:hanging="360"/>
+      </w:pPr>
+      <w:rPr>
+        <w:rFonts w:ascii="Wingdings" w:hAnsi="Wingdings" w:hint="default"/>
+        <w:sz w:val="20"/>
+      </w:rPr>
+    </w:lvl>
+    <w:lvl w:ilvl="3" w:tentative="1">
+      <w:start w:val="1"/>
+      <w:numFmt w:val="bullet"/>
+      <w:lvlText w:val=""/>
+      <w:lvlJc w:val="left"/>
+      <w:pPr>
+        <w:tabs>
+          <w:tab w:val="num" w:pos="2880"/>
+        </w:tabs>
+        <w:ind w:left="2880" w:hanging="360"/>
+      </w:pPr>
+      <w:rPr>
+        <w:rFonts w:ascii="Wingdings" w:hAnsi="Wingdings" w:hint="default"/>
+        <w:sz w:val="20"/>
+      </w:rPr>
+    </w:lvl>
+    <w:lvl w:ilvl="4" w:tentative="1">
+      <w:start w:val="1"/>
+      <w:numFmt w:val="bullet"/>
+      <w:lvlText w:val=""/>
+      <w:lvlJc w:val="left"/>
+      <w:pPr>
+        <w:tabs>
+          <w:tab w:val="num" w:pos="3600"/>
+        </w:tabs>
+        <w:ind w:left="3600" w:hanging="360"/>
+      </w:pPr>
+      <w:rPr>
+        <w:rFonts w:ascii="Wingdings" w:hAnsi="Wingdings" w:hint="default"/>
+        <w:sz w:val="20"/>
+      </w:rPr>
+    </w:lvl>
+    <w:lvl w:ilvl="5" w:tentative="1">
+      <w:start w:val="1"/>
+      <w:numFmt w:val="bullet"/>
+      <w:lvlText w:val=""/>
+      <w:lvlJc w:val="left"/>
+      <w:pPr>
+        <w:tabs>
+          <w:tab w:val="num" w:pos="4320"/>
+        </w:tabs>
+        <w:ind w:left="4320" w:hanging="360"/>
+      </w:pPr>
+      <w:rPr>
+        <w:rFonts w:ascii="Wingdings" w:hAnsi="Wingdings" w:hint="default"/>
+        <w:sz w:val="20"/>
+      </w:rPr>
+    </w:lvl>
+    <w:lvl w:ilvl="6" w:tentative="1">
+      <w:start w:val="1"/>
+      <w:numFmt w:val="bullet"/>
+      <w:lvlText w:val=""/>
+      <w:lvlJc w:val="left"/>
+      <w:pPr>
+        <w:tabs>
+          <w:tab w:val="num" w:pos="5040"/>
+        </w:tabs>
+        <w:ind w:left="5040" w:hanging="360"/>
+      </w:pPr>
+      <w:rPr>
+        <w:rFonts w:ascii="Wingdings" w:hAnsi="Wingdings" w:hint="default"/>
+        <w:sz w:val="20"/>
+      </w:rPr>
+    </w:lvl>
+    <w:lvl w:ilvl="7" w:tentative="1">
+      <w:start w:val="1"/>
+      <w:numFmt w:val="bullet"/>
+      <w:lvlText w:val=""/>
+      <w:lvlJc w:val="left"/>
+      <w:pPr>
+        <w:tabs>
+          <w:tab w:val="num" w:pos="5760"/>
+        </w:tabs>
+        <w:ind w:left="5760" w:hanging="360"/>
+      </w:pPr>
+      <w:rPr>
+        <w:rFonts w:ascii="Wingdings" w:hAnsi="Wingdings" w:hint="default"/>
+        <w:sz w:val="20"/>
+      </w:rPr>
+    </w:lvl>
+    <w:lvl w:ilvl="8" w:tentative="1">
+      <w:start w:val="1"/>
+      <w:numFmt w:val="bullet"/>
+      <w:lvlText w:val=""/>
+      <w:lvlJc w:val="left"/>
+      <w:pPr>
+        <w:tabs>
+          <w:tab w:val="num" w:pos="6480"/>
+        </w:tabs>
+        <w:ind w:left="6480" w:hanging="360"/>
+      </w:pPr>
+      <w:rPr>
+        <w:rFonts w:ascii="Wingdings" w:hAnsi="Wingdings" w:hint="default"/>
+        <w:sz w:val="20"/>
+      </w:rPr>
+    </w:lvl>
+  </w:abstractNum>
+  <w:abstractNum w:abstractNumId="5" w15:restartNumberingAfterBreak="0">
     <w:nsid w:val="7054E012"/>
     <w:multiLevelType w:val="hybridMultilevel"/>
     <w:tmpl w:val="FFFFFFFF"/>
@@ -3333,10 +3232,13 @@
     <w:abstractNumId w:val="0"/>
   </w:num>
   <w:num w:numId="4" w16cid:durableId="1157725894">
-    <w:abstractNumId w:val="4"/>
+    <w:abstractNumId w:val="5"/>
   </w:num>
   <w:num w:numId="5" w16cid:durableId="2045473641">
     <w:abstractNumId w:val="2"/>
+  </w:num>
+  <w:num w:numId="6" w16cid:durableId="1622876446">
+    <w:abstractNumId w:val="4"/>
   </w:num>
 </w:numbering>
 </file>
@@ -4292,20 +4194,9 @@
 </file>
 
 <file path=customXml/item1.xml><?xml version="1.0" encoding="utf-8"?>
-<p:properties xmlns:p="http://schemas.microsoft.com/office/2006/metadata/properties" xmlns:xsi="http://www.w3.org/2001/XMLSchema-instance" xmlns:pc="http://schemas.microsoft.com/office/infopath/2007/PartnerControls">
-  <documentManagement>
-    <lcf76f155ced4ddcb4097134ff3c332f xmlns="3d04b37e-0497-498c-96f6-8855740e5edb">
-      <Terms xmlns="http://schemas.microsoft.com/office/infopath/2007/PartnerControls"/>
-    </lcf76f155ced4ddcb4097134ff3c332f>
-  </documentManagement>
-</p:properties>
-</file>
-
-<file path=customXml/item2.xml><?xml version="1.0" encoding="utf-8"?>
-<ct:contentTypeSchema xmlns:ct="http://schemas.microsoft.com/office/2006/metadata/contentType" xmlns:ma="http://schemas.microsoft.com/office/2006/metadata/properties/metaAttributes" ct:_="" ma:_="" ma:contentTypeName="Document" ma:contentTypeID="0x01010099D50BAF6148C0469FC2106F96A8440B" ma:contentTypeVersion="13" ma:contentTypeDescription="Create a new document." ma:contentTypeScope="" ma:versionID="c85905c84e7b9db62133e476f18f597d">
-  <xsd:schema xmlns:xsd="http://www.w3.org/2001/XMLSchema" xmlns:xs="http://www.w3.org/2001/XMLSchema" xmlns:p="http://schemas.microsoft.com/office/2006/metadata/properties" xmlns:ns2="3d04b37e-0497-498c-96f6-8855740e5edb" xmlns:ns3="14722739-9480-433a-8c7c-4ec5d8a77ba5" targetNamespace="http://schemas.microsoft.com/office/2006/metadata/properties" ma:root="true" ma:fieldsID="4f41c4fb8050516f2ffa6b06e98f6ad1" ns2:_="" ns3:_="">
-    <xsd:import namespace="3d04b37e-0497-498c-96f6-8855740e5edb"/>
-    <xsd:import namespace="14722739-9480-433a-8c7c-4ec5d8a77ba5"/>
+<ct:contentTypeSchema xmlns:ct="http://schemas.microsoft.com/office/2006/metadata/contentType" xmlns:ma="http://schemas.microsoft.com/office/2006/metadata/properties/metaAttributes" ct:_="" ma:_="" ma:contentTypeName="Documento" ma:contentTypeID="0x010100F560B38A5B3C4B41B1895754B1F1A56A" ma:contentTypeVersion="9" ma:contentTypeDescription="Creare un nuovo documento." ma:contentTypeScope="" ma:versionID="69dc0f489d46816a4b9bb4a327e14425">
+  <xsd:schema xmlns:xsd="http://www.w3.org/2001/XMLSchema" xmlns:xs="http://www.w3.org/2001/XMLSchema" xmlns:p="http://schemas.microsoft.com/office/2006/metadata/properties" xmlns:ns2="ca719f03-9e45-4ef4-9920-d156f53157f2" targetNamespace="http://schemas.microsoft.com/office/2006/metadata/properties" ma:root="true" ma:fieldsID="7de9a44ff87fdcabda187bbd662e75de" ns2:_="">
+    <xsd:import namespace="ca719f03-9e45-4ef4-9920-d156f53157f2"/>
     <xsd:element name="properties">
       <xsd:complexType>
         <xsd:sequence>
@@ -4314,16 +4205,12 @@
               <xsd:all>
                 <xsd:element ref="ns2:MediaServiceMetadata" minOccurs="0"/>
                 <xsd:element ref="ns2:MediaServiceFastMetadata" minOccurs="0"/>
-                <xsd:element ref="ns2:MediaServiceDateTaken" minOccurs="0"/>
-                <xsd:element ref="ns2:MediaLengthInSeconds" minOccurs="0"/>
                 <xsd:element ref="ns2:lcf76f155ced4ddcb4097134ff3c332f" minOccurs="0"/>
                 <xsd:element ref="ns2:MediaServiceOCR" minOccurs="0"/>
                 <xsd:element ref="ns2:MediaServiceGenerationTime" minOccurs="0"/>
                 <xsd:element ref="ns2:MediaServiceEventHashCode" minOccurs="0"/>
                 <xsd:element ref="ns2:MediaServiceObjectDetectorVersions" minOccurs="0"/>
                 <xsd:element ref="ns2:MediaServiceSearchProperties" minOccurs="0"/>
-                <xsd:element ref="ns3:SharedWithUsers" minOccurs="0"/>
-                <xsd:element ref="ns3:SharedWithDetails" minOccurs="0"/>
               </xsd:all>
             </xsd:complexType>
           </xsd:element>
@@ -4331,7 +4218,7 @@
       </xsd:complexType>
     </xsd:element>
   </xsd:schema>
-  <xsd:schema xmlns:xsd="http://www.w3.org/2001/XMLSchema" xmlns:xs="http://www.w3.org/2001/XMLSchema" xmlns:dms="http://schemas.microsoft.com/office/2006/documentManagement/types" xmlns:pc="http://schemas.microsoft.com/office/infopath/2007/PartnerControls" targetNamespace="3d04b37e-0497-498c-96f6-8855740e5edb" elementFormDefault="qualified">
+  <xsd:schema xmlns:xsd="http://www.w3.org/2001/XMLSchema" xmlns:xs="http://www.w3.org/2001/XMLSchema" xmlns:dms="http://schemas.microsoft.com/office/2006/documentManagement/types" xmlns:pc="http://schemas.microsoft.com/office/infopath/2007/PartnerControls" targetNamespace="ca719f03-9e45-4ef4-9920-d156f53157f2" elementFormDefault="qualified">
     <xsd:import namespace="http://schemas.microsoft.com/office/2006/documentManagement/types"/>
     <xsd:import namespace="http://schemas.microsoft.com/office/infopath/2007/PartnerControls"/>
     <xsd:element name="MediaServiceMetadata" ma:index="8" nillable="true" ma:displayName="MediaServiceMetadata" ma:hidden="true" ma:internalName="MediaServiceMetadata" ma:readOnly="true">
@@ -4344,78 +4231,38 @@
         <xsd:restriction base="dms:Note"/>
       </xsd:simpleType>
     </xsd:element>
-    <xsd:element name="MediaServiceDateTaken" ma:index="10" nillable="true" ma:displayName="MediaServiceDateTaken" ma:hidden="true" ma:indexed="true" ma:internalName="MediaServiceDateTaken" ma:readOnly="true">
-      <xsd:simpleType>
-        <xsd:restriction base="dms:Text"/>
-      </xsd:simpleType>
-    </xsd:element>
-    <xsd:element name="MediaLengthInSeconds" ma:index="11" nillable="true" ma:displayName="MediaLengthInSeconds" ma:hidden="true" ma:internalName="MediaLengthInSeconds" ma:readOnly="true">
-      <xsd:simpleType>
-        <xsd:restriction base="dms:Unknown"/>
-      </xsd:simpleType>
-    </xsd:element>
-    <xsd:element name="lcf76f155ced4ddcb4097134ff3c332f" ma:index="13" nillable="true" ma:taxonomy="true" ma:internalName="lcf76f155ced4ddcb4097134ff3c332f" ma:taxonomyFieldName="MediaServiceImageTags" ma:displayName="Image Tags" ma:readOnly="false" ma:fieldId="{5cf76f15-5ced-4ddc-b409-7134ff3c332f}" ma:taxonomyMulti="true" ma:sspId="33ef62f9-2e07-484b-bd79-00aec90129fe" ma:termSetId="09814cd3-568e-fe90-9814-8d621ff8fb84" ma:anchorId="fba54fb3-c3e1-fe81-a776-ca4b69148c4d" ma:open="true" ma:isKeyword="false">
+    <xsd:element name="lcf76f155ced4ddcb4097134ff3c332f" ma:index="11" nillable="true" ma:taxonomy="true" ma:internalName="lcf76f155ced4ddcb4097134ff3c332f" ma:taxonomyFieldName="MediaServiceImageTags" ma:displayName="Tag immagine" ma:readOnly="false" ma:fieldId="{5cf76f15-5ced-4ddc-b409-7134ff3c332f}" ma:taxonomyMulti="true" ma:sspId="febfd348-e945-4c65-a9c0-c21aadb6feb0" ma:termSetId="09814cd3-568e-fe90-9814-8d621ff8fb84" ma:anchorId="fba54fb3-c3e1-fe81-a776-ca4b69148c4d" ma:open="true" ma:isKeyword="false">
       <xsd:complexType>
         <xsd:sequence>
           <xsd:element ref="pc:Terms" minOccurs="0" maxOccurs="1"/>
         </xsd:sequence>
       </xsd:complexType>
     </xsd:element>
-    <xsd:element name="MediaServiceOCR" ma:index="14" nillable="true" ma:displayName="Extracted Text" ma:internalName="MediaServiceOCR" ma:readOnly="true">
+    <xsd:element name="MediaServiceOCR" ma:index="12" nillable="true" ma:displayName="Extracted Text" ma:internalName="MediaServiceOCR" ma:readOnly="true">
       <xsd:simpleType>
         <xsd:restriction base="dms:Note">
           <xsd:maxLength value="255"/>
         </xsd:restriction>
       </xsd:simpleType>
     </xsd:element>
-    <xsd:element name="MediaServiceGenerationTime" ma:index="15" nillable="true" ma:displayName="MediaServiceGenerationTime" ma:hidden="true" ma:internalName="MediaServiceGenerationTime" ma:readOnly="true">
+    <xsd:element name="MediaServiceGenerationTime" ma:index="13" nillable="true" ma:displayName="MediaServiceGenerationTime" ma:hidden="true" ma:internalName="MediaServiceGenerationTime" ma:readOnly="true">
       <xsd:simpleType>
         <xsd:restriction base="dms:Text"/>
       </xsd:simpleType>
     </xsd:element>
-    <xsd:element name="MediaServiceEventHashCode" ma:index="16" nillable="true" ma:displayName="MediaServiceEventHashCode" ma:hidden="true" ma:internalName="MediaServiceEventHashCode" ma:readOnly="true">
+    <xsd:element name="MediaServiceEventHashCode" ma:index="14" nillable="true" ma:displayName="MediaServiceEventHashCode" ma:hidden="true" ma:internalName="MediaServiceEventHashCode" ma:readOnly="true">
       <xsd:simpleType>
         <xsd:restriction base="dms:Text"/>
       </xsd:simpleType>
     </xsd:element>
-    <xsd:element name="MediaServiceObjectDetectorVersions" ma:index="17" nillable="true" ma:displayName="MediaServiceObjectDetectorVersions" ma:hidden="true" ma:indexed="true" ma:internalName="MediaServiceObjectDetectorVersions" ma:readOnly="true">
+    <xsd:element name="MediaServiceObjectDetectorVersions" ma:index="15" nillable="true" ma:displayName="MediaServiceObjectDetectorVersions" ma:hidden="true" ma:indexed="true" ma:internalName="MediaServiceObjectDetectorVersions" ma:readOnly="true">
       <xsd:simpleType>
         <xsd:restriction base="dms:Text"/>
       </xsd:simpleType>
     </xsd:element>
-    <xsd:element name="MediaServiceSearchProperties" ma:index="18" nillable="true" ma:displayName="MediaServiceSearchProperties" ma:hidden="true" ma:internalName="MediaServiceSearchProperties" ma:readOnly="true">
+    <xsd:element name="MediaServiceSearchProperties" ma:index="16" nillable="true" ma:displayName="MediaServiceSearchProperties" ma:hidden="true" ma:internalName="MediaServiceSearchProperties" ma:readOnly="true">
       <xsd:simpleType>
         <xsd:restriction base="dms:Note"/>
-      </xsd:simpleType>
-    </xsd:element>
-  </xsd:schema>
-  <xsd:schema xmlns:xsd="http://www.w3.org/2001/XMLSchema" xmlns:xs="http://www.w3.org/2001/XMLSchema" xmlns:dms="http://schemas.microsoft.com/office/2006/documentManagement/types" xmlns:pc="http://schemas.microsoft.com/office/infopath/2007/PartnerControls" targetNamespace="14722739-9480-433a-8c7c-4ec5d8a77ba5" elementFormDefault="qualified">
-    <xsd:import namespace="http://schemas.microsoft.com/office/2006/documentManagement/types"/>
-    <xsd:import namespace="http://schemas.microsoft.com/office/infopath/2007/PartnerControls"/>
-    <xsd:element name="SharedWithUsers" ma:index="19" nillable="true" ma:displayName="Shared With" ma:internalName="SharedWithUsers" ma:readOnly="true">
-      <xsd:complexType>
-        <xsd:complexContent>
-          <xsd:extension base="dms:UserMulti">
-            <xsd:sequence>
-              <xsd:element name="UserInfo" minOccurs="0" maxOccurs="unbounded">
-                <xsd:complexType>
-                  <xsd:sequence>
-                    <xsd:element name="DisplayName" type="xsd:string" minOccurs="0"/>
-                    <xsd:element name="AccountId" type="dms:UserId" minOccurs="0" nillable="true"/>
-                    <xsd:element name="AccountType" type="xsd:string" minOccurs="0"/>
-                  </xsd:sequence>
-                </xsd:complexType>
-              </xsd:element>
-            </xsd:sequence>
-          </xsd:extension>
-        </xsd:complexContent>
-      </xsd:complexType>
-    </xsd:element>
-    <xsd:element name="SharedWithDetails" ma:index="20" nillable="true" ma:displayName="Shared With Details" ma:internalName="SharedWithDetails" ma:readOnly="true">
-      <xsd:simpleType>
-        <xsd:restriction base="dms:Note">
-          <xsd:maxLength value="255"/>
-        </xsd:restriction>
       </xsd:simpleType>
     </xsd:element>
   </xsd:schema>
@@ -4428,8 +4275,8 @@
         <xsd:element ref="dc:creator" minOccurs="0" maxOccurs="1"/>
         <xsd:element ref="dcterms:created" minOccurs="0" maxOccurs="1"/>
         <xsd:element ref="dc:identifier" minOccurs="0" maxOccurs="1"/>
-        <xsd:element name="contentType" minOccurs="0" maxOccurs="1" type="xsd:string" ma:index="0" ma:displayName="Content Type"/>
-        <xsd:element ref="dc:title" minOccurs="0" maxOccurs="1" ma:index="4" ma:displayName="Title"/>
+        <xsd:element name="contentType" minOccurs="0" maxOccurs="1" type="xsd:string" ma:index="0" ma:displayName="Tipo di contenuto"/>
+        <xsd:element ref="dc:title" minOccurs="0" maxOccurs="1" ma:index="4" ma:displayName="Titolo"/>
         <xsd:element ref="dc:subject" minOccurs="0" maxOccurs="1"/>
         <xsd:element ref="dc:description" minOccurs="0" maxOccurs="1"/>
         <xsd:element name="keywords" minOccurs="0" maxOccurs="1" type="xsd:string"/>
@@ -4518,7 +4365,7 @@
 </ct:contentTypeSchema>
 </file>
 
-<file path=customXml/item3.xml><?xml version="1.0" encoding="utf-8"?>
+<file path=customXml/item2.xml><?xml version="1.0" encoding="utf-8"?>
 <?mso-contentType ?>
 <FormTemplates xmlns="http://schemas.microsoft.com/sharepoint/v3/contenttype/forms">
   <Display>DocumentLibraryForm</Display>
@@ -4527,25 +4374,24 @@
 </FormTemplates>
 </file>
 
-<file path=customXml/itemProps1.xml><?xml version="1.0" encoding="utf-8"?>
-<ds:datastoreItem xmlns:ds="http://schemas.openxmlformats.org/officeDocument/2006/customXml" ds:itemID="{D5C202B4-63E4-4492-9F41-287D2AE65B46}">
-  <ds:schemaRefs>
-    <ds:schemaRef ds:uri="http://schemas.microsoft.com/office/2006/metadata/properties"/>
-    <ds:schemaRef ds:uri="http://schemas.microsoft.com/office/infopath/2007/PartnerControls"/>
-    <ds:schemaRef ds:uri="3d04b37e-0497-498c-96f6-8855740e5edb"/>
-  </ds:schemaRefs>
-</ds:datastoreItem>
+<file path=customXml/item3.xml><?xml version="1.0" encoding="utf-8"?>
+<p:properties xmlns:p="http://schemas.microsoft.com/office/2006/metadata/properties" xmlns:xsi="http://www.w3.org/2001/XMLSchema-instance" xmlns:pc="http://schemas.microsoft.com/office/infopath/2007/PartnerControls">
+  <documentManagement>
+    <lcf76f155ced4ddcb4097134ff3c332f xmlns="ca719f03-9e45-4ef4-9920-d156f53157f2">
+      <Terms xmlns="http://schemas.microsoft.com/office/infopath/2007/PartnerControls"/>
+    </lcf76f155ced4ddcb4097134ff3c332f>
+  </documentManagement>
+</p:properties>
 </file>
 
-<file path=customXml/itemProps2.xml><?xml version="1.0" encoding="utf-8"?>
-<ds:datastoreItem xmlns:ds="http://schemas.openxmlformats.org/officeDocument/2006/customXml" ds:itemID="{2AE620D9-DBE5-4C0C-86BA-904FB1F869BE}">
+<file path=customXml/itemProps1.xml><?xml version="1.0" encoding="utf-8"?>
+<ds:datastoreItem xmlns:ds="http://schemas.openxmlformats.org/officeDocument/2006/customXml" ds:itemID="{E8B10A04-AAD9-4995-8E57-A8B53B897632}">
   <ds:schemaRefs>
     <ds:schemaRef ds:uri="http://schemas.microsoft.com/office/2006/metadata/contentType"/>
     <ds:schemaRef ds:uri="http://schemas.microsoft.com/office/2006/metadata/properties/metaAttributes"/>
     <ds:schemaRef ds:uri="http://www.w3.org/2001/XMLSchema"/>
     <ds:schemaRef ds:uri="http://schemas.microsoft.com/office/2006/metadata/properties"/>
-    <ds:schemaRef ds:uri="3d04b37e-0497-498c-96f6-8855740e5edb"/>
-    <ds:schemaRef ds:uri="14722739-9480-433a-8c7c-4ec5d8a77ba5"/>
+    <ds:schemaRef ds:uri="ca719f03-9e45-4ef4-9920-d156f53157f2"/>
     <ds:schemaRef ds:uri="http://schemas.microsoft.com/office/2006/documentManagement/types"/>
     <ds:schemaRef ds:uri="http://schemas.microsoft.com/office/infopath/2007/PartnerControls"/>
     <ds:schemaRef ds:uri="http://schemas.openxmlformats.org/package/2006/metadata/core-properties"/>
@@ -4556,10 +4402,20 @@
 </ds:datastoreItem>
 </file>
 
-<file path=customXml/itemProps3.xml><?xml version="1.0" encoding="utf-8"?>
+<file path=customXml/itemProps2.xml><?xml version="1.0" encoding="utf-8"?>
 <ds:datastoreItem xmlns:ds="http://schemas.openxmlformats.org/officeDocument/2006/customXml" ds:itemID="{4514FA48-29C4-491B-BA3E-ECFC5B2FABC7}">
   <ds:schemaRefs>
     <ds:schemaRef ds:uri="http://schemas.microsoft.com/sharepoint/v3/contenttype/forms"/>
   </ds:schemaRefs>
 </ds:datastoreItem>
+</file>
+
+<file path=customXml/itemProps3.xml><?xml version="1.0" encoding="utf-8"?>
+<ds:datastoreItem xmlns:ds="http://schemas.openxmlformats.org/officeDocument/2006/customXml" ds:itemID="{D5C202B4-63E4-4492-9F41-287D2AE65B46}">
+  <ds:schemaRefs>
+    <ds:schemaRef ds:uri="http://schemas.microsoft.com/office/2006/metadata/properties"/>
+    <ds:schemaRef ds:uri="http://schemas.microsoft.com/office/infopath/2007/PartnerControls"/>
+    <ds:schemaRef ds:uri="ca719f03-9e45-4ef4-9920-d156f53157f2"/>
+  </ds:schemaRefs>
+</ds:datastoreItem>
 </file>
</xml_diff>

<commit_message>
RAP test case update
</commit_message>
<xml_diff>
--- a/Test Case/Validazione/12-Referto di Anatomia Patologica/casi di test RAP.docx
+++ b/Test Case/Validazione/12-Referto di Anatomia Patologica/casi di test RAP.docx
@@ -87,7 +87,211 @@
         <mc:AlternateContent>
           <mc:Choice Requires="wps">
             <w:drawing>
-              <wp:anchor distT="45720" distB="45720" distL="114300" distR="114300" simplePos="0" relativeHeight="251660289" behindDoc="0" locked="0" layoutInCell="1" allowOverlap="1" wp14:anchorId="66C1E32B" wp14:editId="312E4F6C">
+              <wp:anchor distT="45720" distB="45720" distL="114300" distR="114300" simplePos="0" relativeHeight="251660288" behindDoc="0" locked="0" layoutInCell="1" allowOverlap="1" wp14:anchorId="191A3A72" wp14:editId="19E431E4">
+                <wp:simplePos x="0" y="0"/>
+                <wp:positionH relativeFrom="margin">
+                  <wp:align>left</wp:align>
+                </wp:positionH>
+                <wp:positionV relativeFrom="paragraph">
+                  <wp:posOffset>1159714</wp:posOffset>
+                </wp:positionV>
+                <wp:extent cx="6290945" cy="518795"/>
+                <wp:effectExtent l="0" t="0" r="14605" b="14605"/>
+                <wp:wrapSquare wrapText="bothSides"/>
+                <wp:docPr id="1358287589" name="Text Box 1358287589"/>
+                <wp:cNvGraphicFramePr>
+                  <a:graphicFrameLocks xmlns:a="http://schemas.openxmlformats.org/drawingml/2006/main"/>
+                </wp:cNvGraphicFramePr>
+                <a:graphic xmlns:a="http://schemas.openxmlformats.org/drawingml/2006/main">
+                  <a:graphicData uri="http://schemas.microsoft.com/office/word/2010/wordprocessingShape">
+                    <wps:wsp>
+                      <wps:cNvSpPr txBox="1">
+                        <a:spLocks noChangeArrowheads="1"/>
+                      </wps:cNvSpPr>
+                      <wps:spPr bwMode="auto">
+                        <a:xfrm>
+                          <a:off x="0" y="0"/>
+                          <a:ext cx="6290945" cy="519379"/>
+                        </a:xfrm>
+                        <a:prstGeom prst="roundRect">
+                          <a:avLst/>
+                        </a:prstGeom>
+                        <a:solidFill>
+                          <a:schemeClr val="accent6">
+                            <a:lumMod val="60000"/>
+                            <a:lumOff val="40000"/>
+                          </a:schemeClr>
+                        </a:solidFill>
+                        <a:ln w="9525">
+                          <a:solidFill>
+                            <a:srgbClr val="000000"/>
+                          </a:solidFill>
+                          <a:miter lim="800000"/>
+                          <a:headEnd/>
+                          <a:tailEnd/>
+                        </a:ln>
+                      </wps:spPr>
+                      <wps:txbx>
+                        <w:txbxContent>
+                          <w:p>
+                            <w:r>
+                              <w:rPr>
+                                <w:b/>
+                                <w:bCs/>
+                                <w:color w:val="000000" w:themeColor="text1"/>
+                              </w:rPr>
+                              <w:t>Nota 2</w:t>
+                            </w:r>
+                            <w:r>
+                              <w:rPr>
+                                <w:color w:val="000000" w:themeColor="text1"/>
+                              </w:rPr>
+                              <w:t xml:space="preserve">: </w:t>
+                            </w:r>
+                            <w:r>
+                              <w:t xml:space="preserve">a </w:t>
+                            </w:r>
+                            <w:r>
+                              <w:t>seguito</w:t>
+                            </w:r>
+                            <w:r>
+                              <w:t xml:space="preserve"> de</w:t>
+                            </w:r>
+                            <w:r>
+                              <w:t>l</w:t>
+                            </w:r>
+                            <w:r>
+                              <w:t>l'aggiornamento dei Casi di Test</w:t>
+                            </w:r>
+                            <w:r>
+                              <w:t>,</w:t>
+                            </w:r>
+                            <w:r>
+                              <w:t xml:space="preserve"> </w:t>
+                            </w:r>
+                            <w:r>
+                              <w:t xml:space="preserve">la numerazione riportata </w:t>
+                            </w:r>
+                            <w:r>
+                              <w:t>è</w:t>
+                            </w:r>
+                            <w:r>
+                              <w:t xml:space="preserve"> coerente con quanto riportato all’interno della checklist </w:t>
+                            </w:r>
+                            <w:r>
+                              <w:t xml:space="preserve">per garantire una continuità </w:t>
+                            </w:r>
+                            <w:r>
+                              <w:t>con le versioni precedenti</w:t>
+                            </w:r>
+                            <w:r>
+                              <w:t>.</w:t>
+                            </w:r>
+                          </w:p>
+                          <w:p/>
+                        </w:txbxContent>
+                      </wps:txbx>
+                      <wps:bodyPr rot="0" vert="horz" wrap="square" lIns="91440" tIns="45720" rIns="91440" bIns="45720" anchor="t" anchorCtr="0">
+                        <a:noAutofit/>
+                      </wps:bodyPr>
+                    </wps:wsp>
+                  </a:graphicData>
+                </a:graphic>
+                <wp14:sizeRelH relativeFrom="margin">
+                  <wp14:pctWidth>0</wp14:pctWidth>
+                </wp14:sizeRelH>
+                <wp14:sizeRelV relativeFrom="margin">
+                  <wp14:pctHeight>0</wp14:pctHeight>
+                </wp14:sizeRelV>
+              </wp:anchor>
+            </w:drawing>
+          </mc:Choice>
+          <mc:Fallback>
+            <w:pict>
+              <v:roundrect w14:anchorId="191A3A72" id="Text Box 1358287589" o:spid="_x0000_s1026" style="position:absolute;left:0;text-align:left;margin-left:0;margin-top:91.3pt;width:495.35pt;height:40.85pt;z-index:251660288;visibility:visible;mso-wrap-style:square;mso-width-percent:0;mso-height-percent:0;mso-wrap-distance-left:9pt;mso-wrap-distance-top:3.6pt;mso-wrap-distance-right:9pt;mso-wrap-distance-bottom:3.6pt;mso-position-horizontal:left;mso-position-horizontal-relative:margin;mso-position-vertical:absolute;mso-position-vertical-relative:text;mso-width-percent:0;mso-height-percent:0;mso-width-relative:margin;mso-height-relative:margin;v-text-anchor:top" arcsize="10923f" o:gfxdata="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" fillcolor="#a8d08d [1945]">
+                <v:stroke joinstyle="miter"/>
+                <v:textbox>
+                  <w:txbxContent>
+                    <w:p>
+                      <w:r>
+                        <w:rPr>
+                          <w:b/>
+                          <w:bCs/>
+                          <w:color w:val="000000" w:themeColor="text1"/>
+                        </w:rPr>
+                        <w:t>Nota</w:t>
+                      </w:r>
+                      <w:r>
+                        <w:rPr>
+                          <w:b/>
+                          <w:bCs/>
+                          <w:color w:val="000000" w:themeColor="text1"/>
+                        </w:rPr>
+                        <w:t xml:space="preserve"> 2</w:t>
+                      </w:r>
+                      <w:r>
+                        <w:rPr>
+                          <w:color w:val="000000" w:themeColor="text1"/>
+                        </w:rPr>
+                        <w:t xml:space="preserve">: </w:t>
+                      </w:r>
+                      <w:r>
+                        <w:t xml:space="preserve">a </w:t>
+                      </w:r>
+                      <w:r>
+                        <w:t>seguito</w:t>
+                      </w:r>
+                      <w:r>
+                        <w:t xml:space="preserve"> de</w:t>
+                      </w:r>
+                      <w:r>
+                        <w:t>l</w:t>
+                      </w:r>
+                      <w:r>
+                        <w:t>l'aggiornamento dei Casi di Test</w:t>
+                      </w:r>
+                      <w:r>
+                        <w:t>,</w:t>
+                      </w:r>
+                      <w:r>
+                        <w:t xml:space="preserve"> </w:t>
+                      </w:r>
+                      <w:r>
+                        <w:t xml:space="preserve">la numerazione riportata </w:t>
+                      </w:r>
+                      <w:r>
+                        <w:t>è</w:t>
+                      </w:r>
+                      <w:r>
+                        <w:t xml:space="preserve"> coerente con quanto riportato all’interno della checklist </w:t>
+                      </w:r>
+                      <w:r>
+                        <w:t xml:space="preserve">per garantire una continuità </w:t>
+                      </w:r>
+                      <w:r>
+                        <w:t>con le versioni precedenti</w:t>
+                      </w:r>
+                      <w:r>
+                        <w:t>.</w:t>
+                      </w:r>
+                    </w:p>
+                    <w:p/>
+                  </w:txbxContent>
+                </v:textbox>
+                <w10:wrap type="square" anchorx="margin"/>
+              </v:roundrect>
+            </w:pict>
+          </mc:Fallback>
+        </mc:AlternateContent>
+      </w:r>
+      <w:r>
+        <w:rPr>
+          <w:noProof/>
+        </w:rPr>
+        <mc:AlternateContent>
+          <mc:Choice Requires="wps">
+            <w:drawing>
+              <wp:anchor distT="45720" distB="45720" distL="114300" distR="114300" simplePos="0" relativeHeight="251658240" behindDoc="0" locked="0" layoutInCell="1" allowOverlap="1" wp14:anchorId="66C1E32B" wp14:editId="312E4F6C">
                 <wp:simplePos x="0" y="0"/>
                 <wp:positionH relativeFrom="margin">
                   <wp:posOffset>-15240</wp:posOffset>
@@ -168,7 +372,7 @@
           </mc:Choice>
           <mc:Fallback>
             <w:pict>
-              <v:roundrect w14:anchorId="66C1E32B" id="Text Box 4" o:spid="_x0000_s1026" style="position:absolute;left:0;text-align:left;margin-left:-1.2pt;margin-top:57.3pt;width:495.35pt;height:21.9pt;z-index:251660289;visibility:visible;mso-wrap-style:square;mso-width-percent:0;mso-height-percent:0;mso-wrap-distance-left:9pt;mso-wrap-distance-top:3.6pt;mso-wrap-distance-right:9pt;mso-wrap-distance-bottom:3.6pt;mso-position-horizontal:absolute;mso-position-horizontal-relative:margin;mso-position-vertical:absolute;mso-position-vertical-relative:text;mso-width-percent:0;mso-height-percent:0;mso-width-relative:margin;mso-height-relative:margin;v-text-anchor:top" arcsize="10923f" o:gfxdata="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" fillcolor="#e2efd9 [665]">
+              <v:roundrect w14:anchorId="66C1E32B" id="Text Box 4" o:spid="_x0000_s1027" style="position:absolute;left:0;text-align:left;margin-left:-1.2pt;margin-top:57.3pt;width:495.35pt;height:21.9pt;z-index:251658240;visibility:visible;mso-wrap-style:square;mso-width-percent:0;mso-height-percent:0;mso-wrap-distance-left:9pt;mso-wrap-distance-top:3.6pt;mso-wrap-distance-right:9pt;mso-wrap-distance-bottom:3.6pt;mso-position-horizontal:absolute;mso-position-horizontal-relative:margin;mso-position-vertical:absolute;mso-position-vertical-relative:text;mso-width-percent:0;mso-height-percent:0;mso-width-relative:margin;mso-height-relative:margin;v-text-anchor:top" arcsize="10923f" o:gfxdata="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" fillcolor="#e2efd9 [665]">
                 <v:stroke joinstyle="miter"/>
                 <v:textbox>
                   <w:txbxContent>
@@ -365,7 +569,7 @@
           </mc:Choice>
           <mc:Fallback>
             <w:pict>
-              <v:rect w14:anchorId="550D8712" id="Rectangle 887780248" o:spid="_x0000_s1027" style="width:490.5pt;height:36.75pt;visibility:visible;mso-wrap-style:square;mso-left-percent:-10001;mso-top-percent:-10001;mso-position-horizontal:absolute;mso-position-horizontal-relative:char;mso-position-vertical:absolute;mso-position-vertical-relative:line;mso-left-percent:-10001;mso-top-percent:-10001;v-text-anchor:middle" o:gfxdata="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" fillcolor="#fbe4d5 [661]" strokecolor="#1f3763 [1604]" strokeweight="1pt">
+              <v:rect w14:anchorId="550D8712" id="Rectangle 887780248" o:spid="_x0000_s1028" style="width:490.5pt;height:36.75pt;visibility:visible;mso-wrap-style:square;mso-left-percent:-10001;mso-top-percent:-10001;mso-position-horizontal:absolute;mso-position-horizontal-relative:char;mso-position-vertical:absolute;mso-position-vertical-relative:line;mso-left-percent:-10001;mso-top-percent:-10001;v-text-anchor:middle" o:gfxdata="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" fillcolor="#fbe4d5 [661]" strokecolor="#1f3763 [1604]" strokeweight="1pt">
                 <v:textbox>
                   <w:txbxContent>
                     <w:p>
@@ -510,21 +714,31 @@
         <w:rPr>
           <w:rFonts w:cs="Open Sans"/>
         </w:rPr>
-        <w:t xml:space="preserve">Il Caso di Test 1 corrisponde ad un esempio di CDA2 in cui sono presenti tutte le sezioni e/o campi corrispondenti ai dati essenziali del Decreto 7 </w:t>
-      </w:r>
-      <w:proofErr w:type="gramStart"/>
-      <w:r>
-        <w:rPr>
-          <w:rFonts w:cs="Open Sans"/>
-        </w:rPr>
-        <w:t>Settembre</w:t>
-      </w:r>
-      <w:proofErr w:type="gramEnd"/>
-      <w:r>
-        <w:rPr>
-          <w:rFonts w:cs="Open Sans"/>
-        </w:rPr>
-        <w:t xml:space="preserve"> 2023; in particolare, il CDA2 contiene le seguenti sezioni obbligatorie ed opzionali:</w:t>
+        <w:t xml:space="preserve">Il Caso di Test 1 corrisponde ad un esempio di CDA2 in cui sono presenti tutte le sezioni e/o campi corrispondenti ai dati essenziali </w:t>
+      </w:r>
+      <w:r>
+        <w:rPr>
+          <w:rFonts w:cs="Open Sans"/>
+        </w:rPr>
+        <w:t>presenti</w:t>
+      </w:r>
+      <w:r>
+        <w:rPr>
+          <w:rFonts w:cs="Open Sans"/>
+        </w:rPr>
+        <w:t xml:space="preserve"> </w:t>
+      </w:r>
+      <w:r>
+        <w:rPr>
+          <w:rFonts w:cs="Open Sans"/>
+        </w:rPr>
+        <w:t>nell'Allegato A del Decreto del 7 Settembre</w:t>
+      </w:r>
+      <w:r>
+        <w:rPr>
+          <w:rFonts w:cs="Open Sans"/>
+        </w:rPr>
+        <w:t>; in particolare, il CDA2 contiene le seguenti sezioni:</w:t>
       </w:r>
     </w:p>
     <w:p>
@@ -748,6 +962,7 @@
         <w:jc w:val="both"/>
       </w:pPr>
       <w:r>
+        <w:lastRenderedPageBreak/>
         <w:t xml:space="preserve">CASO DI TEST </w:t>
       </w:r>
       <w:r>
@@ -765,21 +980,31 @@
         <w:rPr>
           <w:rFonts w:cs="Open Sans"/>
         </w:rPr>
-        <w:t xml:space="preserve">Il Caso di Test 2 corrisponde ad un esempio di CDA2 in cui sono presenti i campi corrispondenti ai dati essenziali del Decreto 7 </w:t>
-      </w:r>
-      <w:proofErr w:type="gramStart"/>
-      <w:r>
-        <w:rPr>
-          <w:rFonts w:cs="Open Sans"/>
-        </w:rPr>
-        <w:t>Settembre</w:t>
-      </w:r>
-      <w:proofErr w:type="gramEnd"/>
-      <w:r>
-        <w:rPr>
-          <w:rFonts w:cs="Open Sans"/>
-        </w:rPr>
-        <w:t xml:space="preserve"> il CDA2 relativamente ad uno specifico esame autoptico; in particolare, contiene le seguenti sezioni obbligatorie ed opzionali:</w:t>
+        <w:t xml:space="preserve">Il Caso di Test 2 corrisponde ad un esempio di CDA2 in cui sono presenti i campi corrispondenti ai dati essenziali </w:t>
+      </w:r>
+      <w:r>
+        <w:rPr>
+          <w:rFonts w:cs="Open Sans"/>
+        </w:rPr>
+        <w:t>presenti</w:t>
+      </w:r>
+      <w:r>
+        <w:rPr>
+          <w:rFonts w:cs="Open Sans"/>
+        </w:rPr>
+        <w:t xml:space="preserve"> </w:t>
+      </w:r>
+      <w:r>
+        <w:rPr>
+          <w:rFonts w:cs="Open Sans"/>
+        </w:rPr>
+        <w:t>nell'Allegato A del Decreto del 7 Settembre</w:t>
+      </w:r>
+      <w:r>
+        <w:rPr>
+          <w:rFonts w:cs="Open Sans"/>
+        </w:rPr>
+        <w:t xml:space="preserve"> il CDA2 relativamente ad uno specifico esame autoptico; in particolare, contiene le seguenti sezioni:</w:t>
       </w:r>
     </w:p>
     <w:p>
@@ -805,7 +1030,6 @@
           <w:b/>
           <w:bCs/>
         </w:rPr>
-        <w:lastRenderedPageBreak/>
         <w:t>Sezioni obbligatorie</w:t>
       </w:r>
       <w:r>
@@ -887,14 +1111,6 @@
     </w:p>
     <w:p>
       <w:pPr>
-        <w:jc w:val="both"/>
-        <w:rPr>
-          <w:rFonts w:cs="Open Sans"/>
-        </w:rPr>
-      </w:pPr>
-    </w:p>
-    <w:p>
-      <w:pPr>
         <w:pStyle w:val="ListParagraph"/>
         <w:numPr>
           <w:ilvl w:val="0"/>
@@ -973,61 +1189,392 @@
     </w:p>
     <w:p>
       <w:pPr>
-        <w:spacing w:after="240"/>
-        <w:jc w:val="both"/>
-      </w:pPr>
-    </w:p>
-    <w:p>
-      <w:pPr>
         <w:pStyle w:val="Heading3"/>
         <w:spacing w:before="240"/>
         <w:jc w:val="both"/>
       </w:pPr>
+    </w:p>
+    <w:p>
+      <w:pPr>
+        <w:pStyle w:val="Heading3"/>
+        <w:spacing w:before="240"/>
+        <w:jc w:val="both"/>
+      </w:pPr>
+      <w:r>
+        <w:t>CASO DI TEST 3</w:t>
+      </w:r>
+    </w:p>
+    <w:p>
+      <w:pPr>
+        <w:jc w:val="both"/>
+        <w:rPr>
+          <w:rFonts w:eastAsia="Calibri" w:cs="Open Sans"/>
+          <w:color w:val="000000" w:themeColor="text1"/>
+        </w:rPr>
+      </w:pPr>
+      <w:r>
+        <w:rPr>
+          <w:rFonts w:cs="Open Sans"/>
+        </w:rPr>
+        <w:t>Il caso di test prevede un esempio completo di CDA2 che contiene sia le sezioni</w:t>
+      </w:r>
+      <w:r>
+        <w:rPr>
+          <w:rFonts w:cs="Open Sans"/>
+        </w:rPr>
+        <w:t xml:space="preserve"> e/o campi</w:t>
+      </w:r>
+      <w:r>
+        <w:rPr>
+          <w:rFonts w:cs="Open Sans"/>
+        </w:rPr>
+        <w:t xml:space="preserve"> obbligatori</w:t>
+      </w:r>
+      <w:r>
+        <w:rPr>
+          <w:rFonts w:cs="Open Sans"/>
+        </w:rPr>
+        <w:t xml:space="preserve"> e </w:t>
+      </w:r>
+      <w:r>
+        <w:rPr>
+          <w:rFonts w:cs="Open Sans"/>
+        </w:rPr>
+        <w:t>opzionali.</w:t>
+      </w:r>
+    </w:p>
+    <w:p>
+      <w:pPr>
+        <w:jc w:val="both"/>
+        <w:rPr>
+          <w:rFonts w:eastAsia="Calibri" w:cs="Open Sans"/>
+          <w:color w:val="000000" w:themeColor="text1"/>
+        </w:rPr>
+      </w:pPr>
+    </w:p>
+    <w:p>
+      <w:pPr>
+        <w:pStyle w:val="Heading3"/>
+        <w:spacing w:before="240" w:after="240"/>
+        <w:jc w:val="both"/>
+      </w:pPr>
       <w:r>
         <w:t xml:space="preserve">CASO DI TEST </w:t>
       </w:r>
       <w:r>
-        <w:t>3</w:t>
-      </w:r>
-    </w:p>
-    <w:p>
-      <w:pPr>
-        <w:jc w:val="both"/>
-        <w:rPr>
-          <w:rFonts w:cs="Open Sans"/>
-        </w:rPr>
-      </w:pPr>
-      <w:r>
-        <w:rPr>
-          <w:rFonts w:cs="Open Sans"/>
-        </w:rPr>
-        <w:t xml:space="preserve">Il caso di test prevede un esempio completo di CDA2 che contiene sia le sezioni obbligatorie che le sezioni opzionali. Rispetto al caso di test 1 proposto, tra le sezioni opzionali e non ricomprese tra i contenuti essenziali del Decreto 7 Settembre 2023, è presente la sezione opzionale “Stato del margine” e le </w:t>
-      </w:r>
-      <w:proofErr w:type="gramStart"/>
-      <w:r>
-        <w:rPr>
-          <w:rFonts w:cs="Open Sans"/>
-        </w:rPr>
-        <w:t>sotto-sezioni</w:t>
-      </w:r>
-      <w:proofErr w:type="gramEnd"/>
-      <w:r>
-        <w:rPr>
-          <w:rFonts w:cs="Open Sans"/>
-        </w:rPr>
-        <w:t xml:space="preserve"> di Notizie cliniche non citate nel caso di test 1</w:t>
-      </w:r>
-      <w:r>
-        <w:rPr>
-          <w:rFonts w:cs="Open Sans"/>
+        <w:t>24</w:t>
+      </w:r>
+    </w:p>
+    <w:p>
+      <w:pPr>
+        <w:spacing w:after="240"/>
+        <w:jc w:val="both"/>
+      </w:pPr>
+      <w:r>
+        <w:t xml:space="preserve">Il Caso di Test </w:t>
+      </w:r>
+      <w:r>
+        <w:t>24</w:t>
+      </w:r>
+      <w:r>
+        <w:t xml:space="preserve"> rappresenta un esempio di CDA2 che include alcune sezioni e/o campi relativi ai dati essenziali presenti nell'Allegato A del Decreto del 7 Settembre con l'aggiunta di sezioni e/o campi che non trovano riscontro </w:t>
+      </w:r>
+      <w:r>
+        <w:t>nei</w:t>
+      </w:r>
+      <w:r>
+        <w:t xml:space="preserve"> casi di test precedentemente descritti. In particolare, il CDA2 comprende le seguenti sezioni:</w:t>
+      </w:r>
+    </w:p>
+    <w:p>
+      <w:pPr>
+        <w:jc w:val="both"/>
+        <w:rPr>
+          <w:rFonts w:cs="Open Sans"/>
+          <w:b/>
+          <w:bCs/>
+        </w:rPr>
+      </w:pPr>
+      <w:r>
+        <w:rPr>
+          <w:rFonts w:cs="Open Sans"/>
+          <w:b/>
+          <w:bCs/>
+        </w:rPr>
+        <w:t>Sezioni obbligatorie</w:t>
+      </w:r>
+      <w:r>
+        <w:rPr>
+          <w:rFonts w:cs="Open Sans"/>
+          <w:b/>
+          <w:bCs/>
+        </w:rPr>
+        <w:t>:</w:t>
+      </w:r>
+    </w:p>
+    <w:p>
+      <w:pPr>
+        <w:pStyle w:val="ListParagraph"/>
+        <w:numPr>
+          <w:ilvl w:val="0"/>
+          <w:numId w:val="4"/>
+        </w:numPr>
+        <w:jc w:val="both"/>
+        <w:rPr>
+          <w:rFonts w:eastAsia="Calibri" w:cs="Open Sans"/>
+          <w:color w:val="000000" w:themeColor="text1"/>
+        </w:rPr>
+      </w:pPr>
+      <w:r>
+        <w:rPr>
+          <w:rFonts w:eastAsia="Calibri" w:cs="Open Sans"/>
+          <w:color w:val="000000" w:themeColor="text1"/>
+        </w:rPr>
+        <w:t>“Procedura”, elemento atto a descrivere le procedure eseguite e rilevanti al fine della refertazione (es. raccolta del campione, dissezione, prelievo, colorazione, …);</w:t>
+      </w:r>
+    </w:p>
+    <w:p>
+      <w:pPr>
+        <w:pStyle w:val="ListParagraph"/>
+        <w:numPr>
+          <w:ilvl w:val="0"/>
+          <w:numId w:val="4"/>
+        </w:numPr>
+        <w:jc w:val="both"/>
+        <w:rPr>
+          <w:rFonts w:eastAsia="Calibri" w:cs="Open Sans"/>
+          <w:color w:val="000000" w:themeColor="text1"/>
+        </w:rPr>
+      </w:pPr>
+      <w:r>
+        <w:rPr>
+          <w:rFonts w:eastAsia="Calibri" w:cs="Open Sans"/>
+          <w:color w:val="000000" w:themeColor="text1"/>
+        </w:rPr>
+        <w:t xml:space="preserve">“Diagnosi”, </w:t>
+      </w:r>
+      <w:r>
+        <w:rPr>
+          <w:rFonts w:eastAsia="Calibri" w:cs="Open Sans"/>
+          <w:color w:val="000000" w:themeColor="text1"/>
+        </w:rPr>
+        <w:t>elemento atto a fornire una diagnosi conclusiva dedotta dall’esame di Anatomia Patologica;</w:t>
+      </w:r>
+    </w:p>
+    <w:p>
+      <w:pPr>
+        <w:jc w:val="both"/>
+        <w:rPr>
+          <w:rFonts w:cs="Open Sans"/>
+          <w:b/>
+          <w:bCs/>
+        </w:rPr>
+      </w:pPr>
+      <w:r>
+        <w:rPr>
+          <w:rFonts w:cs="Open Sans"/>
+          <w:b/>
+          <w:bCs/>
+        </w:rPr>
+        <w:t>Sezioni Opzionali:</w:t>
+      </w:r>
+    </w:p>
+    <w:p>
+      <w:pPr>
+        <w:pStyle w:val="ListParagraph"/>
+        <w:numPr>
+          <w:ilvl w:val="0"/>
+          <w:numId w:val="4"/>
+        </w:numPr>
+        <w:jc w:val="both"/>
+        <w:rPr>
+          <w:rFonts w:eastAsia="Calibri" w:cs="Open Sans"/>
+          <w:color w:val="000000" w:themeColor="text1"/>
+        </w:rPr>
+      </w:pPr>
+      <w:r>
+        <w:rPr>
+          <w:rFonts w:eastAsia="Calibri" w:cs="Open Sans"/>
+          <w:color w:val="000000" w:themeColor="text1"/>
+        </w:rPr>
+        <w:t>“Notizie Cliniche”</w:t>
+      </w:r>
+      <w:r>
+        <w:rPr>
+          <w:rFonts w:eastAsia="Calibri" w:cs="Open Sans"/>
+          <w:color w:val="000000" w:themeColor="text1"/>
+        </w:rPr>
+        <w:t>,</w:t>
+      </w:r>
+      <w:r>
+        <w:rPr>
+          <w:rFonts w:eastAsia="Calibri" w:cs="Open Sans"/>
+          <w:color w:val="000000" w:themeColor="text1"/>
+        </w:rPr>
+        <w:t xml:space="preserve"> </w:t>
+      </w:r>
+      <w:r>
+        <w:rPr>
+          <w:rFonts w:eastAsia="Calibri" w:cs="Open Sans"/>
+          <w:color w:val="000000" w:themeColor="text1"/>
+        </w:rPr>
+        <w:t>e</w:t>
+      </w:r>
+      <w:r>
+        <w:rPr>
+          <w:rFonts w:eastAsia="Calibri" w:cs="Open Sans"/>
+          <w:color w:val="000000" w:themeColor="text1"/>
+        </w:rPr>
+        <w:t>lemento atto a fornire un inquadramento generale dello stato di salute del paziente, della sua storia clinica e della motivazione che ha scaturito l’esigenza di sottoporre il paziente all’esame diagnostico.</w:t>
+      </w:r>
+    </w:p>
+    <w:p>
+      <w:pPr>
+        <w:pStyle w:val="ListParagraph"/>
+        <w:numPr>
+          <w:ilvl w:val="0"/>
+          <w:numId w:val="4"/>
+        </w:numPr>
+        <w:jc w:val="both"/>
+        <w:rPr>
+          <w:rFonts w:eastAsia="Calibri" w:cs="Open Sans"/>
+          <w:color w:val="000000" w:themeColor="text1"/>
+        </w:rPr>
+      </w:pPr>
+      <w:r>
+        <w:rPr>
+          <w:rFonts w:eastAsia="Calibri" w:cs="Open Sans"/>
+          <w:color w:val="000000" w:themeColor="text1"/>
+        </w:rPr>
+        <w:t xml:space="preserve">“Osservazione macroscopica”, elemento atto a riportare al proprio interno una descrizione a livello </w:t>
+      </w:r>
+      <w:r>
+        <w:rPr>
+          <w:rFonts w:eastAsia="Calibri" w:cs="Open Sans"/>
+          <w:color w:val="000000" w:themeColor="text1"/>
+        </w:rPr>
+        <w:t>macroscopico.</w:t>
+      </w:r>
+      <w:r>
+        <w:rPr>
+          <w:rFonts w:eastAsia="Calibri" w:cs="Open Sans"/>
+          <w:color w:val="000000" w:themeColor="text1"/>
+        </w:rPr>
+        <w:t xml:space="preserve"> Inoltre, è necessario valorizzare l’elemento che rappresenta il campione sul quale sono stati effettuati gli esami e l’entryRelationship “Oggetti Correlati” relativa all’immagine del vetrino.</w:t>
+      </w:r>
+      <w:r>
+        <w:rPr>
+          <w:rFonts w:eastAsia="Calibri" w:cs="Open Sans"/>
+          <w:color w:val="000000" w:themeColor="text1"/>
+        </w:rPr>
+        <w:t xml:space="preserve"> </w:t>
+      </w:r>
+    </w:p>
+    <w:p>
+      <w:pPr>
+        <w:pStyle w:val="ListParagraph"/>
+        <w:numPr>
+          <w:ilvl w:val="0"/>
+          <w:numId w:val="4"/>
+        </w:numPr>
+        <w:jc w:val="both"/>
+        <w:rPr>
+          <w:rFonts w:eastAsia="Calibri" w:cs="Open Sans"/>
+          <w:color w:val="000000" w:themeColor="text1"/>
+        </w:rPr>
+      </w:pPr>
+      <w:r>
+        <w:rPr>
+          <w:rFonts w:eastAsia="Calibri" w:cs="Open Sans"/>
+          <w:color w:val="000000" w:themeColor="text1"/>
+        </w:rPr>
+        <w:lastRenderedPageBreak/>
+        <w:t>“Osservazione microscopica”, elemento atto a riportare al proprio interno una descrizione a livello microscopico. Inoltre, è necessario valorizzare l’elemento che rappresenta il campione sul quale sono stati effettuati gli esami</w:t>
+      </w:r>
+      <w:r>
+        <w:rPr>
+          <w:rFonts w:eastAsia="Calibri" w:cs="Open Sans"/>
+          <w:color w:val="000000" w:themeColor="text1"/>
+        </w:rPr>
+        <w:t xml:space="preserve"> e l’entryRelationship “Oggetti Correlati” relativa all’immagine del vetrino.</w:t>
+      </w:r>
+      <w:r>
+        <w:rPr>
+          <w:rFonts w:eastAsia="Calibri" w:cs="Open Sans"/>
+          <w:color w:val="000000" w:themeColor="text1"/>
+        </w:rPr>
+        <w:t xml:space="preserve"> </w:t>
+      </w:r>
+    </w:p>
+    <w:p>
+      <w:pPr>
+        <w:pStyle w:val="ListParagraph"/>
+        <w:numPr>
+          <w:ilvl w:val="0"/>
+          <w:numId w:val="4"/>
+        </w:numPr>
+        <w:jc w:val="both"/>
+        <w:rPr>
+          <w:rFonts w:eastAsia="Calibri" w:cs="Open Sans"/>
+          <w:color w:val="000000" w:themeColor="text1"/>
+        </w:rPr>
+      </w:pPr>
+      <w:r>
+        <w:rPr>
+          <w:rFonts w:eastAsia="Calibri" w:cs="Open Sans"/>
+          <w:color w:val="000000" w:themeColor="text1"/>
+        </w:rPr>
+        <w:t>“Stato del margine”,</w:t>
+      </w:r>
+      <w:r>
+        <w:t xml:space="preserve"> </w:t>
+      </w:r>
+      <w:r>
+        <w:rPr>
+          <w:rFonts w:eastAsia="Calibri" w:cs="Open Sans"/>
+          <w:color w:val="000000" w:themeColor="text1"/>
+        </w:rPr>
+        <w:t>e</w:t>
+      </w:r>
+      <w:r>
+        <w:rPr>
+          <w:rFonts w:eastAsia="Calibri" w:cs="Open Sans"/>
+          <w:color w:val="000000" w:themeColor="text1"/>
+        </w:rPr>
+        <w:t>lemento che consente di rappresentare le informazioni relative al margine chirurgico del tumore</w:t>
+      </w:r>
+      <w:r>
+        <w:rPr>
+          <w:rFonts w:eastAsia="Calibri" w:cs="Open Sans"/>
+          <w:color w:val="000000" w:themeColor="text1"/>
         </w:rPr>
         <w:t>.</w:t>
       </w:r>
-    </w:p>
-    <w:p>
-      <w:pPr>
-        <w:jc w:val="both"/>
-      </w:pPr>
+      <w:r>
+        <w:rPr>
+          <w:rFonts w:eastAsia="Calibri" w:cs="Open Sans"/>
+          <w:color w:val="000000" w:themeColor="text1"/>
+        </w:rPr>
+        <w:t xml:space="preserve"> </w:t>
+      </w:r>
+    </w:p>
+    <w:p>
+      <w:pPr>
+        <w:jc w:val="both"/>
+      </w:pPr>
+    </w:p>
+    <w:p>
+      <w:pPr>
+        <w:rPr>
+          <w:rFonts w:eastAsiaTheme="majorEastAsia" w:cstheme="majorBidi"/>
+          <w:b/>
+          <w:sz w:val="26"/>
+          <w:szCs w:val="26"/>
+        </w:rPr>
+      </w:pPr>
+      <w:r>
+        <w:br w:type="page"/>
+      </w:r>
     </w:p>
     <w:p>
       <w:pPr>
@@ -1035,6 +1582,7 @@
         <w:jc w:val="both"/>
       </w:pPr>
       <w:r>
+        <w:lastRenderedPageBreak/>
         <w:t>Cas</w:t>
       </w:r>
       <w:r>
@@ -1139,17 +1687,207 @@
       <w:r>
         <w:t>l’informazione inerente al livello di riservatezza del documento (</w:t>
       </w:r>
-      <w:proofErr w:type="spellStart"/>
+      <w:r>
+        <w:rPr>
+          <w:i/>
+        </w:rPr>
+        <w:t>confidentialityCode</w:t>
+      </w:r>
+      <w:r>
+        <w:t xml:space="preserve">) genera un </w:t>
+      </w:r>
+      <w:r>
+        <w:rPr>
+          <w:u w:val="single"/>
+        </w:rPr>
+        <w:t>errore sintattico</w:t>
+      </w:r>
+      <w:r>
+        <w:t xml:space="preserve">. </w:t>
+      </w:r>
+    </w:p>
+    <w:p>
+      <w:pPr>
+        <w:jc w:val="both"/>
+      </w:pPr>
+    </w:p>
+    <w:p>
+      <w:pPr>
+        <w:pStyle w:val="Heading3"/>
+        <w:jc w:val="both"/>
+      </w:pPr>
+      <w:r>
+        <w:t>CASO DI TEST 1</w:t>
+      </w:r>
+      <w:r>
+        <w:t>2</w:t>
+      </w:r>
+    </w:p>
+    <w:p>
+      <w:pPr>
+        <w:jc w:val="both"/>
+      </w:pPr>
+      <w:r>
+        <w:t>Si prende in esame il caso in cui l’inserimento delle informazioni relative alla dimensione del tumore riportata nella sezione “Osservazione Microscopica” avvenga con un codice errato (</w:t>
+      </w:r>
+      <w:r>
+        <w:rPr>
+          <w:i/>
+        </w:rPr>
+        <w:t>component/</w:t>
+      </w:r>
+      <w:r>
+        <w:rPr>
+          <w:i/>
+        </w:rPr>
+        <w:t>observation/</w:t>
+      </w:r>
+      <w:r>
+        <w:rPr>
+          <w:i/>
+        </w:rPr>
+        <w:t>code</w:t>
+      </w:r>
+      <w:r>
+        <w:t xml:space="preserve">), e quindi non previsto dal sistema di codifica di riferimento </w:t>
+      </w:r>
+      <w:r>
+        <w:t>LOINC</w:t>
+      </w:r>
+      <w:r>
+        <w:t xml:space="preserve">, generando così un </w:t>
+      </w:r>
+      <w:r>
+        <w:rPr>
+          <w:u w:val="single"/>
+        </w:rPr>
+        <w:t>errore terminologico.</w:t>
+      </w:r>
+    </w:p>
+    <w:p>
+      <w:pPr>
+        <w:jc w:val="both"/>
+      </w:pPr>
+    </w:p>
+    <w:p>
+      <w:pPr>
+        <w:pStyle w:val="Heading3"/>
+        <w:jc w:val="both"/>
+      </w:pPr>
+      <w:r>
+        <w:t>CASO DI TEST 1</w:t>
+      </w:r>
+      <w:r>
+        <w:t>3</w:t>
+      </w:r>
+    </w:p>
+    <w:p>
+      <w:pPr>
+        <w:pStyle w:val="ListParagraph"/>
+        <w:ind w:left="0"/>
+        <w:jc w:val="both"/>
+      </w:pPr>
+      <w:r>
+        <w:t xml:space="preserve">Durante la fase di compilazione delle informazioni relative allo stato clinico del problema associato </w:t>
+      </w:r>
+      <w:r>
+        <w:rPr>
+          <w:rFonts w:ascii="Calibri" w:eastAsia="Calibri" w:hAnsi="Calibri" w:cs="Calibri"/>
+          <w:color w:val="000000" w:themeColor="text1"/>
+        </w:rPr>
+        <w:t xml:space="preserve">all’anamnesi patologica prossima del paziente nella sezione “Anamnesi”, </w:t>
+      </w:r>
+      <w:r>
+        <w:t xml:space="preserve">viene generato un </w:t>
+      </w:r>
+      <w:r>
+        <w:rPr>
+          <w:u w:val="single"/>
+        </w:rPr>
+        <w:t xml:space="preserve">errore </w:t>
+      </w:r>
+      <w:r>
+        <w:rPr>
+          <w:u w:val="single"/>
+        </w:rPr>
+        <w:t>terminologico</w:t>
+      </w:r>
+      <w:r>
+        <w:t xml:space="preserve"> dovuto all’inserimento di un codice errato (</w:t>
+      </w:r>
       <w:r>
         <w:rPr>
           <w:i/>
           <w:iCs/>
         </w:rPr>
-        <w:t>confidentialityCode</w:t>
-      </w:r>
-      <w:proofErr w:type="spellEnd"/>
-      <w:r>
-        <w:t xml:space="preserve">) genera un </w:t>
+        <w:t>observation/value/@code</w:t>
+      </w:r>
+      <w:r>
+        <w:t>).</w:t>
+      </w:r>
+    </w:p>
+    <w:p>
+      <w:pPr>
+        <w:jc w:val="both"/>
+      </w:pPr>
+    </w:p>
+    <w:p>
+      <w:pPr>
+        <w:pStyle w:val="Heading3"/>
+        <w:jc w:val="both"/>
+      </w:pPr>
+      <w:r>
+        <w:t>CASO DI TEST 1</w:t>
+      </w:r>
+      <w:r>
+        <w:t>4</w:t>
+      </w:r>
+    </w:p>
+    <w:p>
+      <w:pPr>
+        <w:jc w:val="both"/>
+      </w:pPr>
+      <w:r>
+        <w:t xml:space="preserve">Il mancato inserimento del campo inerente all’identificativo univoco della </w:t>
+      </w:r>
+      <w:r>
+        <w:t xml:space="preserve">richiesta </w:t>
+      </w:r>
+      <w:r>
+        <w:rPr>
+          <w:rStyle w:val="ui-provider"/>
+        </w:rPr>
+        <w:t>od ogni altro tipo di ordine ad esso relativo</w:t>
+      </w:r>
+      <w:r>
+        <w:t xml:space="preserve"> </w:t>
+      </w:r>
+      <w:r>
+        <w:t xml:space="preserve">che ha </w:t>
+      </w:r>
+      <w:r>
+        <w:t xml:space="preserve">prodotto il documento </w:t>
+      </w:r>
+      <w:r>
+        <w:t>(</w:t>
+      </w:r>
+      <w:r>
+        <w:rPr>
+          <w:i/>
+        </w:rPr>
+        <w:t>inFulfillmentOf/order/id</w:t>
+      </w:r>
+      <w:r>
+        <w:t>)</w:t>
+      </w:r>
+      <w:r>
+        <w:t>,</w:t>
+      </w:r>
+      <w:r>
+        <w:t xml:space="preserve"> </w:t>
+      </w:r>
+      <w:r>
+        <w:t xml:space="preserve">genera un </w:t>
       </w:r>
       <w:r>
         <w:rPr>
@@ -1158,59 +1896,134 @@
         <w:t>errore sintattico</w:t>
       </w:r>
       <w:r>
-        <w:t xml:space="preserve">. </w:t>
-      </w:r>
-    </w:p>
-    <w:p>
-      <w:pPr>
-        <w:jc w:val="both"/>
-        <w:rPr>
-          <w:highlight w:val="yellow"/>
-        </w:rPr>
-      </w:pPr>
-      <w:r>
-        <w:rPr>
-          <w:rFonts w:ascii="Times New Roman" w:eastAsia="Times New Roman" w:hAnsi="Times New Roman" w:cs="Times New Roman"/>
-          <w:sz w:val="24"/>
-          <w:szCs w:val="24"/>
-          <w:highlight w:val="yellow"/>
-        </w:rPr>
+        <w:t>.</w:t>
+      </w:r>
+    </w:p>
+    <w:p>
+      <w:pPr>
+        <w:jc w:val="both"/>
+      </w:pPr>
+    </w:p>
+    <w:p>
+      <w:pPr>
+        <w:pStyle w:val="Heading3"/>
+        <w:jc w:val="both"/>
+      </w:pPr>
+      <w:r>
+        <w:t>CASO DI TEST 1</w:t>
+      </w:r>
+      <w:r>
+        <w:t>5</w:t>
+      </w:r>
+    </w:p>
+    <w:p>
+      <w:pPr>
+        <w:jc w:val="both"/>
+        <w:rPr>
+          <w:u w:val="single"/>
+        </w:rPr>
+      </w:pPr>
+      <w:r>
+        <w:t>Il mancato inserimento</w:t>
+      </w:r>
+      <w:r>
+        <w:t xml:space="preserve"> del codice </w:t>
+      </w:r>
+      <w:r>
+        <w:rPr>
+          <w:i/>
+        </w:rPr>
+        <w:t xml:space="preserve">(entry/observation/code) </w:t>
+      </w:r>
+      <w:r>
+        <w:t xml:space="preserve">che specifica l’esame eseguito </w:t>
+      </w:r>
+      <w:r>
+        <w:t xml:space="preserve">all’interno della </w:t>
+      </w:r>
+      <w:r>
+        <w:t>sotto-</w:t>
+      </w:r>
+      <w:r>
+        <w:t>sezione “Precedenti Esami Eseguiti”</w:t>
+      </w:r>
+      <w:r>
         <w:t xml:space="preserve"> </w:t>
       </w:r>
+      <w:r>
+        <w:t xml:space="preserve">genera un </w:t>
+      </w:r>
+      <w:r>
+        <w:rPr>
+          <w:u w:val="single"/>
+        </w:rPr>
+        <w:t xml:space="preserve">errore </w:t>
+      </w:r>
+      <w:r>
+        <w:rPr>
+          <w:u w:val="single"/>
+        </w:rPr>
+        <w:t>sintattico</w:t>
+      </w:r>
+      <w:r>
+        <w:rPr>
+          <w:u w:val="single"/>
+        </w:rPr>
+        <w:t>.</w:t>
+      </w:r>
+    </w:p>
+    <w:p>
+      <w:pPr>
+        <w:jc w:val="both"/>
+      </w:pPr>
+      <w:bookmarkStart w:id="0" w:name="_Hlk122876476"/>
     </w:p>
     <w:p>
       <w:pPr>
         <w:pStyle w:val="Heading3"/>
         <w:jc w:val="both"/>
-        <w:rPr>
-          <w:rFonts w:ascii="Calibri" w:eastAsia="Calibri" w:hAnsi="Calibri" w:cs="Calibri"/>
-        </w:rPr>
-      </w:pPr>
-      <w:r>
-        <w:rPr>
-          <w:rFonts w:ascii="Calibri" w:eastAsia="Calibri" w:hAnsi="Calibri" w:cs="Calibri"/>
-        </w:rPr>
-        <w:t xml:space="preserve">CASO DI TEST </w:t>
-      </w:r>
-      <w:r>
-        <w:rPr>
-          <w:rFonts w:ascii="Calibri" w:eastAsia="Calibri" w:hAnsi="Calibri" w:cs="Calibri"/>
-        </w:rPr>
+      </w:pPr>
+      <w:r>
+        <w:t>CASO DI TEST 1</w:t>
+      </w:r>
+      <w:r>
         <w:t>7</w:t>
       </w:r>
-      <w:r>
-        <w:rPr>
-          <w:rFonts w:ascii="Calibri" w:eastAsia="Calibri" w:hAnsi="Calibri" w:cs="Calibri"/>
-        </w:rPr>
-        <w:t xml:space="preserve"> </w:t>
-      </w:r>
-    </w:p>
-    <w:p>
-      <w:pPr>
-        <w:jc w:val="both"/>
-      </w:pPr>
-      <w:r>
-        <w:t xml:space="preserve">Durante la fase di compilazione dei dati anagrafici dell’assistito, il test case riguarda la generazione di un </w:t>
+    </w:p>
+    <w:p>
+      <w:pPr>
+        <w:jc w:val="both"/>
+      </w:pPr>
+      <w:bookmarkStart w:id="1" w:name="_Hlk122977440"/>
+      <w:r>
+        <w:t xml:space="preserve">Il mancato inserimento </w:t>
+      </w:r>
+      <w:r>
+        <w:t>del campo che riport</w:t>
+      </w:r>
+      <w:r>
+        <w:t>a</w:t>
+      </w:r>
+      <w:r>
+        <w:t xml:space="preserve"> le</w:t>
+      </w:r>
+      <w:r>
+        <w:t xml:space="preserve"> informazioni testuali contenute nella sezione “</w:t>
+      </w:r>
+      <w:r>
+        <w:t>Epicrisi</w:t>
+      </w:r>
+      <w:r>
+        <w:t>” (</w:t>
+      </w:r>
+      <w:r>
+        <w:rPr>
+          <w:i/>
+        </w:rPr>
+        <w:t>section/text</w:t>
+      </w:r>
+      <w:r>
+        <w:t xml:space="preserve">), genera </w:t>
       </w:r>
       <w:r>
         <w:rPr>
@@ -1219,70 +2032,10 @@
         <w:t>errore semantico</w:t>
       </w:r>
       <w:r>
-        <w:t xml:space="preserve"> </w:t>
-      </w:r>
-      <w:r>
-        <w:t>causato</w:t>
-      </w:r>
-      <w:r>
-        <w:t xml:space="preserve"> </w:t>
-      </w:r>
-      <w:r>
-        <w:t>dal mancato inserimento della data di nascita d</w:t>
-      </w:r>
-      <w:r>
-        <w:t>ello stesso</w:t>
-      </w:r>
-      <w:r>
-        <w:t xml:space="preserve"> (</w:t>
-      </w:r>
-      <w:proofErr w:type="spellStart"/>
-      <w:r>
-        <w:rPr>
-          <w:i/>
-          <w:iCs/>
-        </w:rPr>
-        <w:t>patientRole</w:t>
-      </w:r>
-      <w:proofErr w:type="spellEnd"/>
-      <w:r>
-        <w:rPr>
-          <w:i/>
-          <w:iCs/>
-        </w:rPr>
-        <w:t>/</w:t>
-      </w:r>
-      <w:proofErr w:type="spellStart"/>
-      <w:r>
-        <w:rPr>
-          <w:i/>
-          <w:iCs/>
-        </w:rPr>
-        <w:t>patient</w:t>
-      </w:r>
-      <w:proofErr w:type="spellEnd"/>
-      <w:r>
-        <w:rPr>
-          <w:i/>
-          <w:iCs/>
-        </w:rPr>
-        <w:t>/</w:t>
-      </w:r>
-      <w:proofErr w:type="spellStart"/>
-      <w:r>
-        <w:rPr>
-          <w:i/>
-          <w:iCs/>
-        </w:rPr>
-        <w:t>birthTime</w:t>
-      </w:r>
-      <w:proofErr w:type="spellEnd"/>
-      <w:r>
-        <w:t>)</w:t>
-      </w:r>
-      <w:r>
         <w:t>.</w:t>
       </w:r>
+      <w:bookmarkEnd w:id="0"/>
+      <w:bookmarkEnd w:id="1"/>
     </w:p>
     <w:p>
       <w:pPr>
@@ -1295,399 +2048,10 @@
         <w:jc w:val="both"/>
       </w:pPr>
       <w:r>
-        <w:rPr>
-          <w:rFonts w:ascii="Calibri" w:eastAsia="Calibri" w:hAnsi="Calibri" w:cs="Calibri"/>
-        </w:rPr>
-        <w:t xml:space="preserve">CASO DI TEST </w:t>
-      </w:r>
-      <w:r>
-        <w:rPr>
-          <w:rFonts w:ascii="Calibri" w:eastAsia="Calibri" w:hAnsi="Calibri" w:cs="Calibri"/>
-        </w:rPr>
+        <w:t>CASO DI TEST 1</w:t>
+      </w:r>
+      <w:r>
         <w:t>8</w:t>
-      </w:r>
-      <w:r>
-        <w:rPr>
-          <w:rFonts w:ascii="Calibri" w:eastAsia="Calibri" w:hAnsi="Calibri" w:cs="Calibri"/>
-        </w:rPr>
-        <w:t xml:space="preserve"> </w:t>
-      </w:r>
-    </w:p>
-    <w:p>
-      <w:pPr>
-        <w:jc w:val="both"/>
-      </w:pPr>
-      <w:r>
-        <w:t xml:space="preserve">Durante la fase di compilazione dei dati anagrafici dell’assistito, il test case riguarda la generazione di un </w:t>
-      </w:r>
-      <w:r>
-        <w:rPr>
-          <w:u w:val="single"/>
-        </w:rPr>
-        <w:t>errore semantico</w:t>
-      </w:r>
-      <w:r>
-        <w:t xml:space="preserve"> scatenato dall’inserimento di un livello di riservatezza del documento (</w:t>
-      </w:r>
-      <w:proofErr w:type="spellStart"/>
-      <w:r>
-        <w:rPr>
-          <w:i/>
-          <w:iCs/>
-        </w:rPr>
-        <w:t>confidentialityCode</w:t>
-      </w:r>
-      <w:proofErr w:type="spellEnd"/>
-      <w:r>
-        <w:t xml:space="preserve">) con informazioni moderatamente sensibili (“Restricted”).  </w:t>
-      </w:r>
-    </w:p>
-    <w:p>
-      <w:pPr>
-        <w:jc w:val="both"/>
-        <w:rPr>
-          <w:highlight w:val="yellow"/>
-        </w:rPr>
-      </w:pPr>
-      <w:r>
-        <w:rPr>
-          <w:rFonts w:ascii="Times New Roman" w:eastAsia="Times New Roman" w:hAnsi="Times New Roman" w:cs="Times New Roman"/>
-          <w:sz w:val="24"/>
-          <w:szCs w:val="24"/>
-          <w:highlight w:val="yellow"/>
-        </w:rPr>
-        <w:t xml:space="preserve"> </w:t>
-      </w:r>
-    </w:p>
-    <w:p>
-      <w:pPr>
-        <w:pStyle w:val="Heading3"/>
-        <w:jc w:val="both"/>
-        <w:rPr>
-          <w:rFonts w:ascii="Calibri" w:eastAsia="Calibri" w:hAnsi="Calibri" w:cs="Calibri"/>
-        </w:rPr>
-      </w:pPr>
-      <w:r>
-        <w:rPr>
-          <w:rFonts w:ascii="Calibri" w:eastAsia="Calibri" w:hAnsi="Calibri" w:cs="Calibri"/>
-        </w:rPr>
-        <w:lastRenderedPageBreak/>
-        <w:t xml:space="preserve">CASO DI TEST </w:t>
-      </w:r>
-      <w:r>
-        <w:rPr>
-          <w:rFonts w:ascii="Calibri" w:eastAsia="Calibri" w:hAnsi="Calibri" w:cs="Calibri"/>
-        </w:rPr>
-        <w:t>9</w:t>
-      </w:r>
-    </w:p>
-    <w:p>
-      <w:pPr>
-        <w:spacing w:after="0" w:line="240" w:lineRule="auto"/>
-        <w:jc w:val="both"/>
-        <w:rPr>
-          <w:rFonts w:ascii="Calibri" w:eastAsia="Calibri" w:hAnsi="Calibri" w:cs="Calibri"/>
-          <w:color w:val="000000" w:themeColor="text1"/>
-        </w:rPr>
-      </w:pPr>
-      <w:r>
-        <w:rPr>
-          <w:rStyle w:val="normaltextrun"/>
-          <w:rFonts w:ascii="Calibri" w:eastAsia="Calibri" w:hAnsi="Calibri" w:cs="Calibri"/>
-          <w:color w:val="000000" w:themeColor="text1"/>
-        </w:rPr>
-        <w:t xml:space="preserve">Durante la fase di compilazione dei dati anagrafici dell’assistito, il test case riguarda la generazione di un </w:t>
-      </w:r>
-      <w:r>
-        <w:rPr>
-          <w:rStyle w:val="normaltextrun"/>
-          <w:rFonts w:ascii="Calibri" w:eastAsia="Calibri" w:hAnsi="Calibri" w:cs="Calibri"/>
-          <w:color w:val="000000" w:themeColor="text1"/>
-          <w:u w:val="single"/>
-        </w:rPr>
-        <w:t>errore semantico</w:t>
-      </w:r>
-      <w:r>
-        <w:rPr>
-          <w:rStyle w:val="normaltextrun"/>
-          <w:rFonts w:ascii="Calibri" w:eastAsia="Calibri" w:hAnsi="Calibri" w:cs="Calibri"/>
-          <w:color w:val="000000" w:themeColor="text1"/>
-        </w:rPr>
-        <w:t xml:space="preserve"> causato dall’inserimento dell’indirizzo ma non la specifica del comune di residenza del </w:t>
-      </w:r>
-      <w:r>
-        <w:rPr>
-          <w:rStyle w:val="normaltextrun"/>
-          <w:rFonts w:ascii="Calibri" w:eastAsia="Calibri" w:hAnsi="Calibri" w:cs="Calibri"/>
-          <w:color w:val="000000" w:themeColor="text1"/>
-        </w:rPr>
-        <w:t>paziente</w:t>
-      </w:r>
-      <w:r>
-        <w:t xml:space="preserve"> (</w:t>
-      </w:r>
-      <w:proofErr w:type="spellStart"/>
-      <w:r>
-        <w:rPr>
-          <w:i/>
-          <w:iCs/>
-        </w:rPr>
-        <w:t>patientRole</w:t>
-      </w:r>
-      <w:proofErr w:type="spellEnd"/>
-      <w:r>
-        <w:rPr>
-          <w:i/>
-          <w:iCs/>
-        </w:rPr>
-        <w:t>/</w:t>
-      </w:r>
-      <w:proofErr w:type="spellStart"/>
-      <w:r>
-        <w:rPr>
-          <w:i/>
-          <w:iCs/>
-        </w:rPr>
-        <w:t>address</w:t>
-      </w:r>
-      <w:proofErr w:type="spellEnd"/>
-      <w:r>
-        <w:rPr>
-          <w:i/>
-          <w:iCs/>
-        </w:rPr>
-        <w:t>/city</w:t>
-      </w:r>
-      <w:r>
-        <w:t>)</w:t>
-      </w:r>
-      <w:r>
-        <w:rPr>
-          <w:u w:val="single"/>
-        </w:rPr>
-        <w:t>.</w:t>
-      </w:r>
-    </w:p>
-    <w:p>
-      <w:pPr>
-        <w:jc w:val="both"/>
-      </w:pPr>
-    </w:p>
-    <w:p>
-      <w:pPr>
-        <w:pStyle w:val="Heading3"/>
-        <w:jc w:val="both"/>
-      </w:pPr>
-      <w:r>
-        <w:rPr>
-          <w:rFonts w:ascii="Calibri" w:eastAsia="Calibri" w:hAnsi="Calibri" w:cs="Calibri"/>
-        </w:rPr>
-        <w:t xml:space="preserve">CASO DI TEST </w:t>
-      </w:r>
-      <w:r>
-        <w:rPr>
-          <w:rFonts w:ascii="Calibri" w:eastAsia="Calibri" w:hAnsi="Calibri" w:cs="Calibri"/>
-        </w:rPr>
-        <w:t>10</w:t>
-      </w:r>
-    </w:p>
-    <w:p>
-      <w:pPr>
-        <w:jc w:val="both"/>
-      </w:pPr>
-      <w:r>
-        <w:t>Durante la fase di compilazione dei dati inerenti al nominativo del paziente, viene indicato il cognome ma omesso il nome dello stesso (</w:t>
-      </w:r>
-      <w:proofErr w:type="spellStart"/>
-      <w:r>
-        <w:rPr>
-          <w:i/>
-          <w:iCs/>
-        </w:rPr>
-        <w:t>patient</w:t>
-      </w:r>
-      <w:proofErr w:type="spellEnd"/>
-      <w:r>
-        <w:rPr>
-          <w:i/>
-          <w:iCs/>
-        </w:rPr>
-        <w:t>/name/</w:t>
-      </w:r>
-      <w:proofErr w:type="spellStart"/>
-      <w:r>
-        <w:rPr>
-          <w:i/>
-          <w:iCs/>
-        </w:rPr>
-        <w:t>given</w:t>
-      </w:r>
-      <w:proofErr w:type="spellEnd"/>
-      <w:r>
-        <w:t xml:space="preserve">) </w:t>
-      </w:r>
-      <w:r>
-        <w:t>generando così un</w:t>
-      </w:r>
-      <w:r>
-        <w:t xml:space="preserve"> </w:t>
-      </w:r>
-      <w:r>
-        <w:rPr>
-          <w:u w:val="single"/>
-        </w:rPr>
-        <w:t>errore semantico</w:t>
-      </w:r>
-      <w:r>
-        <w:t xml:space="preserve">. </w:t>
-      </w:r>
-    </w:p>
-    <w:p>
-      <w:pPr>
-        <w:jc w:val="both"/>
-        <w:rPr>
-          <w:highlight w:val="yellow"/>
-        </w:rPr>
-      </w:pPr>
-    </w:p>
-    <w:p>
-      <w:pPr>
-        <w:pStyle w:val="Heading3"/>
-        <w:jc w:val="both"/>
-      </w:pPr>
-      <w:r>
-        <w:rPr>
-          <w:rFonts w:ascii="Calibri" w:eastAsia="Calibri" w:hAnsi="Calibri" w:cs="Calibri"/>
-        </w:rPr>
-        <w:t>CASO DI TEST 1</w:t>
-      </w:r>
-      <w:r>
-        <w:rPr>
-          <w:rFonts w:ascii="Calibri" w:eastAsia="Calibri" w:hAnsi="Calibri" w:cs="Calibri"/>
-        </w:rPr>
-        <w:t>1</w:t>
-      </w:r>
-    </w:p>
-    <w:p>
-      <w:pPr>
-        <w:jc w:val="both"/>
-      </w:pPr>
-      <w:r>
-        <w:t>Durante la fase di compilazione dei dati inerenti all’anagrafica del paziente, viene indicato un valore errato nel campo relativo al “Sesso” del paziente (</w:t>
-      </w:r>
-      <w:proofErr w:type="spellStart"/>
-      <w:r>
-        <w:rPr>
-          <w:i/>
-          <w:iCs/>
-        </w:rPr>
-        <w:t>administrativeGenderCode</w:t>
-      </w:r>
-      <w:proofErr w:type="spellEnd"/>
-      <w:r>
-        <w:t xml:space="preserve">), cioè un valore diverso da quelli ammessi che corrispondono a ‘maschio’, ‘femmina’ o ‘indifferenziato’. Viene così generato un </w:t>
-      </w:r>
-      <w:r>
-        <w:rPr>
-          <w:u w:val="single"/>
-        </w:rPr>
-        <w:t>errore terminologico</w:t>
-      </w:r>
-      <w:r>
-        <w:t>.</w:t>
-      </w:r>
-      <w:r>
-        <w:t xml:space="preserve"> </w:t>
-      </w:r>
-    </w:p>
-    <w:p>
-      <w:pPr>
-        <w:jc w:val="both"/>
-      </w:pPr>
-    </w:p>
-    <w:p>
-      <w:pPr>
-        <w:pStyle w:val="Heading3"/>
-        <w:jc w:val="both"/>
-      </w:pPr>
-      <w:r>
-        <w:t>CASO DI TEST 1</w:t>
-      </w:r>
-      <w:r>
-        <w:t>2</w:t>
-      </w:r>
-    </w:p>
-    <w:p>
-      <w:pPr>
-        <w:jc w:val="both"/>
-      </w:pPr>
-      <w:r>
-        <w:t>Si prende in esame il caso in cui l’inserimento delle informazioni relative alla dimensione del tumore riportata nella sezione “Osservazione Microscopica” avvenga con un codice errato (</w:t>
-      </w:r>
-      <w:r>
-        <w:rPr>
-          <w:i/>
-          <w:iCs/>
-        </w:rPr>
-        <w:t>component/</w:t>
-      </w:r>
-      <w:proofErr w:type="spellStart"/>
-      <w:r>
-        <w:rPr>
-          <w:i/>
-          <w:iCs/>
-        </w:rPr>
-        <w:t>observation</w:t>
-      </w:r>
-      <w:proofErr w:type="spellEnd"/>
-      <w:r>
-        <w:rPr>
-          <w:i/>
-          <w:iCs/>
-        </w:rPr>
-        <w:t>/</w:t>
-      </w:r>
-      <w:r>
-        <w:rPr>
-          <w:i/>
-          <w:iCs/>
-        </w:rPr>
-        <w:t>code</w:t>
-      </w:r>
-      <w:r>
-        <w:t xml:space="preserve">), e quindi non previsto dal sistema di codifica di riferimento </w:t>
-      </w:r>
-      <w:r>
-        <w:t>LOINC</w:t>
-      </w:r>
-      <w:r>
-        <w:t xml:space="preserve">, generando così un </w:t>
-      </w:r>
-      <w:r>
-        <w:rPr>
-          <w:u w:val="single"/>
-        </w:rPr>
-        <w:t>errore terminologico.</w:t>
-      </w:r>
-    </w:p>
-    <w:p>
-      <w:pPr>
-        <w:jc w:val="both"/>
-        <w:rPr>
-          <w:highlight w:val="yellow"/>
-        </w:rPr>
-      </w:pPr>
-    </w:p>
-    <w:p>
-      <w:pPr>
-        <w:pStyle w:val="Heading3"/>
-        <w:jc w:val="both"/>
-      </w:pPr>
-      <w:r>
-        <w:t>CASO DI TEST 1</w:t>
-      </w:r>
-      <w:r>
-        <w:t>3</w:t>
       </w:r>
     </w:p>
     <w:p>
@@ -1697,418 +2061,112 @@
         <w:jc w:val="both"/>
       </w:pPr>
       <w:r>
-        <w:t xml:space="preserve">Durante la fase di compilazione delle informazioni relative allo stato clinico del problema associato </w:t>
-      </w:r>
-      <w:r>
-        <w:rPr>
-          <w:rFonts w:ascii="Calibri" w:eastAsia="Calibri" w:hAnsi="Calibri" w:cs="Calibri"/>
-          <w:color w:val="000000" w:themeColor="text1"/>
-        </w:rPr>
-        <w:t xml:space="preserve">all’anamnesi patologica prossima del paziente nella sezione “Anamnesi”, </w:t>
-      </w:r>
-      <w:r>
-        <w:t>viene generato un</w:t>
+        <w:t xml:space="preserve">Durante la fase di compilazione delle informazioni </w:t>
+      </w:r>
+      <w:r>
+        <w:t>associate</w:t>
+      </w:r>
+      <w:r>
+        <w:t xml:space="preserve"> ai </w:t>
+      </w:r>
+      <w:r>
+        <w:t>linfonodi</w:t>
       </w:r>
       <w:r>
         <w:t xml:space="preserve"> </w:t>
       </w:r>
       <w:r>
+        <w:t xml:space="preserve">nella </w:t>
+      </w:r>
+      <w:r>
+        <w:rPr>
+          <w:i/>
+        </w:rPr>
+        <w:t>entry</w:t>
+      </w:r>
+      <w:r>
+        <w:t xml:space="preserve"> </w:t>
+      </w:r>
+      <w:r>
+        <w:t>“Fo</w:t>
+      </w:r>
+      <w:r>
+        <w:t>rmula del tumore</w:t>
+      </w:r>
+      <w:r>
+        <w:t>”</w:t>
+      </w:r>
+      <w:r>
+        <w:t xml:space="preserve"> </w:t>
+      </w:r>
+      <w:r>
+        <w:t>della</w:t>
+      </w:r>
+      <w:r>
+        <w:t xml:space="preserve"> sezione “</w:t>
+      </w:r>
+      <w:r>
+        <w:t>Diagnosi</w:t>
+      </w:r>
+      <w:r>
+        <w:t>”, viene generato un</w:t>
+      </w:r>
+      <w:r>
         <w:rPr>
           <w:u w:val="single"/>
         </w:rPr>
-        <w:t xml:space="preserve">errore </w:t>
-      </w:r>
-      <w:r>
-        <w:rPr>
-          <w:u w:val="single"/>
-        </w:rPr>
-        <w:t>terminologico</w:t>
-      </w:r>
-      <w:r>
-        <w:t xml:space="preserve"> dovuto all’inserimento di un codice errato (</w:t>
-      </w:r>
-      <w:proofErr w:type="spellStart"/>
+        <w:t xml:space="preserve"> errore semantico</w:t>
+      </w:r>
+      <w:r>
+        <w:t xml:space="preserve"> dovuto </w:t>
+      </w:r>
+      <w:r>
+        <w:t>al</w:t>
+      </w:r>
+      <w:r>
+        <w:t xml:space="preserve"> </w:t>
+      </w:r>
+      <w:r>
+        <w:t>mancat</w:t>
+      </w:r>
+      <w:r>
+        <w:t>o inserimento</w:t>
+      </w:r>
+      <w:r>
+        <w:t xml:space="preserve"> dell’elemento</w:t>
+      </w:r>
+      <w:r>
+        <w:t xml:space="preserve"> che s</w:t>
+      </w:r>
+      <w:r>
+        <w:t>pecifica il</w:t>
+      </w:r>
+      <w:r>
+        <w:t xml:space="preserve"> numero dei linfonodi </w:t>
+      </w:r>
+      <w:r>
+        <w:t>(</w:t>
+      </w:r>
       <w:r>
         <w:rPr>
           <w:i/>
-          <w:iCs/>
         </w:rPr>
         <w:t>observation</w:t>
       </w:r>
-      <w:proofErr w:type="spellEnd"/>
       <w:r>
         <w:rPr>
           <w:i/>
-          <w:iCs/>
         </w:rPr>
         <w:t>/</w:t>
       </w:r>
-      <w:proofErr w:type="spellStart"/>
       <w:r>
         <w:rPr>
           <w:i/>
-          <w:iCs/>
         </w:rPr>
         <w:t>value</w:t>
       </w:r>
-      <w:proofErr w:type="spellEnd"/>
-      <w:r>
-        <w:rPr>
-          <w:i/>
-          <w:iCs/>
-        </w:rPr>
-        <w:t>/@code</w:t>
-      </w:r>
       <w:r>
         <w:t>).</w:t>
-      </w:r>
-    </w:p>
-    <w:p>
-      <w:pPr>
-        <w:jc w:val="both"/>
-        <w:rPr>
-          <w:highlight w:val="yellow"/>
-        </w:rPr>
-      </w:pPr>
-    </w:p>
-    <w:p>
-      <w:pPr>
-        <w:pStyle w:val="Heading3"/>
-        <w:jc w:val="both"/>
-      </w:pPr>
-      <w:r>
-        <w:t>CASO DI TEST 1</w:t>
-      </w:r>
-      <w:r>
-        <w:t>4</w:t>
-      </w:r>
-    </w:p>
-    <w:p>
-      <w:pPr>
-        <w:jc w:val="both"/>
-      </w:pPr>
-      <w:r>
-        <w:t xml:space="preserve">Il mancato inserimento del campo inerente all’identificativo univoco della </w:t>
-      </w:r>
-      <w:r>
-        <w:t xml:space="preserve">richiesta </w:t>
-      </w:r>
-      <w:r>
-        <w:rPr>
-          <w:rStyle w:val="ui-provider"/>
-        </w:rPr>
-        <w:t>od ogni altro tipo di ordine ad esso relativo</w:t>
-      </w:r>
-      <w:r>
-        <w:t xml:space="preserve"> </w:t>
-      </w:r>
-      <w:r>
-        <w:t xml:space="preserve">che ha </w:t>
-      </w:r>
-      <w:r>
-        <w:t xml:space="preserve">prodotto il documento </w:t>
-      </w:r>
-      <w:r>
-        <w:t>(</w:t>
-      </w:r>
-      <w:proofErr w:type="spellStart"/>
-      <w:r>
-        <w:rPr>
-          <w:i/>
-          <w:iCs/>
-        </w:rPr>
-        <w:t>inFulfillmentOf</w:t>
-      </w:r>
-      <w:proofErr w:type="spellEnd"/>
-      <w:r>
-        <w:rPr>
-          <w:i/>
-          <w:iCs/>
-        </w:rPr>
-        <w:t>/</w:t>
-      </w:r>
-      <w:proofErr w:type="spellStart"/>
-      <w:r>
-        <w:rPr>
-          <w:i/>
-          <w:iCs/>
-        </w:rPr>
-        <w:t>order</w:t>
-      </w:r>
-      <w:proofErr w:type="spellEnd"/>
-      <w:r>
-        <w:rPr>
-          <w:i/>
-          <w:iCs/>
-        </w:rPr>
-        <w:t>/id</w:t>
-      </w:r>
-      <w:r>
-        <w:t>)</w:t>
-      </w:r>
-      <w:r>
-        <w:t>,</w:t>
-      </w:r>
-      <w:r>
-        <w:t xml:space="preserve"> </w:t>
-      </w:r>
-      <w:r>
-        <w:t xml:space="preserve">genera un </w:t>
-      </w:r>
-      <w:r>
-        <w:rPr>
-          <w:u w:val="single"/>
-        </w:rPr>
-        <w:t>errore sintattico</w:t>
-      </w:r>
-      <w:r>
-        <w:t>.</w:t>
-      </w:r>
-    </w:p>
-    <w:p>
-      <w:pPr>
-        <w:jc w:val="both"/>
-        <w:rPr>
-          <w:highlight w:val="yellow"/>
-        </w:rPr>
-      </w:pPr>
-    </w:p>
-    <w:p>
-      <w:pPr>
-        <w:pStyle w:val="Heading3"/>
-        <w:jc w:val="both"/>
-      </w:pPr>
-      <w:r>
-        <w:t>CASO DI TEST 1</w:t>
-      </w:r>
-      <w:r>
-        <w:t>5</w:t>
-      </w:r>
-    </w:p>
-    <w:p>
-      <w:pPr>
-        <w:jc w:val="both"/>
-        <w:rPr>
-          <w:u w:val="single"/>
-        </w:rPr>
-      </w:pPr>
-      <w:r>
-        <w:t>Il mancato inserimento</w:t>
-      </w:r>
-      <w:r>
-        <w:t xml:space="preserve"> del codice </w:t>
-      </w:r>
-      <w:r>
-        <w:rPr>
-          <w:i/>
-          <w:iCs/>
-        </w:rPr>
-        <w:t>(entry/</w:t>
-      </w:r>
-      <w:proofErr w:type="spellStart"/>
-      <w:r>
-        <w:rPr>
-          <w:i/>
-          <w:iCs/>
-        </w:rPr>
-        <w:t>observation</w:t>
-      </w:r>
-      <w:proofErr w:type="spellEnd"/>
-      <w:r>
-        <w:rPr>
-          <w:i/>
-          <w:iCs/>
-        </w:rPr>
-        <w:t>/code)</w:t>
-      </w:r>
-      <w:r>
-        <w:rPr>
-          <w:i/>
-          <w:iCs/>
-        </w:rPr>
-        <w:t xml:space="preserve"> </w:t>
-      </w:r>
-      <w:r>
-        <w:t>che specifica l’esame eseguito</w:t>
-      </w:r>
-      <w:r>
-        <w:t xml:space="preserve"> </w:t>
-      </w:r>
-      <w:r>
-        <w:t xml:space="preserve">all’interno della </w:t>
-      </w:r>
-      <w:proofErr w:type="gramStart"/>
-      <w:r>
-        <w:t>sotto-</w:t>
-      </w:r>
-      <w:r>
-        <w:t>sezione</w:t>
-      </w:r>
-      <w:proofErr w:type="gramEnd"/>
-      <w:r>
-        <w:t xml:space="preserve"> “Precedenti Esami Eseguiti”</w:t>
-      </w:r>
-      <w:r>
-        <w:t xml:space="preserve"> </w:t>
-      </w:r>
-      <w:r>
-        <w:t xml:space="preserve">genera un </w:t>
-      </w:r>
-      <w:r>
-        <w:rPr>
-          <w:u w:val="single"/>
-        </w:rPr>
-        <w:t xml:space="preserve">errore </w:t>
-      </w:r>
-      <w:r>
-        <w:rPr>
-          <w:u w:val="single"/>
-        </w:rPr>
-        <w:t>sintattico</w:t>
-      </w:r>
-      <w:r>
-        <w:rPr>
-          <w:u w:val="single"/>
-        </w:rPr>
-        <w:t>.</w:t>
-      </w:r>
-    </w:p>
-    <w:p>
-      <w:pPr>
-        <w:jc w:val="both"/>
-      </w:pPr>
-    </w:p>
-    <w:p>
-      <w:pPr>
-        <w:pStyle w:val="Heading3"/>
-        <w:jc w:val="both"/>
-      </w:pPr>
-      <w:r>
-        <w:t>CASO DI TEST 1</w:t>
-      </w:r>
-      <w:r>
-        <w:t>6</w:t>
-      </w:r>
-    </w:p>
-    <w:p>
-      <w:pPr>
-        <w:jc w:val="both"/>
-      </w:pPr>
-      <w:bookmarkStart w:id="0" w:name="_Hlk122876476"/>
-      <w:r>
-        <w:t>Il mancato inserimento della sezione obbligatoria “</w:t>
-      </w:r>
-      <w:r>
-        <w:t>Procedur</w:t>
-      </w:r>
-      <w:r>
-        <w:t>a</w:t>
-      </w:r>
-      <w:r>
-        <w:t xml:space="preserve">” genera un </w:t>
-      </w:r>
-      <w:r>
-        <w:rPr>
-          <w:u w:val="single"/>
-        </w:rPr>
-        <w:t>errore semantico</w:t>
-      </w:r>
-      <w:r>
-        <w:t>.</w:t>
-      </w:r>
-    </w:p>
-    <w:p>
-      <w:pPr>
-        <w:jc w:val="both"/>
-        <w:rPr>
-          <w:highlight w:val="yellow"/>
-        </w:rPr>
-      </w:pPr>
-    </w:p>
-    <w:p>
-      <w:pPr>
-        <w:pStyle w:val="Heading3"/>
-        <w:jc w:val="both"/>
-      </w:pPr>
-      <w:r>
-        <w:t>CASO DI TEST 1</w:t>
-      </w:r>
-      <w:r>
-        <w:t>7</w:t>
-      </w:r>
-    </w:p>
-    <w:p>
-      <w:pPr>
-        <w:jc w:val="both"/>
-      </w:pPr>
-      <w:bookmarkStart w:id="1" w:name="_Hlk122977440"/>
-      <w:r>
-        <w:t xml:space="preserve">Il mancato inserimento </w:t>
-      </w:r>
-      <w:r>
-        <w:t>del campo che riport</w:t>
-      </w:r>
-      <w:r>
-        <w:t>a</w:t>
-      </w:r>
-      <w:r>
-        <w:t xml:space="preserve"> le</w:t>
-      </w:r>
-      <w:r>
-        <w:t xml:space="preserve"> informazioni testuali contenute nella sezione “</w:t>
-      </w:r>
-      <w:r>
-        <w:t>Epicrisi</w:t>
-      </w:r>
-      <w:r>
-        <w:t>” (</w:t>
-      </w:r>
-      <w:proofErr w:type="spellStart"/>
-      <w:r>
-        <w:rPr>
-          <w:i/>
-          <w:iCs/>
-        </w:rPr>
-        <w:t>section</w:t>
-      </w:r>
-      <w:proofErr w:type="spellEnd"/>
-      <w:r>
-        <w:rPr>
-          <w:i/>
-          <w:iCs/>
-        </w:rPr>
-        <w:t>/text</w:t>
-      </w:r>
-      <w:r>
-        <w:t xml:space="preserve">), genera </w:t>
-      </w:r>
-      <w:r>
-        <w:rPr>
-          <w:u w:val="single"/>
-        </w:rPr>
-        <w:t>errore semantico</w:t>
-      </w:r>
-      <w:r>
-        <w:t>.</w:t>
-      </w:r>
-      <w:bookmarkEnd w:id="0"/>
-      <w:bookmarkEnd w:id="1"/>
-    </w:p>
-    <w:p>
-      <w:pPr>
-        <w:jc w:val="both"/>
-      </w:pPr>
-    </w:p>
-    <w:p>
-      <w:pPr>
-        <w:pStyle w:val="Heading3"/>
-        <w:jc w:val="both"/>
-      </w:pPr>
-      <w:r>
-        <w:t>CASO DI TEST 1</w:t>
-      </w:r>
-      <w:r>
-        <w:t>8</w:t>
       </w:r>
     </w:p>
     <w:p>
@@ -2116,133 +2174,12 @@
         <w:pStyle w:val="ListParagraph"/>
         <w:ind w:left="0"/>
         <w:jc w:val="both"/>
-      </w:pPr>
-      <w:r>
-        <w:t xml:space="preserve">Durante la fase di compilazione delle informazioni </w:t>
-      </w:r>
-      <w:r>
-        <w:t>associate</w:t>
-      </w:r>
-      <w:r>
-        <w:t xml:space="preserve"> ai </w:t>
-      </w:r>
-      <w:r>
-        <w:t>linfonodi</w:t>
-      </w:r>
-      <w:r>
-        <w:t xml:space="preserve"> </w:t>
-      </w:r>
-      <w:r>
-        <w:t xml:space="preserve">nella </w:t>
-      </w:r>
-      <w:r>
-        <w:rPr>
-          <w:i/>
-          <w:iCs/>
-        </w:rPr>
-        <w:t>entry</w:t>
-      </w:r>
-      <w:r>
-        <w:t xml:space="preserve"> </w:t>
-      </w:r>
-      <w:r>
-        <w:t>“Fo</w:t>
-      </w:r>
-      <w:r>
-        <w:t>rmula del tumore</w:t>
-      </w:r>
-      <w:r>
-        <w:t>”</w:t>
-      </w:r>
-      <w:r>
-        <w:t xml:space="preserve"> </w:t>
-      </w:r>
-      <w:r>
-        <w:t>della</w:t>
-      </w:r>
-      <w:r>
-        <w:t xml:space="preserve"> sezione “</w:t>
-      </w:r>
-      <w:r>
-        <w:t>Diagnosi</w:t>
-      </w:r>
-      <w:r>
-        <w:t>”, viene generato un</w:t>
-      </w:r>
-      <w:r>
-        <w:rPr>
-          <w:u w:val="single"/>
-        </w:rPr>
-        <w:t xml:space="preserve"> errore semantico</w:t>
-      </w:r>
-      <w:r>
-        <w:t xml:space="preserve"> dovuto </w:t>
-      </w:r>
-      <w:r>
-        <w:t>al</w:t>
-      </w:r>
-      <w:r>
-        <w:t xml:space="preserve"> </w:t>
-      </w:r>
-      <w:r>
-        <w:t>mancat</w:t>
-      </w:r>
-      <w:r>
-        <w:t>o inserimento</w:t>
-      </w:r>
-      <w:r>
-        <w:t xml:space="preserve"> dell’elemento</w:t>
-      </w:r>
-      <w:r>
-        <w:t xml:space="preserve"> che s</w:t>
-      </w:r>
-      <w:r>
-        <w:t>pecifica il</w:t>
-      </w:r>
-      <w:r>
-        <w:t xml:space="preserve"> numero dei linfonodi </w:t>
-      </w:r>
-      <w:r>
-        <w:t>(</w:t>
-      </w:r>
-      <w:proofErr w:type="spellStart"/>
-      <w:r>
-        <w:rPr>
-          <w:i/>
-          <w:iCs/>
-        </w:rPr>
-        <w:t>observation</w:t>
-      </w:r>
-      <w:proofErr w:type="spellEnd"/>
-      <w:r>
-        <w:rPr>
-          <w:i/>
-          <w:iCs/>
-        </w:rPr>
-        <w:t>/</w:t>
-      </w:r>
-      <w:proofErr w:type="spellStart"/>
-      <w:r>
-        <w:rPr>
-          <w:i/>
-          <w:iCs/>
-        </w:rPr>
-        <w:t>value</w:t>
-      </w:r>
-      <w:proofErr w:type="spellEnd"/>
-      <w:r>
-        <w:t>).</w:t>
-      </w:r>
-    </w:p>
-    <w:p>
-      <w:pPr>
-        <w:jc w:val="both"/>
         <w:rPr>
           <w:b/>
           <w:bCs/>
-          <w:highlight w:val="yellow"/>
-        </w:rPr>
-      </w:pPr>
+        </w:rPr>
+      </w:pPr>
+      <w:bookmarkStart w:id="2" w:name="_Hlk122880431"/>
     </w:p>
     <w:p>
       <w:pPr>
@@ -2250,86 +2187,101 @@
         <w:jc w:val="both"/>
       </w:pPr>
       <w:r>
-        <w:t>CASO DI TEST 1</w:t>
-      </w:r>
-      <w:r>
-        <w:t>9</w:t>
-      </w:r>
-    </w:p>
-    <w:p>
-      <w:pPr>
-        <w:pStyle w:val="ListParagraph"/>
-        <w:ind w:left="0"/>
-        <w:jc w:val="both"/>
-      </w:pPr>
-      <w:bookmarkStart w:id="2" w:name="_Hlk122880431"/>
-      <w:r>
-        <w:t xml:space="preserve">Durante la fase di compilazione delle </w:t>
-      </w:r>
-      <w:r>
-        <w:t xml:space="preserve">informazioni sulla </w:t>
-      </w:r>
-      <w:r>
-        <w:t>procedura di raccolta del campione</w:t>
-      </w:r>
-      <w:r>
-        <w:t xml:space="preserve"> nella sezione “</w:t>
-      </w:r>
-      <w:r>
-        <w:t>Procedura</w:t>
-      </w:r>
-      <w:r>
-        <w:t>”, viene generato un</w:t>
-      </w:r>
-      <w:r>
-        <w:rPr>
+        <w:t xml:space="preserve">CASO DI TEST </w:t>
+      </w:r>
+      <w:r>
+        <w:t>20</w:t>
+      </w:r>
+    </w:p>
+    <w:p>
+      <w:pPr>
+        <w:jc w:val="both"/>
+        <w:rPr>
+          <w:rFonts w:ascii="Calibri" w:eastAsia="Calibri" w:hAnsi="Calibri" w:cs="Calibri"/>
+        </w:rPr>
+      </w:pPr>
+      <w:r>
+        <w:rPr>
+          <w:rFonts w:ascii="Calibri" w:eastAsia="Calibri" w:hAnsi="Calibri" w:cs="Calibri"/>
+          <w:color w:val="000000" w:themeColor="text1"/>
+        </w:rPr>
+        <w:t xml:space="preserve">Il mancato inserimento </w:t>
+      </w:r>
+      <w:r>
+        <w:rPr>
+          <w:rFonts w:ascii="Calibri" w:eastAsia="Calibri" w:hAnsi="Calibri" w:cs="Calibri"/>
+          <w:color w:val="000000" w:themeColor="text1"/>
+        </w:rPr>
+        <w:t>del campo che specifica il</w:t>
+      </w:r>
+      <w:r>
+        <w:rPr>
+          <w:rFonts w:ascii="Calibri" w:eastAsia="Calibri" w:hAnsi="Calibri" w:cs="Calibri"/>
+          <w:color w:val="000000" w:themeColor="text1"/>
+        </w:rPr>
+        <w:t xml:space="preserve"> grado di parentela del familiare in oggetto (</w:t>
+      </w:r>
+      <w:r>
+        <w:rPr>
+          <w:rFonts w:ascii="Calibri" w:eastAsia="Calibri" w:hAnsi="Calibri" w:cs="Calibri"/>
+          <w:i/>
+          <w:color w:val="000000" w:themeColor="text1"/>
+        </w:rPr>
+        <w:t>relatedSubject/code</w:t>
+      </w:r>
+      <w:r>
+        <w:rPr>
+          <w:rFonts w:ascii="Calibri" w:eastAsia="Calibri" w:hAnsi="Calibri" w:cs="Calibri"/>
+          <w:color w:val="000000" w:themeColor="text1"/>
+        </w:rPr>
+        <w:t xml:space="preserve">) contenuto nella </w:t>
+      </w:r>
+      <w:r>
+        <w:rPr>
+          <w:rFonts w:ascii="Calibri" w:eastAsia="Calibri" w:hAnsi="Calibri" w:cs="Calibri"/>
+          <w:color w:val="000000" w:themeColor="text1"/>
+        </w:rPr>
+        <w:t>sotto-</w:t>
+      </w:r>
+      <w:r>
+        <w:rPr>
+          <w:rFonts w:ascii="Calibri" w:eastAsia="Calibri" w:hAnsi="Calibri" w:cs="Calibri"/>
+          <w:color w:val="000000" w:themeColor="text1"/>
+        </w:rPr>
+        <w:t xml:space="preserve">sezione </w:t>
+      </w:r>
+      <w:r>
+        <w:rPr>
+          <w:rFonts w:ascii="Calibri" w:eastAsia="Calibri" w:hAnsi="Calibri" w:cs="Calibri"/>
+          <w:color w:val="000000" w:themeColor="text1"/>
+        </w:rPr>
+        <w:t>“</w:t>
+      </w:r>
+      <w:r>
+        <w:rPr>
+          <w:rFonts w:ascii="Calibri" w:eastAsia="Calibri" w:hAnsi="Calibri" w:cs="Calibri"/>
+          <w:color w:val="000000" w:themeColor="text1"/>
+        </w:rPr>
+        <w:t>Anamnesi</w:t>
+      </w:r>
+      <w:r>
+        <w:rPr>
+          <w:rFonts w:ascii="Calibri" w:eastAsia="Calibri" w:hAnsi="Calibri" w:cs="Calibri"/>
+          <w:color w:val="000000" w:themeColor="text1"/>
+        </w:rPr>
+        <w:t xml:space="preserve">”, genera un </w:t>
+      </w:r>
+      <w:r>
+        <w:rPr>
+          <w:rFonts w:ascii="Calibri" w:eastAsia="Calibri" w:hAnsi="Calibri" w:cs="Calibri"/>
+          <w:color w:val="000000" w:themeColor="text1"/>
           <w:u w:val="single"/>
         </w:rPr>
-        <w:t xml:space="preserve"> errore semantico</w:t>
-      </w:r>
-      <w:r>
-        <w:t xml:space="preserve"> dovuto all’assenza della specifica riguardante </w:t>
-      </w:r>
-      <w:r>
-        <w:t xml:space="preserve">la </w:t>
-      </w:r>
-      <w:r>
-        <w:t xml:space="preserve">data in cui la procedura è stata eseguita </w:t>
-      </w:r>
-      <w:r>
-        <w:t>(</w:t>
-      </w:r>
-      <w:r>
-        <w:rPr>
-          <w:i/>
-          <w:iCs/>
-        </w:rPr>
-        <w:t>procedure</w:t>
-      </w:r>
-      <w:r>
-        <w:rPr>
-          <w:i/>
-          <w:iCs/>
-        </w:rPr>
-        <w:t>/</w:t>
-      </w:r>
-      <w:proofErr w:type="spellStart"/>
-      <w:r>
-        <w:rPr>
-          <w:i/>
-          <w:iCs/>
-        </w:rPr>
-        <w:t>effectiveTime</w:t>
-      </w:r>
-      <w:proofErr w:type="spellEnd"/>
-      <w:r>
-        <w:t>).</w:t>
-      </w:r>
-    </w:p>
-    <w:p>
-      <w:pPr>
-        <w:pStyle w:val="ListParagraph"/>
-        <w:ind w:left="0"/>
+        <w:t>errore semantico.</w:t>
+      </w:r>
+    </w:p>
+    <w:p>
+      <w:pPr>
         <w:jc w:val="both"/>
         <w:rPr>
           <w:b/>
@@ -2343,120 +2295,45 @@
         <w:jc w:val="both"/>
       </w:pPr>
       <w:r>
-        <w:t xml:space="preserve">CASO DI TEST </w:t>
-      </w:r>
-      <w:r>
-        <w:t>20</w:t>
-      </w:r>
-    </w:p>
-    <w:p>
-      <w:pPr>
-        <w:jc w:val="both"/>
-        <w:rPr>
-          <w:rFonts w:ascii="Calibri" w:eastAsia="Calibri" w:hAnsi="Calibri" w:cs="Calibri"/>
-        </w:rPr>
-      </w:pPr>
-      <w:r>
-        <w:rPr>
-          <w:rFonts w:ascii="Calibri" w:eastAsia="Calibri" w:hAnsi="Calibri" w:cs="Calibri"/>
-          <w:color w:val="000000" w:themeColor="text1"/>
-        </w:rPr>
-        <w:t xml:space="preserve">Il mancato inserimento </w:t>
-      </w:r>
-      <w:r>
-        <w:rPr>
-          <w:rFonts w:ascii="Calibri" w:eastAsia="Calibri" w:hAnsi="Calibri" w:cs="Calibri"/>
-          <w:color w:val="000000" w:themeColor="text1"/>
-        </w:rPr>
-        <w:t>del campo che specifica il</w:t>
-      </w:r>
-      <w:r>
-        <w:rPr>
-          <w:rFonts w:ascii="Calibri" w:eastAsia="Calibri" w:hAnsi="Calibri" w:cs="Calibri"/>
-          <w:color w:val="000000" w:themeColor="text1"/>
-        </w:rPr>
-        <w:t xml:space="preserve"> grado di parentela del familiare in oggetto (</w:t>
-      </w:r>
-      <w:proofErr w:type="spellStart"/>
-      <w:r>
-        <w:rPr>
-          <w:rFonts w:ascii="Calibri" w:eastAsia="Calibri" w:hAnsi="Calibri" w:cs="Calibri"/>
+        <w:t>CASO DI TEST 2</w:t>
+      </w:r>
+      <w:r>
+        <w:t>1</w:t>
+      </w:r>
+    </w:p>
+    <w:p>
+      <w:pPr>
+        <w:jc w:val="both"/>
+      </w:pPr>
+      <w:r>
+        <w:t>Durante la fase di compilazione delle allergie contenute nella sezione “</w:t>
+      </w:r>
+      <w:r>
+        <w:t>Notizie Cliniche</w:t>
+      </w:r>
+      <w:r>
+        <w:t>”, viene generato un</w:t>
+      </w:r>
+      <w:r>
+        <w:rPr>
+          <w:u w:val="single"/>
+        </w:rPr>
+        <w:t xml:space="preserve"> errore semantico</w:t>
+      </w:r>
+      <w:r>
+        <w:t xml:space="preserve"> dovuto all’assenza della specifica riguardante l’intervallo di tempo in cui l’allergia o intolleranza è attiva (</w:t>
+      </w:r>
+      <w:r>
+        <w:rPr>
           <w:i/>
-          <w:iCs/>
-          <w:color w:val="000000" w:themeColor="text1"/>
-        </w:rPr>
-        <w:t>relatedSubject</w:t>
-      </w:r>
-      <w:proofErr w:type="spellEnd"/>
-      <w:r>
-        <w:rPr>
-          <w:rFonts w:ascii="Calibri" w:eastAsia="Calibri" w:hAnsi="Calibri" w:cs="Calibri"/>
-          <w:i/>
-          <w:iCs/>
-          <w:color w:val="000000" w:themeColor="text1"/>
-        </w:rPr>
-        <w:t>/code</w:t>
-      </w:r>
-      <w:r>
-        <w:rPr>
-          <w:rFonts w:ascii="Calibri" w:eastAsia="Calibri" w:hAnsi="Calibri" w:cs="Calibri"/>
-          <w:color w:val="000000" w:themeColor="text1"/>
-        </w:rPr>
-        <w:t xml:space="preserve">) contenuto nella </w:t>
-      </w:r>
-      <w:proofErr w:type="gramStart"/>
-      <w:r>
-        <w:rPr>
-          <w:rFonts w:ascii="Calibri" w:eastAsia="Calibri" w:hAnsi="Calibri" w:cs="Calibri"/>
-          <w:color w:val="000000" w:themeColor="text1"/>
-        </w:rPr>
-        <w:t>sotto-</w:t>
-      </w:r>
-      <w:r>
-        <w:rPr>
-          <w:rFonts w:ascii="Calibri" w:eastAsia="Calibri" w:hAnsi="Calibri" w:cs="Calibri"/>
-          <w:color w:val="000000" w:themeColor="text1"/>
-        </w:rPr>
-        <w:t>sezione</w:t>
-      </w:r>
-      <w:proofErr w:type="gramEnd"/>
-      <w:r>
-        <w:rPr>
-          <w:rFonts w:ascii="Calibri" w:eastAsia="Calibri" w:hAnsi="Calibri" w:cs="Calibri"/>
-          <w:color w:val="000000" w:themeColor="text1"/>
-        </w:rPr>
-        <w:t xml:space="preserve"> </w:t>
-      </w:r>
-      <w:r>
-        <w:rPr>
-          <w:rFonts w:ascii="Calibri" w:eastAsia="Calibri" w:hAnsi="Calibri" w:cs="Calibri"/>
-          <w:color w:val="000000" w:themeColor="text1"/>
-        </w:rPr>
-        <w:t>“</w:t>
-      </w:r>
-      <w:r>
-        <w:rPr>
-          <w:rFonts w:ascii="Calibri" w:eastAsia="Calibri" w:hAnsi="Calibri" w:cs="Calibri"/>
-          <w:color w:val="000000" w:themeColor="text1"/>
-        </w:rPr>
-        <w:t>Anamnesi</w:t>
-      </w:r>
-      <w:r>
-        <w:rPr>
-          <w:rFonts w:ascii="Calibri" w:eastAsia="Calibri" w:hAnsi="Calibri" w:cs="Calibri"/>
-          <w:color w:val="000000" w:themeColor="text1"/>
-        </w:rPr>
-        <w:t xml:space="preserve">”, genera un </w:t>
-      </w:r>
-      <w:r>
-        <w:rPr>
-          <w:rFonts w:ascii="Calibri" w:eastAsia="Calibri" w:hAnsi="Calibri" w:cs="Calibri"/>
-          <w:color w:val="000000" w:themeColor="text1"/>
-          <w:u w:val="single"/>
-        </w:rPr>
-        <w:t>errore semantico.</w:t>
-      </w:r>
-    </w:p>
+        </w:rPr>
+        <w:t>observation/effectiveTime</w:t>
+      </w:r>
+      <w:r>
+        <w:t>).</w:t>
+      </w:r>
+    </w:p>
+    <w:bookmarkEnd w:id="2"/>
     <w:p>
       <w:pPr>
         <w:jc w:val="both"/>
@@ -2475,257 +2352,130 @@
         <w:t>CASO DI TEST 2</w:t>
       </w:r>
       <w:r>
-        <w:t>1</w:t>
-      </w:r>
-    </w:p>
-    <w:p>
-      <w:pPr>
-        <w:jc w:val="both"/>
-      </w:pPr>
-      <w:r>
-        <w:t>Durante la fase di compilazione delle allergie contenute nella sezione “</w:t>
-      </w:r>
-      <w:r>
-        <w:t>Notizie Cliniche</w:t>
-      </w:r>
-      <w:r>
-        <w:t>”, viene generato un</w:t>
-      </w:r>
-      <w:r>
+        <w:t>2</w:t>
+      </w:r>
+    </w:p>
+    <w:p>
+      <w:pPr>
+        <w:jc w:val="both"/>
         <w:rPr>
           <w:u w:val="single"/>
         </w:rPr>
+      </w:pPr>
+      <w:r>
+        <w:t>Si prende in esame il caso in cui l’inserimento d</w:t>
+      </w:r>
+      <w:r>
+        <w:t xml:space="preserve">elle informazioni relative al dettaglio dell’anamnesi familiare del paziente </w:t>
+      </w:r>
+      <w:r>
+        <w:t>avvenga</w:t>
+      </w:r>
+      <w:r>
+        <w:t xml:space="preserve"> con</w:t>
+      </w:r>
+      <w:r>
+        <w:t xml:space="preserve"> un </w:t>
+      </w:r>
+      <w:r>
+        <w:t>codice</w:t>
+      </w:r>
+      <w:r>
+        <w:t xml:space="preserve"> errat</w:t>
+      </w:r>
+      <w:r>
+        <w:t>o</w:t>
+      </w:r>
+      <w:r>
+        <w:t xml:space="preserve"> (</w:t>
+      </w:r>
+      <w:r>
+        <w:rPr>
+          <w:i/>
+        </w:rPr>
+        <w:t>observation/value</w:t>
+      </w:r>
+      <w:r>
+        <w:t>),</w:t>
+      </w:r>
+      <w:r>
+        <w:t xml:space="preserve"> e quindi non previst</w:t>
+      </w:r>
+      <w:r>
+        <w:t>o</w:t>
+      </w:r>
+      <w:r>
+        <w:t xml:space="preserve"> dal sistema di codifica di riferimento</w:t>
+      </w:r>
+      <w:r>
+        <w:t xml:space="preserve"> ICD9CM, generando così </w:t>
+      </w:r>
+      <w:r>
+        <w:t xml:space="preserve">un </w:t>
+      </w:r>
+      <w:r>
+        <w:rPr>
+          <w:u w:val="single"/>
+        </w:rPr>
+        <w:t>errore terminologico.</w:t>
+      </w:r>
+    </w:p>
+    <w:p>
+      <w:pPr>
+        <w:jc w:val="both"/>
+        <w:rPr>
+          <w:u w:val="single"/>
+        </w:rPr>
+      </w:pPr>
+    </w:p>
+    <w:p>
+      <w:pPr>
+        <w:pStyle w:val="Heading3"/>
+        <w:jc w:val="both"/>
+      </w:pPr>
+      <w:r>
+        <w:t>CASO DI TEST 2</w:t>
+      </w:r>
+      <w:r>
+        <w:t>3</w:t>
+      </w:r>
+    </w:p>
+    <w:p>
+      <w:pPr>
+        <w:jc w:val="both"/>
+      </w:pPr>
+      <w:r>
+        <w:t>Durante la fase di compilazione della procedura di raccolta del campione nella sezione “Procedura”, viene generato un</w:t>
+      </w:r>
+      <w:r>
+        <w:rPr>
+          <w:u w:val="single"/>
+        </w:rPr>
         <w:t xml:space="preserve"> errore semantico</w:t>
       </w:r>
       <w:r>
-        <w:t xml:space="preserve"> dovuto all’assenza della specifica riguardante l’intervallo di tempo in cui l’allergia o intolleranza è attiva (</w:t>
-      </w:r>
-      <w:proofErr w:type="spellStart"/>
+        <w:t xml:space="preserve"> dovuto all’assenza </w:t>
+      </w:r>
+      <w:r>
+        <w:t xml:space="preserve">dell’informazione inerente al contenitore del campione </w:t>
+      </w:r>
       <w:r>
         <w:rPr>
           <w:i/>
-          <w:iCs/>
-        </w:rPr>
-        <w:t>observation</w:t>
-      </w:r>
-      <w:proofErr w:type="spellEnd"/>
+        </w:rPr>
+        <w:t>(procedure/entry</w:t>
+      </w:r>
       <w:r>
         <w:rPr>
           <w:i/>
-          <w:iCs/>
-        </w:rPr>
-        <w:t>/</w:t>
-      </w:r>
-      <w:proofErr w:type="spellStart"/>
+        </w:rPr>
+        <w:t>R</w:t>
+      </w:r>
       <w:r>
         <w:rPr>
           <w:i/>
-          <w:iCs/>
-        </w:rPr>
-        <w:t>effectiveTime</w:t>
-      </w:r>
-      <w:proofErr w:type="spellEnd"/>
-      <w:r>
-        <w:t>).</w:t>
-      </w:r>
-    </w:p>
-    <w:bookmarkEnd w:id="2"/>
-    <w:p>
-      <w:pPr>
-        <w:jc w:val="both"/>
-        <w:rPr>
-          <w:b/>
-          <w:bCs/>
-        </w:rPr>
-      </w:pPr>
-    </w:p>
-    <w:p>
-      <w:pPr>
-        <w:pStyle w:val="Heading3"/>
-        <w:jc w:val="both"/>
-      </w:pPr>
-      <w:r>
-        <w:t>CASO DI TEST 2</w:t>
-      </w:r>
-      <w:r>
-        <w:t>2</w:t>
-      </w:r>
-    </w:p>
-    <w:p>
-      <w:pPr>
-        <w:jc w:val="both"/>
-        <w:rPr>
-          <w:u w:val="single"/>
-        </w:rPr>
-      </w:pPr>
-      <w:r>
-        <w:t>Si prende in esame il caso in cui l’inserimento d</w:t>
-      </w:r>
-      <w:r>
-        <w:t xml:space="preserve">elle informazioni relative al dettaglio dell’anamnesi familiare del paziente </w:t>
-      </w:r>
-      <w:r>
-        <w:t>avvenga</w:t>
-      </w:r>
-      <w:r>
-        <w:t xml:space="preserve"> con</w:t>
-      </w:r>
-      <w:r>
-        <w:t xml:space="preserve"> un </w:t>
-      </w:r>
-      <w:r>
-        <w:t>codice</w:t>
-      </w:r>
-      <w:r>
-        <w:t xml:space="preserve"> errat</w:t>
-      </w:r>
-      <w:r>
-        <w:t>o</w:t>
-      </w:r>
-      <w:r>
-        <w:t xml:space="preserve"> (</w:t>
-      </w:r>
-      <w:proofErr w:type="spellStart"/>
-      <w:r>
-        <w:rPr>
-          <w:i/>
-          <w:iCs/>
-        </w:rPr>
-        <w:t>observation</w:t>
-      </w:r>
-      <w:proofErr w:type="spellEnd"/>
-      <w:r>
-        <w:rPr>
-          <w:i/>
-          <w:iCs/>
-        </w:rPr>
-        <w:t>/</w:t>
-      </w:r>
-      <w:proofErr w:type="spellStart"/>
-      <w:r>
-        <w:rPr>
-          <w:i/>
-          <w:iCs/>
-        </w:rPr>
-        <w:t>value</w:t>
-      </w:r>
-      <w:proofErr w:type="spellEnd"/>
-      <w:r>
-        <w:t>),</w:t>
-      </w:r>
-      <w:r>
-        <w:t xml:space="preserve"> e quindi non previst</w:t>
-      </w:r>
-      <w:r>
-        <w:t>o</w:t>
-      </w:r>
-      <w:r>
-        <w:t xml:space="preserve"> dal sistema di codifica di riferimento</w:t>
-      </w:r>
-      <w:r>
-        <w:t xml:space="preserve"> ICD9CM, generando così </w:t>
-      </w:r>
-      <w:r>
-        <w:t xml:space="preserve">un </w:t>
-      </w:r>
-      <w:r>
-        <w:rPr>
-          <w:u w:val="single"/>
-        </w:rPr>
-        <w:t>errore terminologico.</w:t>
-      </w:r>
-    </w:p>
-    <w:p>
-      <w:pPr>
-        <w:jc w:val="both"/>
-        <w:rPr>
-          <w:u w:val="single"/>
-        </w:rPr>
-      </w:pPr>
-    </w:p>
-    <w:p>
-      <w:pPr>
-        <w:pStyle w:val="Heading3"/>
-        <w:jc w:val="both"/>
-      </w:pPr>
-      <w:r>
-        <w:t>CASO DI TEST 2</w:t>
-      </w:r>
-      <w:r>
-        <w:t>3</w:t>
-      </w:r>
-    </w:p>
-    <w:p>
-      <w:pPr>
-        <w:jc w:val="both"/>
-      </w:pPr>
-      <w:r>
-        <w:t>Durante la fase di compilazione della procedura di raccolta del campione nella sezione “Procedura”, viene generato un</w:t>
-      </w:r>
-      <w:r>
-        <w:rPr>
-          <w:u w:val="single"/>
-        </w:rPr>
-        <w:t xml:space="preserve"> errore semantico</w:t>
-      </w:r>
-      <w:r>
-        <w:t xml:space="preserve"> dovuto all’assenza </w:t>
-      </w:r>
-      <w:r>
-        <w:t xml:space="preserve">dell’informazione inerente </w:t>
-      </w:r>
-      <w:r>
-        <w:t>al contenitore</w:t>
-      </w:r>
-      <w:r>
-        <w:t xml:space="preserve"> del </w:t>
-      </w:r>
-      <w:r>
-        <w:t xml:space="preserve">campione </w:t>
-      </w:r>
-      <w:r>
-        <w:rPr>
-          <w:i/>
-          <w:iCs/>
-        </w:rPr>
-        <w:t>(procedure/</w:t>
-      </w:r>
-      <w:proofErr w:type="spellStart"/>
-      <w:r>
-        <w:rPr>
-          <w:i/>
-          <w:iCs/>
-        </w:rPr>
-        <w:t>entry</w:t>
-      </w:r>
-      <w:r>
-        <w:rPr>
-          <w:i/>
-          <w:iCs/>
-        </w:rPr>
-        <w:t>R</w:t>
-      </w:r>
-      <w:r>
-        <w:rPr>
-          <w:i/>
-          <w:iCs/>
-        </w:rPr>
-        <w:t>elationship</w:t>
-      </w:r>
-      <w:proofErr w:type="spellEnd"/>
-      <w:r>
-        <w:rPr>
-          <w:i/>
-          <w:iCs/>
-        </w:rPr>
-        <w:t>/supply</w:t>
-      </w:r>
-      <w:r>
-        <w:rPr>
-          <w:i/>
-          <w:iCs/>
-        </w:rPr>
-        <w:t>)</w:t>
+        </w:rPr>
+        <w:t>elationship/supply)</w:t>
       </w:r>
       <w:r>
         <w:t>.</w:t>
@@ -3211,6 +2961,155 @@
     </w:lvl>
   </w:abstractNum>
   <w:abstractNum w:abstractNumId="4" w15:restartNumberingAfterBreak="0">
+    <w:nsid w:val="6EB73837"/>
+    <w:multiLevelType w:val="multilevel"/>
+    <w:tmpl w:val="B2D8AB5E"/>
+    <w:lvl w:ilvl="0">
+      <w:start w:val="1"/>
+      <w:numFmt w:val="bullet"/>
+      <w:lvlText w:val=""/>
+      <w:lvlJc w:val="left"/>
+      <w:pPr>
+        <w:tabs>
+          <w:tab w:val="num" w:pos="720"/>
+        </w:tabs>
+        <w:ind w:left="720" w:hanging="360"/>
+      </w:pPr>
+      <w:rPr>
+        <w:rFonts w:ascii="Symbol" w:hAnsi="Symbol" w:hint="default"/>
+        <w:sz w:val="20"/>
+      </w:rPr>
+    </w:lvl>
+    <w:lvl w:ilvl="1" w:tentative="1">
+      <w:start w:val="1"/>
+      <w:numFmt w:val="bullet"/>
+      <w:lvlText w:val="o"/>
+      <w:lvlJc w:val="left"/>
+      <w:pPr>
+        <w:tabs>
+          <w:tab w:val="num" w:pos="1440"/>
+        </w:tabs>
+        <w:ind w:left="1440" w:hanging="360"/>
+      </w:pPr>
+      <w:rPr>
+        <w:rFonts w:ascii="Courier New" w:hAnsi="Courier New" w:hint="default"/>
+        <w:sz w:val="20"/>
+      </w:rPr>
+    </w:lvl>
+    <w:lvl w:ilvl="2" w:tentative="1">
+      <w:start w:val="1"/>
+      <w:numFmt w:val="bullet"/>
+      <w:lvlText w:val=""/>
+      <w:lvlJc w:val="left"/>
+      <w:pPr>
+        <w:tabs>
+          <w:tab w:val="num" w:pos="2160"/>
+        </w:tabs>
+        <w:ind w:left="2160" w:hanging="360"/>
+      </w:pPr>
+      <w:rPr>
+        <w:rFonts w:ascii="Wingdings" w:hAnsi="Wingdings" w:hint="default"/>
+        <w:sz w:val="20"/>
+      </w:rPr>
+    </w:lvl>
+    <w:lvl w:ilvl="3" w:tentative="1">
+      <w:start w:val="1"/>
+      <w:numFmt w:val="bullet"/>
+      <w:lvlText w:val=""/>
+      <w:lvlJc w:val="left"/>
+      <w:pPr>
+        <w:tabs>
+          <w:tab w:val="num" w:pos="2880"/>
+        </w:tabs>
+        <w:ind w:left="2880" w:hanging="360"/>
+      </w:pPr>
+      <w:rPr>
+        <w:rFonts w:ascii="Wingdings" w:hAnsi="Wingdings" w:hint="default"/>
+        <w:sz w:val="20"/>
+      </w:rPr>
+    </w:lvl>
+    <w:lvl w:ilvl="4" w:tentative="1">
+      <w:start w:val="1"/>
+      <w:numFmt w:val="bullet"/>
+      <w:lvlText w:val=""/>
+      <w:lvlJc w:val="left"/>
+      <w:pPr>
+        <w:tabs>
+          <w:tab w:val="num" w:pos="3600"/>
+        </w:tabs>
+        <w:ind w:left="3600" w:hanging="360"/>
+      </w:pPr>
+      <w:rPr>
+        <w:rFonts w:ascii="Wingdings" w:hAnsi="Wingdings" w:hint="default"/>
+        <w:sz w:val="20"/>
+      </w:rPr>
+    </w:lvl>
+    <w:lvl w:ilvl="5" w:tentative="1">
+      <w:start w:val="1"/>
+      <w:numFmt w:val="bullet"/>
+      <w:lvlText w:val=""/>
+      <w:lvlJc w:val="left"/>
+      <w:pPr>
+        <w:tabs>
+          <w:tab w:val="num" w:pos="4320"/>
+        </w:tabs>
+        <w:ind w:left="4320" w:hanging="360"/>
+      </w:pPr>
+      <w:rPr>
+        <w:rFonts w:ascii="Wingdings" w:hAnsi="Wingdings" w:hint="default"/>
+        <w:sz w:val="20"/>
+      </w:rPr>
+    </w:lvl>
+    <w:lvl w:ilvl="6" w:tentative="1">
+      <w:start w:val="1"/>
+      <w:numFmt w:val="bullet"/>
+      <w:lvlText w:val=""/>
+      <w:lvlJc w:val="left"/>
+      <w:pPr>
+        <w:tabs>
+          <w:tab w:val="num" w:pos="5040"/>
+        </w:tabs>
+        <w:ind w:left="5040" w:hanging="360"/>
+      </w:pPr>
+      <w:rPr>
+        <w:rFonts w:ascii="Wingdings" w:hAnsi="Wingdings" w:hint="default"/>
+        <w:sz w:val="20"/>
+      </w:rPr>
+    </w:lvl>
+    <w:lvl w:ilvl="7" w:tentative="1">
+      <w:start w:val="1"/>
+      <w:numFmt w:val="bullet"/>
+      <w:lvlText w:val=""/>
+      <w:lvlJc w:val="left"/>
+      <w:pPr>
+        <w:tabs>
+          <w:tab w:val="num" w:pos="5760"/>
+        </w:tabs>
+        <w:ind w:left="5760" w:hanging="360"/>
+      </w:pPr>
+      <w:rPr>
+        <w:rFonts w:ascii="Wingdings" w:hAnsi="Wingdings" w:hint="default"/>
+        <w:sz w:val="20"/>
+      </w:rPr>
+    </w:lvl>
+    <w:lvl w:ilvl="8" w:tentative="1">
+      <w:start w:val="1"/>
+      <w:numFmt w:val="bullet"/>
+      <w:lvlText w:val=""/>
+      <w:lvlJc w:val="left"/>
+      <w:pPr>
+        <w:tabs>
+          <w:tab w:val="num" w:pos="6480"/>
+        </w:tabs>
+        <w:ind w:left="6480" w:hanging="360"/>
+      </w:pPr>
+      <w:rPr>
+        <w:rFonts w:ascii="Wingdings" w:hAnsi="Wingdings" w:hint="default"/>
+        <w:sz w:val="20"/>
+      </w:rPr>
+    </w:lvl>
+  </w:abstractNum>
+  <w:abstractNum w:abstractNumId="5" w15:restartNumberingAfterBreak="0">
     <w:nsid w:val="7054E012"/>
     <w:multiLevelType w:val="hybridMultilevel"/>
     <w:tmpl w:val="FFFFFFFF"/>
@@ -3333,10 +3232,13 @@
     <w:abstractNumId w:val="0"/>
   </w:num>
   <w:num w:numId="4" w16cid:durableId="1157725894">
-    <w:abstractNumId w:val="4"/>
+    <w:abstractNumId w:val="5"/>
   </w:num>
   <w:num w:numId="5" w16cid:durableId="2045473641">
     <w:abstractNumId w:val="2"/>
+  </w:num>
+  <w:num w:numId="6" w16cid:durableId="1622876446">
+    <w:abstractNumId w:val="4"/>
   </w:num>
 </w:numbering>
 </file>
@@ -4292,20 +4194,9 @@
 </file>
 
 <file path=customXml/item1.xml><?xml version="1.0" encoding="utf-8"?>
-<p:properties xmlns:p="http://schemas.microsoft.com/office/2006/metadata/properties" xmlns:xsi="http://www.w3.org/2001/XMLSchema-instance" xmlns:pc="http://schemas.microsoft.com/office/infopath/2007/PartnerControls">
-  <documentManagement>
-    <lcf76f155ced4ddcb4097134ff3c332f xmlns="3d04b37e-0497-498c-96f6-8855740e5edb">
-      <Terms xmlns="http://schemas.microsoft.com/office/infopath/2007/PartnerControls"/>
-    </lcf76f155ced4ddcb4097134ff3c332f>
-  </documentManagement>
-</p:properties>
-</file>
-
-<file path=customXml/item2.xml><?xml version="1.0" encoding="utf-8"?>
-<ct:contentTypeSchema xmlns:ct="http://schemas.microsoft.com/office/2006/metadata/contentType" xmlns:ma="http://schemas.microsoft.com/office/2006/metadata/properties/metaAttributes" ct:_="" ma:_="" ma:contentTypeName="Document" ma:contentTypeID="0x01010099D50BAF6148C0469FC2106F96A8440B" ma:contentTypeVersion="13" ma:contentTypeDescription="Create a new document." ma:contentTypeScope="" ma:versionID="c85905c84e7b9db62133e476f18f597d">
-  <xsd:schema xmlns:xsd="http://www.w3.org/2001/XMLSchema" xmlns:xs="http://www.w3.org/2001/XMLSchema" xmlns:p="http://schemas.microsoft.com/office/2006/metadata/properties" xmlns:ns2="3d04b37e-0497-498c-96f6-8855740e5edb" xmlns:ns3="14722739-9480-433a-8c7c-4ec5d8a77ba5" targetNamespace="http://schemas.microsoft.com/office/2006/metadata/properties" ma:root="true" ma:fieldsID="4f41c4fb8050516f2ffa6b06e98f6ad1" ns2:_="" ns3:_="">
-    <xsd:import namespace="3d04b37e-0497-498c-96f6-8855740e5edb"/>
-    <xsd:import namespace="14722739-9480-433a-8c7c-4ec5d8a77ba5"/>
+<ct:contentTypeSchema xmlns:ct="http://schemas.microsoft.com/office/2006/metadata/contentType" xmlns:ma="http://schemas.microsoft.com/office/2006/metadata/properties/metaAttributes" ct:_="" ma:_="" ma:contentTypeName="Documento" ma:contentTypeID="0x010100F560B38A5B3C4B41B1895754B1F1A56A" ma:contentTypeVersion="9" ma:contentTypeDescription="Creare un nuovo documento." ma:contentTypeScope="" ma:versionID="69dc0f489d46816a4b9bb4a327e14425">
+  <xsd:schema xmlns:xsd="http://www.w3.org/2001/XMLSchema" xmlns:xs="http://www.w3.org/2001/XMLSchema" xmlns:p="http://schemas.microsoft.com/office/2006/metadata/properties" xmlns:ns2="ca719f03-9e45-4ef4-9920-d156f53157f2" targetNamespace="http://schemas.microsoft.com/office/2006/metadata/properties" ma:root="true" ma:fieldsID="7de9a44ff87fdcabda187bbd662e75de" ns2:_="">
+    <xsd:import namespace="ca719f03-9e45-4ef4-9920-d156f53157f2"/>
     <xsd:element name="properties">
       <xsd:complexType>
         <xsd:sequence>
@@ -4314,16 +4205,12 @@
               <xsd:all>
                 <xsd:element ref="ns2:MediaServiceMetadata" minOccurs="0"/>
                 <xsd:element ref="ns2:MediaServiceFastMetadata" minOccurs="0"/>
-                <xsd:element ref="ns2:MediaServiceDateTaken" minOccurs="0"/>
-                <xsd:element ref="ns2:MediaLengthInSeconds" minOccurs="0"/>
                 <xsd:element ref="ns2:lcf76f155ced4ddcb4097134ff3c332f" minOccurs="0"/>
                 <xsd:element ref="ns2:MediaServiceOCR" minOccurs="0"/>
                 <xsd:element ref="ns2:MediaServiceGenerationTime" minOccurs="0"/>
                 <xsd:element ref="ns2:MediaServiceEventHashCode" minOccurs="0"/>
                 <xsd:element ref="ns2:MediaServiceObjectDetectorVersions" minOccurs="0"/>
                 <xsd:element ref="ns2:MediaServiceSearchProperties" minOccurs="0"/>
-                <xsd:element ref="ns3:SharedWithUsers" minOccurs="0"/>
-                <xsd:element ref="ns3:SharedWithDetails" minOccurs="0"/>
               </xsd:all>
             </xsd:complexType>
           </xsd:element>
@@ -4331,7 +4218,7 @@
       </xsd:complexType>
     </xsd:element>
   </xsd:schema>
-  <xsd:schema xmlns:xsd="http://www.w3.org/2001/XMLSchema" xmlns:xs="http://www.w3.org/2001/XMLSchema" xmlns:dms="http://schemas.microsoft.com/office/2006/documentManagement/types" xmlns:pc="http://schemas.microsoft.com/office/infopath/2007/PartnerControls" targetNamespace="3d04b37e-0497-498c-96f6-8855740e5edb" elementFormDefault="qualified">
+  <xsd:schema xmlns:xsd="http://www.w3.org/2001/XMLSchema" xmlns:xs="http://www.w3.org/2001/XMLSchema" xmlns:dms="http://schemas.microsoft.com/office/2006/documentManagement/types" xmlns:pc="http://schemas.microsoft.com/office/infopath/2007/PartnerControls" targetNamespace="ca719f03-9e45-4ef4-9920-d156f53157f2" elementFormDefault="qualified">
     <xsd:import namespace="http://schemas.microsoft.com/office/2006/documentManagement/types"/>
     <xsd:import namespace="http://schemas.microsoft.com/office/infopath/2007/PartnerControls"/>
     <xsd:element name="MediaServiceMetadata" ma:index="8" nillable="true" ma:displayName="MediaServiceMetadata" ma:hidden="true" ma:internalName="MediaServiceMetadata" ma:readOnly="true">
@@ -4344,78 +4231,38 @@
         <xsd:restriction base="dms:Note"/>
       </xsd:simpleType>
     </xsd:element>
-    <xsd:element name="MediaServiceDateTaken" ma:index="10" nillable="true" ma:displayName="MediaServiceDateTaken" ma:hidden="true" ma:indexed="true" ma:internalName="MediaServiceDateTaken" ma:readOnly="true">
-      <xsd:simpleType>
-        <xsd:restriction base="dms:Text"/>
-      </xsd:simpleType>
-    </xsd:element>
-    <xsd:element name="MediaLengthInSeconds" ma:index="11" nillable="true" ma:displayName="MediaLengthInSeconds" ma:hidden="true" ma:internalName="MediaLengthInSeconds" ma:readOnly="true">
-      <xsd:simpleType>
-        <xsd:restriction base="dms:Unknown"/>
-      </xsd:simpleType>
-    </xsd:element>
-    <xsd:element name="lcf76f155ced4ddcb4097134ff3c332f" ma:index="13" nillable="true" ma:taxonomy="true" ma:internalName="lcf76f155ced4ddcb4097134ff3c332f" ma:taxonomyFieldName="MediaServiceImageTags" ma:displayName="Image Tags" ma:readOnly="false" ma:fieldId="{5cf76f15-5ced-4ddc-b409-7134ff3c332f}" ma:taxonomyMulti="true" ma:sspId="33ef62f9-2e07-484b-bd79-00aec90129fe" ma:termSetId="09814cd3-568e-fe90-9814-8d621ff8fb84" ma:anchorId="fba54fb3-c3e1-fe81-a776-ca4b69148c4d" ma:open="true" ma:isKeyword="false">
+    <xsd:element name="lcf76f155ced4ddcb4097134ff3c332f" ma:index="11" nillable="true" ma:taxonomy="true" ma:internalName="lcf76f155ced4ddcb4097134ff3c332f" ma:taxonomyFieldName="MediaServiceImageTags" ma:displayName="Tag immagine" ma:readOnly="false" ma:fieldId="{5cf76f15-5ced-4ddc-b409-7134ff3c332f}" ma:taxonomyMulti="true" ma:sspId="febfd348-e945-4c65-a9c0-c21aadb6feb0" ma:termSetId="09814cd3-568e-fe90-9814-8d621ff8fb84" ma:anchorId="fba54fb3-c3e1-fe81-a776-ca4b69148c4d" ma:open="true" ma:isKeyword="false">
       <xsd:complexType>
         <xsd:sequence>
           <xsd:element ref="pc:Terms" minOccurs="0" maxOccurs="1"/>
         </xsd:sequence>
       </xsd:complexType>
     </xsd:element>
-    <xsd:element name="MediaServiceOCR" ma:index="14" nillable="true" ma:displayName="Extracted Text" ma:internalName="MediaServiceOCR" ma:readOnly="true">
+    <xsd:element name="MediaServiceOCR" ma:index="12" nillable="true" ma:displayName="Extracted Text" ma:internalName="MediaServiceOCR" ma:readOnly="true">
       <xsd:simpleType>
         <xsd:restriction base="dms:Note">
           <xsd:maxLength value="255"/>
         </xsd:restriction>
       </xsd:simpleType>
     </xsd:element>
-    <xsd:element name="MediaServiceGenerationTime" ma:index="15" nillable="true" ma:displayName="MediaServiceGenerationTime" ma:hidden="true" ma:internalName="MediaServiceGenerationTime" ma:readOnly="true">
+    <xsd:element name="MediaServiceGenerationTime" ma:index="13" nillable="true" ma:displayName="MediaServiceGenerationTime" ma:hidden="true" ma:internalName="MediaServiceGenerationTime" ma:readOnly="true">
       <xsd:simpleType>
         <xsd:restriction base="dms:Text"/>
       </xsd:simpleType>
     </xsd:element>
-    <xsd:element name="MediaServiceEventHashCode" ma:index="16" nillable="true" ma:displayName="MediaServiceEventHashCode" ma:hidden="true" ma:internalName="MediaServiceEventHashCode" ma:readOnly="true">
+    <xsd:element name="MediaServiceEventHashCode" ma:index="14" nillable="true" ma:displayName="MediaServiceEventHashCode" ma:hidden="true" ma:internalName="MediaServiceEventHashCode" ma:readOnly="true">
       <xsd:simpleType>
         <xsd:restriction base="dms:Text"/>
       </xsd:simpleType>
     </xsd:element>
-    <xsd:element name="MediaServiceObjectDetectorVersions" ma:index="17" nillable="true" ma:displayName="MediaServiceObjectDetectorVersions" ma:hidden="true" ma:indexed="true" ma:internalName="MediaServiceObjectDetectorVersions" ma:readOnly="true">
+    <xsd:element name="MediaServiceObjectDetectorVersions" ma:index="15" nillable="true" ma:displayName="MediaServiceObjectDetectorVersions" ma:hidden="true" ma:indexed="true" ma:internalName="MediaServiceObjectDetectorVersions" ma:readOnly="true">
       <xsd:simpleType>
         <xsd:restriction base="dms:Text"/>
       </xsd:simpleType>
     </xsd:element>
-    <xsd:element name="MediaServiceSearchProperties" ma:index="18" nillable="true" ma:displayName="MediaServiceSearchProperties" ma:hidden="true" ma:internalName="MediaServiceSearchProperties" ma:readOnly="true">
+    <xsd:element name="MediaServiceSearchProperties" ma:index="16" nillable="true" ma:displayName="MediaServiceSearchProperties" ma:hidden="true" ma:internalName="MediaServiceSearchProperties" ma:readOnly="true">
       <xsd:simpleType>
         <xsd:restriction base="dms:Note"/>
-      </xsd:simpleType>
-    </xsd:element>
-  </xsd:schema>
-  <xsd:schema xmlns:xsd="http://www.w3.org/2001/XMLSchema" xmlns:xs="http://www.w3.org/2001/XMLSchema" xmlns:dms="http://schemas.microsoft.com/office/2006/documentManagement/types" xmlns:pc="http://schemas.microsoft.com/office/infopath/2007/PartnerControls" targetNamespace="14722739-9480-433a-8c7c-4ec5d8a77ba5" elementFormDefault="qualified">
-    <xsd:import namespace="http://schemas.microsoft.com/office/2006/documentManagement/types"/>
-    <xsd:import namespace="http://schemas.microsoft.com/office/infopath/2007/PartnerControls"/>
-    <xsd:element name="SharedWithUsers" ma:index="19" nillable="true" ma:displayName="Shared With" ma:internalName="SharedWithUsers" ma:readOnly="true">
-      <xsd:complexType>
-        <xsd:complexContent>
-          <xsd:extension base="dms:UserMulti">
-            <xsd:sequence>
-              <xsd:element name="UserInfo" minOccurs="0" maxOccurs="unbounded">
-                <xsd:complexType>
-                  <xsd:sequence>
-                    <xsd:element name="DisplayName" type="xsd:string" minOccurs="0"/>
-                    <xsd:element name="AccountId" type="dms:UserId" minOccurs="0" nillable="true"/>
-                    <xsd:element name="AccountType" type="xsd:string" minOccurs="0"/>
-                  </xsd:sequence>
-                </xsd:complexType>
-              </xsd:element>
-            </xsd:sequence>
-          </xsd:extension>
-        </xsd:complexContent>
-      </xsd:complexType>
-    </xsd:element>
-    <xsd:element name="SharedWithDetails" ma:index="20" nillable="true" ma:displayName="Shared With Details" ma:internalName="SharedWithDetails" ma:readOnly="true">
-      <xsd:simpleType>
-        <xsd:restriction base="dms:Note">
-          <xsd:maxLength value="255"/>
-        </xsd:restriction>
       </xsd:simpleType>
     </xsd:element>
   </xsd:schema>
@@ -4428,8 +4275,8 @@
         <xsd:element ref="dc:creator" minOccurs="0" maxOccurs="1"/>
         <xsd:element ref="dcterms:created" minOccurs="0" maxOccurs="1"/>
         <xsd:element ref="dc:identifier" minOccurs="0" maxOccurs="1"/>
-        <xsd:element name="contentType" minOccurs="0" maxOccurs="1" type="xsd:string" ma:index="0" ma:displayName="Content Type"/>
-        <xsd:element ref="dc:title" minOccurs="0" maxOccurs="1" ma:index="4" ma:displayName="Title"/>
+        <xsd:element name="contentType" minOccurs="0" maxOccurs="1" type="xsd:string" ma:index="0" ma:displayName="Tipo di contenuto"/>
+        <xsd:element ref="dc:title" minOccurs="0" maxOccurs="1" ma:index="4" ma:displayName="Titolo"/>
         <xsd:element ref="dc:subject" minOccurs="0" maxOccurs="1"/>
         <xsd:element ref="dc:description" minOccurs="0" maxOccurs="1"/>
         <xsd:element name="keywords" minOccurs="0" maxOccurs="1" type="xsd:string"/>
@@ -4518,7 +4365,7 @@
 </ct:contentTypeSchema>
 </file>
 
-<file path=customXml/item3.xml><?xml version="1.0" encoding="utf-8"?>
+<file path=customXml/item2.xml><?xml version="1.0" encoding="utf-8"?>
 <?mso-contentType ?>
 <FormTemplates xmlns="http://schemas.microsoft.com/sharepoint/v3/contenttype/forms">
   <Display>DocumentLibraryForm</Display>
@@ -4527,25 +4374,24 @@
 </FormTemplates>
 </file>
 
-<file path=customXml/itemProps1.xml><?xml version="1.0" encoding="utf-8"?>
-<ds:datastoreItem xmlns:ds="http://schemas.openxmlformats.org/officeDocument/2006/customXml" ds:itemID="{D5C202B4-63E4-4492-9F41-287D2AE65B46}">
-  <ds:schemaRefs>
-    <ds:schemaRef ds:uri="http://schemas.microsoft.com/office/2006/metadata/properties"/>
-    <ds:schemaRef ds:uri="http://schemas.microsoft.com/office/infopath/2007/PartnerControls"/>
-    <ds:schemaRef ds:uri="3d04b37e-0497-498c-96f6-8855740e5edb"/>
-  </ds:schemaRefs>
-</ds:datastoreItem>
+<file path=customXml/item3.xml><?xml version="1.0" encoding="utf-8"?>
+<p:properties xmlns:p="http://schemas.microsoft.com/office/2006/metadata/properties" xmlns:xsi="http://www.w3.org/2001/XMLSchema-instance" xmlns:pc="http://schemas.microsoft.com/office/infopath/2007/PartnerControls">
+  <documentManagement>
+    <lcf76f155ced4ddcb4097134ff3c332f xmlns="ca719f03-9e45-4ef4-9920-d156f53157f2">
+      <Terms xmlns="http://schemas.microsoft.com/office/infopath/2007/PartnerControls"/>
+    </lcf76f155ced4ddcb4097134ff3c332f>
+  </documentManagement>
+</p:properties>
 </file>
 
-<file path=customXml/itemProps2.xml><?xml version="1.0" encoding="utf-8"?>
-<ds:datastoreItem xmlns:ds="http://schemas.openxmlformats.org/officeDocument/2006/customXml" ds:itemID="{2AE620D9-DBE5-4C0C-86BA-904FB1F869BE}">
+<file path=customXml/itemProps1.xml><?xml version="1.0" encoding="utf-8"?>
+<ds:datastoreItem xmlns:ds="http://schemas.openxmlformats.org/officeDocument/2006/customXml" ds:itemID="{E8B10A04-AAD9-4995-8E57-A8B53B897632}">
   <ds:schemaRefs>
     <ds:schemaRef ds:uri="http://schemas.microsoft.com/office/2006/metadata/contentType"/>
     <ds:schemaRef ds:uri="http://schemas.microsoft.com/office/2006/metadata/properties/metaAttributes"/>
     <ds:schemaRef ds:uri="http://www.w3.org/2001/XMLSchema"/>
     <ds:schemaRef ds:uri="http://schemas.microsoft.com/office/2006/metadata/properties"/>
-    <ds:schemaRef ds:uri="3d04b37e-0497-498c-96f6-8855740e5edb"/>
-    <ds:schemaRef ds:uri="14722739-9480-433a-8c7c-4ec5d8a77ba5"/>
+    <ds:schemaRef ds:uri="ca719f03-9e45-4ef4-9920-d156f53157f2"/>
     <ds:schemaRef ds:uri="http://schemas.microsoft.com/office/2006/documentManagement/types"/>
     <ds:schemaRef ds:uri="http://schemas.microsoft.com/office/infopath/2007/PartnerControls"/>
     <ds:schemaRef ds:uri="http://schemas.openxmlformats.org/package/2006/metadata/core-properties"/>
@@ -4556,10 +4402,20 @@
 </ds:datastoreItem>
 </file>
 
-<file path=customXml/itemProps3.xml><?xml version="1.0" encoding="utf-8"?>
+<file path=customXml/itemProps2.xml><?xml version="1.0" encoding="utf-8"?>
 <ds:datastoreItem xmlns:ds="http://schemas.openxmlformats.org/officeDocument/2006/customXml" ds:itemID="{4514FA48-29C4-491B-BA3E-ECFC5B2FABC7}">
   <ds:schemaRefs>
     <ds:schemaRef ds:uri="http://schemas.microsoft.com/sharepoint/v3/contenttype/forms"/>
   </ds:schemaRefs>
 </ds:datastoreItem>
+</file>
+
+<file path=customXml/itemProps3.xml><?xml version="1.0" encoding="utf-8"?>
+<ds:datastoreItem xmlns:ds="http://schemas.openxmlformats.org/officeDocument/2006/customXml" ds:itemID="{D5C202B4-63E4-4492-9F41-287D2AE65B46}">
+  <ds:schemaRefs>
+    <ds:schemaRef ds:uri="http://schemas.microsoft.com/office/2006/metadata/properties"/>
+    <ds:schemaRef ds:uri="http://schemas.microsoft.com/office/infopath/2007/PartnerControls"/>
+    <ds:schemaRef ds:uri="ca719f03-9e45-4ef4-9920-d156f53157f2"/>
+  </ds:schemaRefs>
+</ds:datastoreItem>
 </file>
</xml_diff>